<commit_message>
modified bd and tests
</commit_message>
<xml_diff>
--- a/3 step/Оптимизация производительности.docx
+++ b/3 step/Оптимизация производительности.docx
@@ -1,6 +1,6 @@
 
 <file path=word/document.xml><?xml version="1.0" encoding="utf-8"?>
-<w:document xmlns:wpc="http://schemas.microsoft.com/office/word/2010/wordprocessingCanvas" xmlns:cx="http://schemas.microsoft.com/office/drawing/2014/chartex" xmlns:cx1="http://schemas.microsoft.com/office/drawing/2015/9/8/chartex" xmlns:cx2="http://schemas.microsoft.com/office/drawing/2015/10/21/chartex" xmlns:cx3="http://schemas.microsoft.com/office/drawing/2016/5/9/chartex" xmlns:cx4="http://schemas.microsoft.com/office/drawing/2016/5/10/chartex" xmlns:cx5="http://schemas.microsoft.com/office/drawing/2016/5/11/chartex" xmlns:cx6="http://schemas.microsoft.com/office/drawing/2016/5/12/chartex" xmlns:cx7="http://schemas.microsoft.com/office/drawing/2016/5/13/chartex" xmlns:cx8="http://schemas.microsoft.com/office/drawing/2016/5/14/chartex" xmlns:mc="http://schemas.openxmlformats.org/markup-compatibility/2006" xmlns:aink="http://schemas.microsoft.com/office/drawing/2016/ink" xmlns:am3d="http://schemas.microsoft.com/office/drawing/2017/model3d" xmlns:o="urn:schemas-microsoft-com:office:office" xmlns:r="http://schemas.openxmlformats.org/officeDocument/2006/relationships" xmlns:m="http://schemas.openxmlformats.org/officeDocument/2006/math" xmlns:v="urn:schemas-microsoft-com:vml" xmlns:wp14="http://schemas.microsoft.com/office/word/2010/wordprocessingDrawing" xmlns:wp="http://schemas.openxmlformats.org/drawingml/2006/wordprocessingDrawing" xmlns:w10="urn:schemas-microsoft-com:office:word" xmlns:w="http://schemas.openxmlformats.org/wordprocessingml/2006/main" xmlns:w14="http://schemas.microsoft.com/office/word/2010/wordml" xmlns:w15="http://schemas.microsoft.com/office/word/2012/wordml" xmlns:w16cid="http://schemas.microsoft.com/office/word/2016/wordml/cid" xmlns:w16se="http://schemas.microsoft.com/office/word/2015/wordml/symex" xmlns:wpg="http://schemas.microsoft.com/office/word/2010/wordprocessingGroup" xmlns:wpi="http://schemas.microsoft.com/office/word/2010/wordprocessingInk" xmlns:wne="http://schemas.microsoft.com/office/word/2006/wordml" xmlns:wps="http://schemas.microsoft.com/office/word/2010/wordprocessingShape" mc:Ignorable="w14 w15 w16se w16cid wp14">
+<w:document xmlns:wpc="http://schemas.microsoft.com/office/word/2010/wordprocessingCanvas" xmlns:cx="http://schemas.microsoft.com/office/drawing/2014/chartex" xmlns:cx1="http://schemas.microsoft.com/office/drawing/2015/9/8/chartex" xmlns:cx2="http://schemas.microsoft.com/office/drawing/2015/10/21/chartex" xmlns:cx3="http://schemas.microsoft.com/office/drawing/2016/5/9/chartex" xmlns:cx4="http://schemas.microsoft.com/office/drawing/2016/5/10/chartex" xmlns:cx5="http://schemas.microsoft.com/office/drawing/2016/5/11/chartex" xmlns:cx6="http://schemas.microsoft.com/office/drawing/2016/5/12/chartex" xmlns:cx7="http://schemas.microsoft.com/office/drawing/2016/5/13/chartex" xmlns:cx8="http://schemas.microsoft.com/office/drawing/2016/5/14/chartex" xmlns:mc="http://schemas.openxmlformats.org/markup-compatibility/2006" xmlns:aink="http://schemas.microsoft.com/office/drawing/2016/ink" xmlns:am3d="http://schemas.microsoft.com/office/drawing/2017/model3d" xmlns:o="urn:schemas-microsoft-com:office:office" xmlns:oel="http://schemas.microsoft.com/office/2019/extlst" xmlns:r="http://schemas.openxmlformats.org/officeDocument/2006/relationships" xmlns:m="http://schemas.openxmlformats.org/officeDocument/2006/math" xmlns:v="urn:schemas-microsoft-com:vml" xmlns:wp14="http://schemas.microsoft.com/office/word/2010/wordprocessingDrawing" xmlns:wp="http://schemas.openxmlformats.org/drawingml/2006/wordprocessingDrawing" xmlns:w10="urn:schemas-microsoft-com:office:word" xmlns:w="http://schemas.openxmlformats.org/wordprocessingml/2006/main" xmlns:w14="http://schemas.microsoft.com/office/word/2010/wordml" xmlns:w15="http://schemas.microsoft.com/office/word/2012/wordml" xmlns:w16cex="http://schemas.microsoft.com/office/word/2018/wordml/cex" xmlns:w16cid="http://schemas.microsoft.com/office/word/2016/wordml/cid" xmlns:w16="http://schemas.microsoft.com/office/word/2018/wordml" xmlns:w16sdtdh="http://schemas.microsoft.com/office/word/2020/wordml/sdtdatahash" xmlns:w16se="http://schemas.microsoft.com/office/word/2015/wordml/symex" xmlns:wpg="http://schemas.microsoft.com/office/word/2010/wordprocessingGroup" xmlns:wpi="http://schemas.microsoft.com/office/word/2010/wordprocessingInk" xmlns:wne="http://schemas.microsoft.com/office/word/2006/wordml" xmlns:wps="http://schemas.microsoft.com/office/word/2010/wordprocessingShape" mc:Ignorable="w14 w15 w16se w16cid w16 w16cex w16sdtdh wp14">
   <w:body>
     <w:p>
       <w:pPr>
@@ -1124,25 +1124,7 @@
           <w:sz w:val="28"/>
           <w:szCs w:val="28"/>
         </w:rPr>
-        <w:t xml:space="preserve">сканирование по индексу в порядке убывания. </w:t>
-      </w:r>
-      <w:proofErr w:type="gramStart"/>
-      <w:r>
-        <w:rPr>
-          <w:rFonts w:ascii="Times New Roman" w:hAnsi="Times New Roman" w:cs="Times New Roman"/>
-          <w:sz w:val="28"/>
-          <w:szCs w:val="28"/>
-        </w:rPr>
-        <w:t>Выполняется например</w:t>
-      </w:r>
-      <w:proofErr w:type="gramEnd"/>
-      <w:r>
-        <w:rPr>
-          <w:rFonts w:ascii="Times New Roman" w:hAnsi="Times New Roman" w:cs="Times New Roman"/>
-          <w:sz w:val="28"/>
-          <w:szCs w:val="28"/>
-        </w:rPr>
-        <w:t xml:space="preserve"> в таком случае:</w:t>
+        <w:t>сканирование по индексу в порядке убывания. Выполняется например в таком случае:</w:t>
       </w:r>
       <w:r>
         <w:rPr>
@@ -2626,25 +2608,7 @@
           <w:sz w:val="28"/>
           <w:szCs w:val="28"/>
         </w:rPr>
-        <w:t xml:space="preserve">Перед выполнением этой операции сканируются все строки. Для каждой строки находит </w:t>
-      </w:r>
-      <w:proofErr w:type="gramStart"/>
-      <w:r>
-        <w:rPr>
-          <w:rFonts w:ascii="Times New Roman" w:hAnsi="Times New Roman" w:cs="Times New Roman"/>
-          <w:sz w:val="28"/>
-          <w:szCs w:val="28"/>
-        </w:rPr>
-        <w:t>«ключ»</w:t>
-      </w:r>
-      <w:proofErr w:type="gramEnd"/>
-      <w:r>
-        <w:rPr>
-          <w:rFonts w:ascii="Times New Roman" w:hAnsi="Times New Roman" w:cs="Times New Roman"/>
-          <w:sz w:val="28"/>
-          <w:szCs w:val="28"/>
-        </w:rPr>
-        <w:t xml:space="preserve"> по которому происходит группировка. Затем в хэше (ассоциативном массиве) добавляет выбранную строку в нужную корзину. После обработки всех строк, хэш сканируется и выполняется расчет агрегатных функций.</w:t>
+        <w:t>Перед выполнением этой операции сканируются все строки. Для каждой строки находит «ключ» по которому происходит группировка. Затем в хэше (ассоциативном массиве) добавляет выбранную строку в нужную корзину. После обработки всех строк, хэш сканируется и выполняется расчет агрегатных функций.</w:t>
       </w:r>
     </w:p>
     <w:p>
@@ -3116,25 +3080,7 @@
           <w:sz w:val="28"/>
           <w:szCs w:val="28"/>
         </w:rPr>
-        <w:t xml:space="preserve">Она сравнивает текущее значение с предыдущим, </w:t>
-      </w:r>
-      <w:proofErr w:type="gramStart"/>
-      <w:r>
-        <w:rPr>
-          <w:rFonts w:ascii="Times New Roman" w:hAnsi="Times New Roman" w:cs="Times New Roman"/>
-          <w:sz w:val="28"/>
-          <w:szCs w:val="28"/>
-        </w:rPr>
-        <w:t>и</w:t>
-      </w:r>
-      <w:proofErr w:type="gramEnd"/>
-      <w:r>
-        <w:rPr>
-          <w:rFonts w:ascii="Times New Roman" w:hAnsi="Times New Roman" w:cs="Times New Roman"/>
-          <w:sz w:val="28"/>
-          <w:szCs w:val="28"/>
-        </w:rPr>
-        <w:t xml:space="preserve"> если они одинаковые, отбрасывает текущее.</w:t>
+        <w:t>Она сравнивает текущее значение с предыдущим, и если они одинаковые, отбрасывает текущее.</w:t>
       </w:r>
     </w:p>
     <w:p>
@@ -3463,25 +3409,7 @@
           <w:sz w:val="28"/>
           <w:szCs w:val="28"/>
         </w:rPr>
-        <w:t xml:space="preserve">сохраняет считанные данные в памяти, если к ним нужно будет обращаться несколько раз. </w:t>
-      </w:r>
-      <w:proofErr w:type="gramStart"/>
-      <w:r>
-        <w:rPr>
-          <w:rFonts w:ascii="Times New Roman" w:hAnsi="Times New Roman" w:cs="Times New Roman"/>
-          <w:sz w:val="28"/>
-          <w:szCs w:val="28"/>
-        </w:rPr>
-        <w:t>Например</w:t>
-      </w:r>
-      <w:proofErr w:type="gramEnd"/>
-      <w:r>
-        <w:rPr>
-          <w:rFonts w:ascii="Times New Roman" w:hAnsi="Times New Roman" w:cs="Times New Roman"/>
-          <w:sz w:val="28"/>
-          <w:szCs w:val="28"/>
-        </w:rPr>
-        <w:t xml:space="preserve"> выбрав с помощью индекса строки, мы сохраняем их, чтобы затем применить в условии </w:t>
+        <w:t xml:space="preserve">сохраняет считанные данные в памяти, если к ним нужно будет обращаться несколько раз. Например выбрав с помощью индекса строки, мы сохраняем их, чтобы затем применить в условии </w:t>
       </w:r>
       <w:r>
         <w:rPr>
@@ -3620,23 +3548,13 @@
           <w:szCs w:val="28"/>
         </w:rPr>
       </w:pPr>
-      <w:proofErr w:type="gramStart"/>
-      <w:r>
-        <w:rPr>
-          <w:rFonts w:ascii="Times New Roman" w:hAnsi="Times New Roman" w:cs="Times New Roman"/>
-          <w:sz w:val="28"/>
-          <w:szCs w:val="28"/>
-        </w:rPr>
-        <w:t>Например</w:t>
-      </w:r>
-      <w:proofErr w:type="gramEnd"/>
-      <w:r>
-        <w:rPr>
-          <w:rFonts w:ascii="Times New Roman" w:hAnsi="Times New Roman" w:cs="Times New Roman"/>
-          <w:sz w:val="28"/>
-          <w:szCs w:val="28"/>
-        </w:rPr>
-        <w:t xml:space="preserve"> представим такой запрос:</w:t>
+      <w:r>
+        <w:rPr>
+          <w:rFonts w:ascii="Times New Roman" w:hAnsi="Times New Roman" w:cs="Times New Roman"/>
+          <w:sz w:val="28"/>
+          <w:szCs w:val="28"/>
+        </w:rPr>
+        <w:t>Например представим такой запрос:</w:t>
       </w:r>
     </w:p>
     <w:p>
@@ -3806,6 +3724,127 @@
     </w:p>
     <w:p>
       <w:pPr>
+        <w:pStyle w:val="a3"/>
+        <w:numPr>
+          <w:ilvl w:val="0"/>
+          <w:numId w:val="5"/>
+        </w:numPr>
+        <w:rPr>
+          <w:rFonts w:ascii="Times New Roman" w:hAnsi="Times New Roman" w:cs="Times New Roman"/>
+          <w:sz w:val="28"/>
+          <w:szCs w:val="28"/>
+        </w:rPr>
+      </w:pPr>
+      <w:r>
+        <w:rPr>
+          <w:rFonts w:ascii="Times New Roman" w:hAnsi="Times New Roman" w:cs="Times New Roman"/>
+          <w:sz w:val="28"/>
+          <w:szCs w:val="28"/>
+          <w:lang w:val="en-US"/>
+        </w:rPr>
+        <w:t>Cardinality</w:t>
+      </w:r>
+      <w:r>
+        <w:rPr>
+          <w:rFonts w:ascii="Times New Roman" w:hAnsi="Times New Roman" w:cs="Times New Roman"/>
+          <w:sz w:val="28"/>
+          <w:szCs w:val="28"/>
+        </w:rPr>
+        <w:t xml:space="preserve"> </w:t>
+      </w:r>
+      <w:r>
+        <w:rPr>
+          <w:rFonts w:ascii="Times New Roman" w:hAnsi="Times New Roman" w:cs="Times New Roman"/>
+          <w:sz w:val="28"/>
+          <w:szCs w:val="28"/>
+        </w:rPr>
+        <w:t>–</w:t>
+      </w:r>
+      <w:r>
+        <w:rPr>
+          <w:rFonts w:ascii="Times New Roman" w:hAnsi="Times New Roman" w:cs="Times New Roman"/>
+          <w:sz w:val="28"/>
+          <w:szCs w:val="28"/>
+        </w:rPr>
+        <w:t xml:space="preserve"> </w:t>
+      </w:r>
+      <w:r>
+        <w:rPr>
+          <w:rFonts w:ascii="Times New Roman" w:hAnsi="Times New Roman" w:cs="Times New Roman"/>
+          <w:sz w:val="28"/>
+          <w:szCs w:val="28"/>
+        </w:rPr>
+        <w:t>степень уникальности того или иного значения.</w:t>
+      </w:r>
+    </w:p>
+    <w:p>
+      <w:pPr>
+        <w:rPr>
+          <w:rFonts w:ascii="Times New Roman" w:hAnsi="Times New Roman" w:cs="Times New Roman"/>
+          <w:sz w:val="28"/>
+          <w:szCs w:val="28"/>
+        </w:rPr>
+      </w:pPr>
+      <w:r>
+        <w:rPr>
+          <w:rFonts w:ascii="Times New Roman" w:hAnsi="Times New Roman" w:cs="Times New Roman"/>
+          <w:sz w:val="28"/>
+          <w:szCs w:val="28"/>
+        </w:rPr>
+        <w:t xml:space="preserve">Некоторые базы данных позволяют использовать </w:t>
+      </w:r>
+      <w:proofErr w:type="spellStart"/>
+      <w:r>
+        <w:rPr>
+          <w:rFonts w:ascii="Times New Roman" w:hAnsi="Times New Roman" w:cs="Times New Roman"/>
+          <w:b/>
+          <w:bCs/>
+          <w:sz w:val="28"/>
+          <w:szCs w:val="28"/>
+        </w:rPr>
+        <w:t>хинты</w:t>
+      </w:r>
+      <w:proofErr w:type="spellEnd"/>
+      <w:r>
+        <w:rPr>
+          <w:rFonts w:ascii="Times New Roman" w:hAnsi="Times New Roman" w:cs="Times New Roman"/>
+          <w:sz w:val="28"/>
+          <w:szCs w:val="28"/>
+        </w:rPr>
+        <w:t xml:space="preserve">, чтобы указать базе данных на </w:t>
+      </w:r>
+      <w:r>
+        <w:rPr>
+          <w:rFonts w:ascii="Times New Roman" w:hAnsi="Times New Roman" w:cs="Times New Roman"/>
+          <w:b/>
+          <w:bCs/>
+          <w:sz w:val="28"/>
+          <w:szCs w:val="28"/>
+        </w:rPr>
+        <w:t xml:space="preserve">необходимость использования индекса либо </w:t>
+      </w:r>
+      <w:r>
+        <w:rPr>
+          <w:rFonts w:ascii="Times New Roman" w:hAnsi="Times New Roman" w:cs="Times New Roman"/>
+          <w:b/>
+          <w:bCs/>
+          <w:sz w:val="28"/>
+          <w:szCs w:val="28"/>
+        </w:rPr>
+        <w:lastRenderedPageBreak/>
+        <w:t>последовательного сканирования</w:t>
+      </w:r>
+      <w:r>
+        <w:rPr>
+          <w:rFonts w:ascii="Times New Roman" w:hAnsi="Times New Roman" w:cs="Times New Roman"/>
+          <w:sz w:val="28"/>
+          <w:szCs w:val="28"/>
+        </w:rPr>
+        <w:t>. Однако это не более как рекомендация, и оптимизатор не обязательно ее исполнит.</w:t>
+      </w:r>
+    </w:p>
+    <w:p>
+      <w:pPr>
         <w:rPr>
           <w:rFonts w:ascii="Times New Roman" w:hAnsi="Times New Roman" w:cs="Times New Roman"/>
           <w:sz w:val="28"/>
@@ -3848,35 +3887,535 @@
           <w:szCs w:val="28"/>
           <w:highlight w:val="yellow"/>
         </w:rPr>
+        <w:t xml:space="preserve">Индекс – </w:t>
+      </w:r>
+      <w:r>
+        <w:rPr>
+          <w:rFonts w:ascii="Times New Roman" w:hAnsi="Times New Roman" w:cs="Times New Roman"/>
+          <w:sz w:val="28"/>
+          <w:szCs w:val="28"/>
+          <w:highlight w:val="yellow"/>
+        </w:rPr>
+        <w:t xml:space="preserve">объект базы данных, создаваемый с целью </w:t>
+      </w:r>
+      <w:r>
+        <w:rPr>
+          <w:rFonts w:ascii="Times New Roman" w:hAnsi="Times New Roman" w:cs="Times New Roman"/>
+          <w:sz w:val="28"/>
+          <w:szCs w:val="28"/>
+          <w:highlight w:val="yellow"/>
+        </w:rPr>
+        <w:t>ускорения</w:t>
+      </w:r>
+      <w:r>
+        <w:rPr>
+          <w:rFonts w:ascii="Times New Roman" w:hAnsi="Times New Roman" w:cs="Times New Roman"/>
+          <w:sz w:val="28"/>
+          <w:szCs w:val="28"/>
+          <w:highlight w:val="yellow"/>
+        </w:rPr>
+        <w:t xml:space="preserve"> поиска записей в </w:t>
+      </w:r>
+      <w:proofErr w:type="spellStart"/>
+      <w:r>
+        <w:rPr>
+          <w:rFonts w:ascii="Times New Roman" w:hAnsi="Times New Roman" w:cs="Times New Roman"/>
+          <w:sz w:val="28"/>
+          <w:szCs w:val="28"/>
+          <w:highlight w:val="yellow"/>
+        </w:rPr>
+        <w:t>бд</w:t>
+      </w:r>
+      <w:proofErr w:type="spellEnd"/>
+      <w:r>
+        <w:rPr>
+          <w:rFonts w:ascii="Times New Roman" w:hAnsi="Times New Roman" w:cs="Times New Roman"/>
+          <w:sz w:val="28"/>
+          <w:szCs w:val="28"/>
+          <w:highlight w:val="yellow"/>
+        </w:rPr>
+        <w:t>. Набор ссылок, упорядоченных по определенному столбцу таблицы.</w:t>
+      </w:r>
+      <w:r>
+        <w:rPr>
+          <w:rFonts w:ascii="Times New Roman" w:hAnsi="Times New Roman" w:cs="Times New Roman"/>
+          <w:sz w:val="28"/>
+          <w:szCs w:val="28"/>
+          <w:highlight w:val="yellow"/>
+        </w:rPr>
+        <w:t xml:space="preserve"> </w:t>
+      </w:r>
+    </w:p>
+    <w:p>
+      <w:pPr>
+        <w:rPr>
+          <w:rFonts w:ascii="Times New Roman" w:hAnsi="Times New Roman" w:cs="Times New Roman"/>
+          <w:sz w:val="28"/>
+          <w:szCs w:val="28"/>
+          <w:highlight w:val="yellow"/>
+        </w:rPr>
+      </w:pPr>
+      <w:r>
+        <w:rPr>
+          <w:rFonts w:ascii="Times New Roman" w:hAnsi="Times New Roman" w:cs="Times New Roman"/>
+          <w:sz w:val="28"/>
+          <w:szCs w:val="28"/>
+          <w:highlight w:val="yellow"/>
+        </w:rPr>
+        <w:t>Индексы служат также для поддержки некоторых ограничений целостности.</w:t>
+      </w:r>
+    </w:p>
+    <w:p>
+      <w:pPr>
+        <w:rPr>
+          <w:rFonts w:ascii="Times New Roman" w:hAnsi="Times New Roman" w:cs="Times New Roman"/>
+          <w:sz w:val="28"/>
+          <w:szCs w:val="28"/>
+        </w:rPr>
+      </w:pPr>
+      <w:r>
+        <w:rPr>
+          <w:rFonts w:ascii="Times New Roman" w:hAnsi="Times New Roman" w:cs="Times New Roman"/>
+          <w:sz w:val="28"/>
+          <w:szCs w:val="28"/>
+          <w:highlight w:val="yellow"/>
+        </w:rPr>
+        <w:t>Физически индекс – упорядоченный набор значений из индексированного столбца с указателями на места физического размещения исходных строк в структуре базы данных.</w:t>
+      </w:r>
+      <w:r>
+        <w:rPr>
+          <w:rFonts w:ascii="Times New Roman" w:hAnsi="Times New Roman" w:cs="Times New Roman"/>
+          <w:sz w:val="28"/>
+          <w:szCs w:val="28"/>
+          <w:highlight w:val="yellow"/>
+        </w:rPr>
+        <w:t xml:space="preserve"> Указатель </w:t>
+      </w:r>
+      <w:r>
+        <w:rPr>
+          <w:rFonts w:ascii="Times New Roman" w:hAnsi="Times New Roman" w:cs="Times New Roman"/>
+          <w:sz w:val="28"/>
+          <w:szCs w:val="28"/>
+        </w:rPr>
+        <w:t>состоит из номера блока файла и позиции строки внутри блока</w:t>
+      </w:r>
+    </w:p>
+    <w:p>
+      <w:pPr>
+        <w:rPr>
+          <w:rFonts w:ascii="Times New Roman" w:hAnsi="Times New Roman" w:cs="Times New Roman"/>
+          <w:sz w:val="28"/>
+          <w:szCs w:val="28"/>
+        </w:rPr>
+      </w:pPr>
+      <w:r>
+        <w:rPr>
+          <w:rFonts w:ascii="Times New Roman" w:hAnsi="Times New Roman" w:cs="Times New Roman"/>
+          <w:sz w:val="28"/>
+          <w:szCs w:val="28"/>
+        </w:rPr>
+        <w:t>Обычно ссылки хранятся в виде какой-либо структуры данных, оптимизированной для поиска. Без индекса будет выполняться полный просмотр (сканирование) всех строк таблицы, что может значительно повлиять на производительность.</w:t>
+      </w:r>
+    </w:p>
+    <w:p>
+      <w:pPr>
+        <w:rPr>
+          <w:rFonts w:ascii="Times New Roman" w:hAnsi="Times New Roman" w:cs="Times New Roman"/>
+          <w:sz w:val="28"/>
+          <w:szCs w:val="28"/>
+        </w:rPr>
+      </w:pPr>
+      <w:r>
+        <w:rPr>
+          <w:rFonts w:ascii="Times New Roman" w:hAnsi="Times New Roman" w:cs="Times New Roman"/>
+          <w:b/>
+          <w:bCs/>
+          <w:sz w:val="28"/>
+          <w:szCs w:val="28"/>
+        </w:rPr>
+        <w:t xml:space="preserve">Кластерные индексы </w:t>
+      </w:r>
+      <w:r>
+        <w:rPr>
+          <w:rFonts w:ascii="Times New Roman" w:hAnsi="Times New Roman" w:cs="Times New Roman"/>
+          <w:b/>
+          <w:bCs/>
+          <w:sz w:val="28"/>
+          <w:szCs w:val="28"/>
+          <w:highlight w:val="yellow"/>
+        </w:rPr>
+        <w:t xml:space="preserve">- </w:t>
+      </w:r>
+      <w:r>
+        <w:rPr>
+          <w:rFonts w:ascii="Times New Roman" w:hAnsi="Times New Roman" w:cs="Times New Roman"/>
+          <w:bCs/>
+          <w:sz w:val="28"/>
+          <w:szCs w:val="28"/>
+          <w:highlight w:val="yellow"/>
+        </w:rPr>
+        <w:t xml:space="preserve">При </w:t>
+      </w:r>
+      <w:proofErr w:type="spellStart"/>
+      <w:r>
+        <w:rPr>
+          <w:rFonts w:ascii="Times New Roman" w:hAnsi="Times New Roman" w:cs="Times New Roman"/>
+          <w:bCs/>
+          <w:sz w:val="28"/>
+          <w:szCs w:val="28"/>
+          <w:highlight w:val="yellow"/>
+        </w:rPr>
+        <w:t>кластеризованном</w:t>
+      </w:r>
+      <w:proofErr w:type="spellEnd"/>
+      <w:r>
+        <w:rPr>
+          <w:rFonts w:ascii="Times New Roman" w:hAnsi="Times New Roman" w:cs="Times New Roman"/>
+          <w:bCs/>
+          <w:sz w:val="28"/>
+          <w:szCs w:val="28"/>
+          <w:highlight w:val="yellow"/>
+        </w:rPr>
+        <w:t xml:space="preserve"> индексе строки физически хранятся на диске в том же порядке, что и индекс.</w:t>
+      </w:r>
+      <w:r>
+        <w:rPr>
+          <w:rFonts w:ascii="Times New Roman" w:hAnsi="Times New Roman" w:cs="Times New Roman"/>
+          <w:b/>
+          <w:bCs/>
+          <w:sz w:val="28"/>
+          <w:szCs w:val="28"/>
+          <w:highlight w:val="yellow"/>
+        </w:rPr>
+        <w:t> </w:t>
+      </w:r>
+      <w:r>
+        <w:rPr>
+          <w:rFonts w:ascii="Times New Roman" w:hAnsi="Times New Roman" w:cs="Times New Roman"/>
+          <w:sz w:val="28"/>
+          <w:szCs w:val="28"/>
+          <w:highlight w:val="yellow"/>
+        </w:rPr>
+        <w:t>Таблица может иметь только 1 кластерный индекс.</w:t>
+      </w:r>
+    </w:p>
+    <w:p>
+      <w:pPr>
+        <w:rPr>
+          <w:rFonts w:ascii="Times New Roman" w:hAnsi="Times New Roman" w:cs="Times New Roman"/>
+          <w:bCs/>
+          <w:sz w:val="28"/>
+          <w:szCs w:val="28"/>
+        </w:rPr>
+      </w:pPr>
+      <w:r>
+        <w:rPr>
+          <w:rFonts w:ascii="Times New Roman" w:hAnsi="Times New Roman" w:cs="Times New Roman"/>
+          <w:bCs/>
+          <w:sz w:val="28"/>
+          <w:szCs w:val="28"/>
+        </w:rPr>
+        <w:t>Кластерный индекс автоматически создается при создании первичного ключа.</w:t>
+      </w:r>
+    </w:p>
+    <w:p>
+      <w:pPr>
+        <w:rPr>
+          <w:rFonts w:ascii="Times New Roman" w:hAnsi="Times New Roman" w:cs="Times New Roman"/>
+          <w:bCs/>
+          <w:sz w:val="28"/>
+          <w:szCs w:val="28"/>
+          <w:highlight w:val="yellow"/>
+        </w:rPr>
+      </w:pPr>
+      <w:r>
+        <w:rPr>
+          <w:rFonts w:ascii="Times New Roman" w:hAnsi="Times New Roman" w:cs="Times New Roman"/>
+          <w:bCs/>
+          <w:sz w:val="28"/>
+          <w:szCs w:val="28"/>
+        </w:rPr>
+        <w:t xml:space="preserve">Он всегда должен быть уникальным. </w:t>
+      </w:r>
+      <w:r>
+        <w:rPr>
+          <w:rFonts w:ascii="Times New Roman" w:hAnsi="Times New Roman" w:cs="Times New Roman"/>
+          <w:bCs/>
+          <w:sz w:val="28"/>
+          <w:szCs w:val="28"/>
+          <w:highlight w:val="yellow"/>
+        </w:rPr>
+        <w:t xml:space="preserve">Если столбец содержит </w:t>
+      </w:r>
+      <w:proofErr w:type="spellStart"/>
+      <w:r>
+        <w:rPr>
+          <w:rFonts w:ascii="Times New Roman" w:hAnsi="Times New Roman" w:cs="Times New Roman"/>
+          <w:bCs/>
+          <w:sz w:val="28"/>
+          <w:szCs w:val="28"/>
+          <w:highlight w:val="yellow"/>
+        </w:rPr>
+        <w:t>дублируещиеся</w:t>
+      </w:r>
+      <w:proofErr w:type="spellEnd"/>
+      <w:r>
+        <w:rPr>
+          <w:rFonts w:ascii="Times New Roman" w:hAnsi="Times New Roman" w:cs="Times New Roman"/>
+          <w:bCs/>
+          <w:sz w:val="28"/>
+          <w:szCs w:val="28"/>
+          <w:highlight w:val="yellow"/>
+        </w:rPr>
+        <w:t xml:space="preserve"> значения, то СУБД принудительно обеспечивает уникальность, добавляя идентификатор к строкам, содержащим дубликаты значений.</w:t>
+      </w:r>
+    </w:p>
+    <w:p>
+      <w:pPr>
+        <w:rPr>
+          <w:rFonts w:ascii="Times New Roman" w:hAnsi="Times New Roman" w:cs="Times New Roman"/>
+          <w:bCs/>
+          <w:sz w:val="28"/>
+          <w:szCs w:val="28"/>
+        </w:rPr>
+      </w:pPr>
+      <w:r>
+        <w:rPr>
+          <w:rFonts w:ascii="Times New Roman" w:hAnsi="Times New Roman" w:cs="Times New Roman"/>
+          <w:bCs/>
+          <w:sz w:val="28"/>
+          <w:szCs w:val="28"/>
+        </w:rPr>
+        <w:t>При этом все значения будут отсортированы в определенном порядке либо возрастания, либо убывания.</w:t>
+      </w:r>
+    </w:p>
+    <w:p>
+      <w:pPr>
+        <w:rPr>
+          <w:rFonts w:ascii="Times New Roman" w:hAnsi="Times New Roman" w:cs="Times New Roman"/>
+          <w:sz w:val="28"/>
+          <w:szCs w:val="28"/>
+        </w:rPr>
+      </w:pPr>
+      <w:proofErr w:type="spellStart"/>
+      <w:r>
+        <w:rPr>
+          <w:rFonts w:ascii="Times New Roman" w:hAnsi="Times New Roman" w:cs="Times New Roman"/>
+          <w:b/>
+          <w:bCs/>
+          <w:sz w:val="28"/>
+          <w:szCs w:val="28"/>
+          <w:highlight w:val="yellow"/>
+        </w:rPr>
+        <w:t>Некластерные</w:t>
+      </w:r>
+      <w:proofErr w:type="spellEnd"/>
+      <w:r>
+        <w:rPr>
+          <w:rFonts w:ascii="Times New Roman" w:hAnsi="Times New Roman" w:cs="Times New Roman"/>
+          <w:b/>
+          <w:bCs/>
+          <w:sz w:val="28"/>
+          <w:szCs w:val="28"/>
+          <w:highlight w:val="yellow"/>
+        </w:rPr>
+        <w:t xml:space="preserve"> индексы</w:t>
+      </w:r>
+      <w:r>
+        <w:rPr>
+          <w:rFonts w:ascii="Times New Roman" w:hAnsi="Times New Roman" w:cs="Times New Roman"/>
+          <w:sz w:val="28"/>
+          <w:szCs w:val="28"/>
+          <w:highlight w:val="yellow"/>
+        </w:rPr>
+        <w:t xml:space="preserve"> –  они не перестраивают физическую структуру таблицы, а лишь организуют ссылки на соответствующие строки.</w:t>
+      </w:r>
+      <w:r>
+        <w:rPr>
+          <w:rFonts w:ascii="Times New Roman" w:hAnsi="Times New Roman" w:cs="Times New Roman"/>
+          <w:sz w:val="28"/>
+          <w:szCs w:val="28"/>
+        </w:rPr>
+        <w:t xml:space="preserve"> </w:t>
+      </w:r>
+      <w:r>
+        <w:rPr>
+          <w:rFonts w:ascii="Times New Roman" w:hAnsi="Times New Roman" w:cs="Times New Roman"/>
+          <w:sz w:val="28"/>
+          <w:szCs w:val="28"/>
+        </w:rPr>
+        <w:t xml:space="preserve">Поэтому таблица может иметь несколько </w:t>
+      </w:r>
+      <w:proofErr w:type="spellStart"/>
+      <w:r>
+        <w:rPr>
+          <w:rFonts w:ascii="Times New Roman" w:hAnsi="Times New Roman" w:cs="Times New Roman"/>
+          <w:sz w:val="28"/>
+          <w:szCs w:val="28"/>
+        </w:rPr>
+        <w:t>некластеризованных</w:t>
+      </w:r>
+      <w:proofErr w:type="spellEnd"/>
+      <w:r>
+        <w:rPr>
+          <w:rFonts w:ascii="Times New Roman" w:hAnsi="Times New Roman" w:cs="Times New Roman"/>
+          <w:sz w:val="28"/>
+          <w:szCs w:val="28"/>
+        </w:rPr>
+        <w:t xml:space="preserve"> индексов.</w:t>
+      </w:r>
+    </w:p>
+    <w:p>
+      <w:pPr>
+        <w:rPr>
+          <w:rFonts w:ascii="Times New Roman" w:hAnsi="Times New Roman" w:cs="Times New Roman"/>
+          <w:sz w:val="28"/>
+          <w:szCs w:val="28"/>
+        </w:rPr>
+      </w:pPr>
+      <w:r>
+        <w:rPr>
+          <w:rFonts w:ascii="Times New Roman" w:hAnsi="Times New Roman" w:cs="Times New Roman"/>
+          <w:sz w:val="28"/>
+          <w:szCs w:val="28"/>
+        </w:rPr>
+        <w:t>Листья такого индекса содержат только ключевые столбцы, по которым определен индекс.</w:t>
+      </w:r>
+    </w:p>
+    <w:p>
+      <w:pPr>
+        <w:rPr>
+          <w:rFonts w:ascii="Times New Roman" w:hAnsi="Times New Roman" w:cs="Times New Roman"/>
+          <w:sz w:val="28"/>
+          <w:szCs w:val="28"/>
+        </w:rPr>
+      </w:pPr>
+      <w:r>
+        <w:rPr>
+          <w:rFonts w:ascii="Times New Roman" w:hAnsi="Times New Roman" w:cs="Times New Roman"/>
+          <w:sz w:val="28"/>
+          <w:szCs w:val="28"/>
+          <w:highlight w:val="yellow"/>
+        </w:rPr>
+        <w:t xml:space="preserve">Если в </w:t>
+      </w:r>
+      <w:proofErr w:type="spellStart"/>
+      <w:r>
+        <w:rPr>
+          <w:rFonts w:ascii="Times New Roman" w:hAnsi="Times New Roman" w:cs="Times New Roman"/>
+          <w:sz w:val="28"/>
+          <w:szCs w:val="28"/>
+          <w:highlight w:val="yellow"/>
+        </w:rPr>
+        <w:t>бд</w:t>
+      </w:r>
+      <w:proofErr w:type="spellEnd"/>
+      <w:r>
+        <w:rPr>
+          <w:rFonts w:ascii="Times New Roman" w:hAnsi="Times New Roman" w:cs="Times New Roman"/>
+          <w:sz w:val="28"/>
+          <w:szCs w:val="28"/>
+          <w:highlight w:val="yellow"/>
+        </w:rPr>
+        <w:t xml:space="preserve"> есть </w:t>
+      </w:r>
+      <w:proofErr w:type="spellStart"/>
+      <w:r>
+        <w:rPr>
+          <w:rFonts w:ascii="Times New Roman" w:hAnsi="Times New Roman" w:cs="Times New Roman"/>
+          <w:sz w:val="28"/>
+          <w:szCs w:val="28"/>
+          <w:highlight w:val="yellow"/>
+        </w:rPr>
+        <w:t>кластеризованный</w:t>
+      </w:r>
+      <w:proofErr w:type="spellEnd"/>
+      <w:r>
+        <w:rPr>
+          <w:rFonts w:ascii="Times New Roman" w:hAnsi="Times New Roman" w:cs="Times New Roman"/>
+          <w:sz w:val="28"/>
+          <w:szCs w:val="28"/>
+          <w:highlight w:val="yellow"/>
+        </w:rPr>
+        <w:t xml:space="preserve"> индекс, то </w:t>
+      </w:r>
+      <w:proofErr w:type="spellStart"/>
+      <w:r>
+        <w:rPr>
+          <w:rFonts w:ascii="Times New Roman" w:hAnsi="Times New Roman" w:cs="Times New Roman"/>
+          <w:sz w:val="28"/>
+          <w:szCs w:val="28"/>
+          <w:highlight w:val="yellow"/>
+        </w:rPr>
+        <w:t>некластерный</w:t>
+      </w:r>
+      <w:proofErr w:type="spellEnd"/>
+      <w:r>
+        <w:rPr>
+          <w:rFonts w:ascii="Times New Roman" w:hAnsi="Times New Roman" w:cs="Times New Roman"/>
+          <w:sz w:val="28"/>
+          <w:szCs w:val="28"/>
+          <w:highlight w:val="yellow"/>
+        </w:rPr>
+        <w:t xml:space="preserve"> обычно ссылается на </w:t>
+      </w:r>
+      <w:proofErr w:type="spellStart"/>
+      <w:r>
+        <w:rPr>
+          <w:rFonts w:ascii="Times New Roman" w:hAnsi="Times New Roman" w:cs="Times New Roman"/>
+          <w:sz w:val="28"/>
+          <w:szCs w:val="28"/>
+          <w:highlight w:val="yellow"/>
+        </w:rPr>
+        <w:t>соответсвующий</w:t>
+      </w:r>
+      <w:proofErr w:type="spellEnd"/>
+      <w:r>
+        <w:rPr>
+          <w:rFonts w:ascii="Times New Roman" w:hAnsi="Times New Roman" w:cs="Times New Roman"/>
+          <w:sz w:val="28"/>
+          <w:szCs w:val="28"/>
+          <w:highlight w:val="yellow"/>
+        </w:rPr>
+        <w:t xml:space="preserve"> элемент кластерного. Это позволяет не перестраивать структуру </w:t>
+      </w:r>
+      <w:proofErr w:type="spellStart"/>
+      <w:r>
+        <w:rPr>
+          <w:rFonts w:ascii="Times New Roman" w:hAnsi="Times New Roman" w:cs="Times New Roman"/>
+          <w:sz w:val="28"/>
+          <w:szCs w:val="28"/>
+          <w:highlight w:val="yellow"/>
+        </w:rPr>
+        <w:t>некластерного</w:t>
+      </w:r>
+      <w:proofErr w:type="spellEnd"/>
+      <w:r>
+        <w:rPr>
+          <w:rFonts w:ascii="Times New Roman" w:hAnsi="Times New Roman" w:cs="Times New Roman"/>
+          <w:sz w:val="28"/>
+          <w:szCs w:val="28"/>
+          <w:highlight w:val="yellow"/>
+        </w:rPr>
+        <w:t xml:space="preserve"> индекса всякий раз, когда кластерный индекс меняет физический порядок строк в таблице.</w:t>
+      </w:r>
+    </w:p>
+    <w:p>
+      <w:pPr>
+        <w:rPr>
+          <w:rFonts w:ascii="Times New Roman" w:hAnsi="Times New Roman" w:cs="Times New Roman"/>
+          <w:sz w:val="28"/>
+          <w:szCs w:val="28"/>
+        </w:rPr>
+      </w:pPr>
+      <w:r>
+        <w:rPr>
+          <w:rFonts w:ascii="Times New Roman" w:hAnsi="Times New Roman" w:cs="Times New Roman"/>
+          <w:sz w:val="28"/>
+          <w:szCs w:val="28"/>
+        </w:rPr>
         <w:lastRenderedPageBreak/>
-        <w:t xml:space="preserve">Индекс – </w:t>
-      </w:r>
-      <w:r>
-        <w:rPr>
-          <w:rFonts w:ascii="Times New Roman" w:hAnsi="Times New Roman" w:cs="Times New Roman"/>
-          <w:sz w:val="28"/>
-          <w:szCs w:val="28"/>
-          <w:highlight w:val="yellow"/>
-        </w:rPr>
-        <w:t xml:space="preserve">объект базы данных, создаваемый с целью </w:t>
-      </w:r>
-      <w:r>
-        <w:rPr>
-          <w:rFonts w:ascii="Times New Roman" w:hAnsi="Times New Roman" w:cs="Times New Roman"/>
-          <w:sz w:val="28"/>
-          <w:szCs w:val="28"/>
-          <w:highlight w:val="yellow"/>
-        </w:rPr>
-        <w:t>ускорения</w:t>
-      </w:r>
-      <w:r>
-        <w:rPr>
-          <w:rFonts w:ascii="Times New Roman" w:hAnsi="Times New Roman" w:cs="Times New Roman"/>
-          <w:sz w:val="28"/>
-          <w:szCs w:val="28"/>
-          <w:highlight w:val="yellow"/>
-        </w:rPr>
-        <w:t xml:space="preserve"> поиска записей в </w:t>
+        <w:t xml:space="preserve">Если </w:t>
       </w:r>
       <w:proofErr w:type="spellStart"/>
       <w:r>
@@ -3884,9 +4423,8 @@
           <w:rFonts w:ascii="Times New Roman" w:hAnsi="Times New Roman" w:cs="Times New Roman"/>
           <w:sz w:val="28"/>
           <w:szCs w:val="28"/>
-          <w:highlight w:val="yellow"/>
-        </w:rPr>
-        <w:t>бд</w:t>
+        </w:rPr>
+        <w:t>кластеризованного</w:t>
       </w:r>
       <w:proofErr w:type="spellEnd"/>
       <w:r>
@@ -3894,604 +4432,83 @@
           <w:rFonts w:ascii="Times New Roman" w:hAnsi="Times New Roman" w:cs="Times New Roman"/>
           <w:sz w:val="28"/>
           <w:szCs w:val="28"/>
-          <w:highlight w:val="yellow"/>
-        </w:rPr>
-        <w:t>. Набор ссылок, упорядоченных по определенному столбцу таблицы.</w:t>
-      </w:r>
-      <w:r>
-        <w:rPr>
-          <w:rFonts w:ascii="Times New Roman" w:hAnsi="Times New Roman" w:cs="Times New Roman"/>
-          <w:sz w:val="28"/>
-          <w:szCs w:val="28"/>
-          <w:highlight w:val="yellow"/>
-        </w:rPr>
-        <w:t xml:space="preserve"> </w:t>
-      </w:r>
-    </w:p>
-    <w:p>
-      <w:pPr>
-        <w:rPr>
-          <w:rFonts w:ascii="Times New Roman" w:hAnsi="Times New Roman" w:cs="Times New Roman"/>
-          <w:sz w:val="28"/>
-          <w:szCs w:val="28"/>
-          <w:highlight w:val="yellow"/>
-        </w:rPr>
-      </w:pPr>
-      <w:r>
-        <w:rPr>
-          <w:rFonts w:ascii="Times New Roman" w:hAnsi="Times New Roman" w:cs="Times New Roman"/>
-          <w:sz w:val="28"/>
-          <w:szCs w:val="28"/>
-          <w:highlight w:val="yellow"/>
-        </w:rPr>
-        <w:t>Индексы служат также для поддержки некоторых ограничений целостности.</w:t>
-      </w:r>
-    </w:p>
-    <w:p>
-      <w:pPr>
-        <w:rPr>
-          <w:rFonts w:ascii="Times New Roman" w:hAnsi="Times New Roman" w:cs="Times New Roman"/>
-          <w:sz w:val="28"/>
-          <w:szCs w:val="28"/>
-        </w:rPr>
-      </w:pPr>
-      <w:r>
-        <w:rPr>
-          <w:rFonts w:ascii="Times New Roman" w:hAnsi="Times New Roman" w:cs="Times New Roman"/>
-          <w:sz w:val="28"/>
-          <w:szCs w:val="28"/>
-          <w:highlight w:val="yellow"/>
-        </w:rPr>
-        <w:t>Физически индекс – упорядоченный набор значений из индексированного столбца с указателями на места физического размещения исходных строк в структуре базы данных.</w:t>
-      </w:r>
-      <w:r>
-        <w:rPr>
-          <w:rFonts w:ascii="Times New Roman" w:hAnsi="Times New Roman" w:cs="Times New Roman"/>
-          <w:sz w:val="28"/>
-          <w:szCs w:val="28"/>
-          <w:highlight w:val="yellow"/>
-        </w:rPr>
-        <w:t xml:space="preserve"> Указатель </w:t>
-      </w:r>
-      <w:r>
-        <w:rPr>
-          <w:rFonts w:ascii="Times New Roman" w:hAnsi="Times New Roman" w:cs="Times New Roman"/>
-          <w:sz w:val="28"/>
-          <w:szCs w:val="28"/>
-        </w:rPr>
-        <w:t>состоит из номера блока файла и позиции строки внутри блока</w:t>
-      </w:r>
-    </w:p>
-    <w:p>
-      <w:pPr>
-        <w:rPr>
-          <w:rFonts w:ascii="Times New Roman" w:hAnsi="Times New Roman" w:cs="Times New Roman"/>
-          <w:sz w:val="28"/>
-          <w:szCs w:val="28"/>
-        </w:rPr>
-      </w:pPr>
-      <w:r>
-        <w:rPr>
-          <w:rFonts w:ascii="Times New Roman" w:hAnsi="Times New Roman" w:cs="Times New Roman"/>
-          <w:sz w:val="28"/>
-          <w:szCs w:val="28"/>
-        </w:rPr>
-        <w:t>Обычно ссылки хранятся в виде какой-либо структуры данных, оптимизированной для поиска. Без индекса будет выполняться полный просмотр (сканирование) всех строк таблицы, что может значительно повлиять на производительность.</w:t>
-      </w:r>
-    </w:p>
-    <w:p>
-      <w:pPr>
-        <w:rPr>
-          <w:rFonts w:ascii="Times New Roman" w:hAnsi="Times New Roman" w:cs="Times New Roman"/>
-          <w:sz w:val="28"/>
-          <w:szCs w:val="28"/>
-        </w:rPr>
-      </w:pPr>
-      <w:r>
-        <w:rPr>
-          <w:rFonts w:ascii="Times New Roman" w:hAnsi="Times New Roman" w:cs="Times New Roman"/>
-          <w:b/>
-          <w:bCs/>
-          <w:sz w:val="28"/>
-          <w:szCs w:val="28"/>
-        </w:rPr>
-        <w:t xml:space="preserve">Кластерные индексы </w:t>
-      </w:r>
-      <w:r>
-        <w:rPr>
-          <w:rFonts w:ascii="Times New Roman" w:hAnsi="Times New Roman" w:cs="Times New Roman"/>
-          <w:b/>
-          <w:bCs/>
-          <w:sz w:val="28"/>
-          <w:szCs w:val="28"/>
-          <w:highlight w:val="yellow"/>
-        </w:rPr>
-        <w:t xml:space="preserve">- </w:t>
-      </w:r>
-      <w:r>
-        <w:rPr>
-          <w:rFonts w:ascii="Times New Roman" w:hAnsi="Times New Roman" w:cs="Times New Roman"/>
-          <w:bCs/>
-          <w:sz w:val="28"/>
-          <w:szCs w:val="28"/>
-          <w:highlight w:val="yellow"/>
-        </w:rPr>
-        <w:t xml:space="preserve">При </w:t>
+        </w:rPr>
+        <w:t xml:space="preserve"> индекса нет, то </w:t>
       </w:r>
       <w:proofErr w:type="spellStart"/>
       <w:r>
         <w:rPr>
           <w:rFonts w:ascii="Times New Roman" w:hAnsi="Times New Roman" w:cs="Times New Roman"/>
-          <w:bCs/>
-          <w:sz w:val="28"/>
-          <w:szCs w:val="28"/>
-          <w:highlight w:val="yellow"/>
-        </w:rPr>
-        <w:t>кластеризованном</w:t>
+          <w:sz w:val="28"/>
+          <w:szCs w:val="28"/>
+        </w:rPr>
+        <w:t>некластеризованный</w:t>
       </w:r>
       <w:proofErr w:type="spellEnd"/>
       <w:r>
         <w:rPr>
           <w:rFonts w:ascii="Times New Roman" w:hAnsi="Times New Roman" w:cs="Times New Roman"/>
-          <w:bCs/>
-          <w:sz w:val="28"/>
-          <w:szCs w:val="28"/>
-          <w:highlight w:val="yellow"/>
-        </w:rPr>
-        <w:t xml:space="preserve"> индексе строки физически хранятся на диске в том же порядке, что и индекс.</w:t>
-      </w:r>
-      <w:r>
-        <w:rPr>
-          <w:rFonts w:ascii="Times New Roman" w:hAnsi="Times New Roman" w:cs="Times New Roman"/>
-          <w:b/>
-          <w:bCs/>
-          <w:sz w:val="28"/>
-          <w:szCs w:val="28"/>
-          <w:highlight w:val="yellow"/>
-        </w:rPr>
-        <w:t> </w:t>
-      </w:r>
-      <w:r>
-        <w:rPr>
-          <w:rFonts w:ascii="Times New Roman" w:hAnsi="Times New Roman" w:cs="Times New Roman"/>
-          <w:sz w:val="28"/>
-          <w:szCs w:val="28"/>
-          <w:highlight w:val="yellow"/>
-        </w:rPr>
-        <w:t>Таблица может иметь только 1 кластерный индекс.</w:t>
-      </w:r>
-    </w:p>
-    <w:p>
-      <w:pPr>
-        <w:rPr>
-          <w:rFonts w:ascii="Times New Roman" w:hAnsi="Times New Roman" w:cs="Times New Roman"/>
-          <w:bCs/>
-          <w:sz w:val="28"/>
-          <w:szCs w:val="28"/>
-        </w:rPr>
-      </w:pPr>
-      <w:r>
-        <w:rPr>
-          <w:rFonts w:ascii="Times New Roman" w:hAnsi="Times New Roman" w:cs="Times New Roman"/>
-          <w:bCs/>
-          <w:sz w:val="28"/>
-          <w:szCs w:val="28"/>
-        </w:rPr>
-        <w:t>Кластерный индекс автоматически создается при создании первичного ключа.</w:t>
-      </w:r>
-    </w:p>
-    <w:p>
-      <w:pPr>
-        <w:rPr>
-          <w:rFonts w:ascii="Times New Roman" w:hAnsi="Times New Roman" w:cs="Times New Roman"/>
-          <w:bCs/>
-          <w:sz w:val="28"/>
-          <w:szCs w:val="28"/>
-          <w:highlight w:val="yellow"/>
-        </w:rPr>
-      </w:pPr>
-      <w:r>
-        <w:rPr>
-          <w:rFonts w:ascii="Times New Roman" w:hAnsi="Times New Roman" w:cs="Times New Roman"/>
-          <w:bCs/>
-          <w:sz w:val="28"/>
-          <w:szCs w:val="28"/>
-        </w:rPr>
-        <w:t xml:space="preserve">Он всегда должен быть уникальным. </w:t>
-      </w:r>
-      <w:r>
-        <w:rPr>
-          <w:rFonts w:ascii="Times New Roman" w:hAnsi="Times New Roman" w:cs="Times New Roman"/>
-          <w:bCs/>
-          <w:sz w:val="28"/>
-          <w:szCs w:val="28"/>
-          <w:highlight w:val="yellow"/>
-        </w:rPr>
-        <w:t xml:space="preserve">Если столбец содержит </w:t>
+          <w:sz w:val="28"/>
+          <w:szCs w:val="28"/>
+        </w:rPr>
+        <w:t xml:space="preserve"> ссылается непосредственно на строку с данными.</w:t>
+      </w:r>
+    </w:p>
+    <w:p>
+      <w:pPr>
+        <w:rPr>
+          <w:rFonts w:ascii="Times New Roman" w:hAnsi="Times New Roman" w:cs="Times New Roman"/>
+          <w:sz w:val="28"/>
+          <w:szCs w:val="28"/>
+        </w:rPr>
+      </w:pPr>
+    </w:p>
+    <w:p>
+      <w:pPr>
+        <w:rPr>
+          <w:rFonts w:ascii="Times New Roman" w:hAnsi="Times New Roman" w:cs="Times New Roman"/>
+          <w:sz w:val="28"/>
+          <w:szCs w:val="28"/>
+        </w:rPr>
+      </w:pPr>
+      <w:r>
+        <w:rPr>
+          <w:rFonts w:ascii="Times New Roman" w:hAnsi="Times New Roman" w:cs="Times New Roman"/>
+          <w:b/>
+          <w:sz w:val="28"/>
+          <w:szCs w:val="28"/>
+        </w:rPr>
+        <w:t xml:space="preserve">Составной индекс – </w:t>
+      </w:r>
+      <w:r>
+        <w:rPr>
+          <w:rFonts w:ascii="Times New Roman" w:hAnsi="Times New Roman" w:cs="Times New Roman"/>
+          <w:sz w:val="28"/>
+          <w:szCs w:val="28"/>
+        </w:rPr>
+        <w:t xml:space="preserve">может </w:t>
+      </w:r>
+      <w:r>
+        <w:rPr>
+          <w:rFonts w:ascii="Times New Roman" w:hAnsi="Times New Roman" w:cs="Times New Roman"/>
+          <w:sz w:val="28"/>
+          <w:szCs w:val="28"/>
+        </w:rPr>
+        <w:t xml:space="preserve">содержать более одного столбца. Могут быть как </w:t>
       </w:r>
       <w:proofErr w:type="spellStart"/>
       <w:r>
         <w:rPr>
           <w:rFonts w:ascii="Times New Roman" w:hAnsi="Times New Roman" w:cs="Times New Roman"/>
-          <w:bCs/>
-          <w:sz w:val="28"/>
-          <w:szCs w:val="28"/>
-          <w:highlight w:val="yellow"/>
-        </w:rPr>
-        <w:t>дублируещиеся</w:t>
+          <w:sz w:val="28"/>
+          <w:szCs w:val="28"/>
+        </w:rPr>
+        <w:t>кластеризованными</w:t>
       </w:r>
       <w:proofErr w:type="spellEnd"/>
       <w:r>
         <w:rPr>
           <w:rFonts w:ascii="Times New Roman" w:hAnsi="Times New Roman" w:cs="Times New Roman"/>
-          <w:bCs/>
-          <w:sz w:val="28"/>
-          <w:szCs w:val="28"/>
-          <w:highlight w:val="yellow"/>
-        </w:rPr>
-        <w:t xml:space="preserve"> значения, то СУБД принудительно обеспечивает уникальность, добавляя идентификатор к строкам, содержащим дубликаты значений.</w:t>
-      </w:r>
-    </w:p>
-    <w:p>
-      <w:pPr>
-        <w:rPr>
-          <w:rFonts w:ascii="Times New Roman" w:hAnsi="Times New Roman" w:cs="Times New Roman"/>
-          <w:bCs/>
-          <w:sz w:val="28"/>
-          <w:szCs w:val="28"/>
-        </w:rPr>
-      </w:pPr>
-      <w:r>
-        <w:rPr>
-          <w:rFonts w:ascii="Times New Roman" w:hAnsi="Times New Roman" w:cs="Times New Roman"/>
-          <w:bCs/>
-          <w:sz w:val="28"/>
-          <w:szCs w:val="28"/>
-        </w:rPr>
-        <w:t>При этом все значения будут отсортированы в определенном порядке либо возрастания, либо убывания.</w:t>
-      </w:r>
-    </w:p>
-    <w:p>
-      <w:pPr>
-        <w:rPr>
-          <w:rFonts w:ascii="Times New Roman" w:hAnsi="Times New Roman" w:cs="Times New Roman"/>
-          <w:sz w:val="28"/>
-          <w:szCs w:val="28"/>
-        </w:rPr>
-      </w:pPr>
-      <w:proofErr w:type="spellStart"/>
-      <w:r>
-        <w:rPr>
-          <w:rFonts w:ascii="Times New Roman" w:hAnsi="Times New Roman" w:cs="Times New Roman"/>
-          <w:b/>
-          <w:bCs/>
-          <w:sz w:val="28"/>
-          <w:szCs w:val="28"/>
-          <w:highlight w:val="yellow"/>
-        </w:rPr>
-        <w:t>Некластерные</w:t>
-      </w:r>
-      <w:proofErr w:type="spellEnd"/>
-      <w:r>
-        <w:rPr>
-          <w:rFonts w:ascii="Times New Roman" w:hAnsi="Times New Roman" w:cs="Times New Roman"/>
-          <w:b/>
-          <w:bCs/>
-          <w:sz w:val="28"/>
-          <w:szCs w:val="28"/>
-          <w:highlight w:val="yellow"/>
-        </w:rPr>
-        <w:t xml:space="preserve"> индексы</w:t>
-      </w:r>
-      <w:r>
-        <w:rPr>
-          <w:rFonts w:ascii="Times New Roman" w:hAnsi="Times New Roman" w:cs="Times New Roman"/>
-          <w:sz w:val="28"/>
-          <w:szCs w:val="28"/>
-          <w:highlight w:val="yellow"/>
-        </w:rPr>
-        <w:t xml:space="preserve"> </w:t>
-      </w:r>
-      <w:proofErr w:type="gramStart"/>
-      <w:r>
-        <w:rPr>
-          <w:rFonts w:ascii="Times New Roman" w:hAnsi="Times New Roman" w:cs="Times New Roman"/>
-          <w:sz w:val="28"/>
-          <w:szCs w:val="28"/>
-          <w:highlight w:val="yellow"/>
-        </w:rPr>
-        <w:t>–  они</w:t>
-      </w:r>
-      <w:proofErr w:type="gramEnd"/>
-      <w:r>
-        <w:rPr>
-          <w:rFonts w:ascii="Times New Roman" w:hAnsi="Times New Roman" w:cs="Times New Roman"/>
-          <w:sz w:val="28"/>
-          <w:szCs w:val="28"/>
-          <w:highlight w:val="yellow"/>
-        </w:rPr>
-        <w:t xml:space="preserve"> не перестраивают физическую структуру таблицы, а лишь организуют ссылки на соответствующие строки.</w:t>
-      </w:r>
-      <w:r>
-        <w:rPr>
-          <w:rFonts w:ascii="Times New Roman" w:hAnsi="Times New Roman" w:cs="Times New Roman"/>
-          <w:sz w:val="28"/>
-          <w:szCs w:val="28"/>
-        </w:rPr>
-        <w:t xml:space="preserve"> </w:t>
-      </w:r>
-      <w:r>
-        <w:rPr>
-          <w:rFonts w:ascii="Times New Roman" w:hAnsi="Times New Roman" w:cs="Times New Roman"/>
-          <w:sz w:val="28"/>
-          <w:szCs w:val="28"/>
-        </w:rPr>
-        <w:t xml:space="preserve">Поэтому таблица может иметь несколько </w:t>
-      </w:r>
-      <w:proofErr w:type="spellStart"/>
-      <w:r>
-        <w:rPr>
-          <w:rFonts w:ascii="Times New Roman" w:hAnsi="Times New Roman" w:cs="Times New Roman"/>
-          <w:sz w:val="28"/>
-          <w:szCs w:val="28"/>
-        </w:rPr>
-        <w:t>некластеризованных</w:t>
-      </w:r>
-      <w:proofErr w:type="spellEnd"/>
-      <w:r>
-        <w:rPr>
-          <w:rFonts w:ascii="Times New Roman" w:hAnsi="Times New Roman" w:cs="Times New Roman"/>
-          <w:sz w:val="28"/>
-          <w:szCs w:val="28"/>
-        </w:rPr>
-        <w:t xml:space="preserve"> индексов.</w:t>
-      </w:r>
-    </w:p>
-    <w:p>
-      <w:pPr>
-        <w:rPr>
-          <w:rFonts w:ascii="Times New Roman" w:hAnsi="Times New Roman" w:cs="Times New Roman"/>
-          <w:sz w:val="28"/>
-          <w:szCs w:val="28"/>
-        </w:rPr>
-      </w:pPr>
-      <w:r>
-        <w:rPr>
-          <w:rFonts w:ascii="Times New Roman" w:hAnsi="Times New Roman" w:cs="Times New Roman"/>
-          <w:sz w:val="28"/>
-          <w:szCs w:val="28"/>
-        </w:rPr>
-        <w:t>Листья такого индекса содержат только ключевые столбцы, по которым определен индекс.</w:t>
-      </w:r>
-    </w:p>
-    <w:p>
-      <w:pPr>
-        <w:rPr>
-          <w:rFonts w:ascii="Times New Roman" w:hAnsi="Times New Roman" w:cs="Times New Roman"/>
-          <w:sz w:val="28"/>
-          <w:szCs w:val="28"/>
-        </w:rPr>
-      </w:pPr>
-      <w:r>
-        <w:rPr>
-          <w:rFonts w:ascii="Times New Roman" w:hAnsi="Times New Roman" w:cs="Times New Roman"/>
-          <w:sz w:val="28"/>
-          <w:szCs w:val="28"/>
-          <w:highlight w:val="yellow"/>
-        </w:rPr>
-        <w:t xml:space="preserve">Если в </w:t>
-      </w:r>
-      <w:proofErr w:type="spellStart"/>
-      <w:r>
-        <w:rPr>
-          <w:rFonts w:ascii="Times New Roman" w:hAnsi="Times New Roman" w:cs="Times New Roman"/>
-          <w:sz w:val="28"/>
-          <w:szCs w:val="28"/>
-          <w:highlight w:val="yellow"/>
-        </w:rPr>
-        <w:t>бд</w:t>
-      </w:r>
-      <w:proofErr w:type="spellEnd"/>
-      <w:r>
-        <w:rPr>
-          <w:rFonts w:ascii="Times New Roman" w:hAnsi="Times New Roman" w:cs="Times New Roman"/>
-          <w:sz w:val="28"/>
-          <w:szCs w:val="28"/>
-          <w:highlight w:val="yellow"/>
-        </w:rPr>
-        <w:t xml:space="preserve"> есть </w:t>
-      </w:r>
-      <w:proofErr w:type="spellStart"/>
-      <w:r>
-        <w:rPr>
-          <w:rFonts w:ascii="Times New Roman" w:hAnsi="Times New Roman" w:cs="Times New Roman"/>
-          <w:sz w:val="28"/>
-          <w:szCs w:val="28"/>
-          <w:highlight w:val="yellow"/>
-        </w:rPr>
-        <w:t>кластеризованный</w:t>
-      </w:r>
-      <w:proofErr w:type="spellEnd"/>
-      <w:r>
-        <w:rPr>
-          <w:rFonts w:ascii="Times New Roman" w:hAnsi="Times New Roman" w:cs="Times New Roman"/>
-          <w:sz w:val="28"/>
-          <w:szCs w:val="28"/>
-          <w:highlight w:val="yellow"/>
-        </w:rPr>
-        <w:t xml:space="preserve"> индекс, то </w:t>
-      </w:r>
-      <w:proofErr w:type="spellStart"/>
-      <w:r>
-        <w:rPr>
-          <w:rFonts w:ascii="Times New Roman" w:hAnsi="Times New Roman" w:cs="Times New Roman"/>
-          <w:sz w:val="28"/>
-          <w:szCs w:val="28"/>
-          <w:highlight w:val="yellow"/>
-        </w:rPr>
-        <w:t>некластерный</w:t>
-      </w:r>
-      <w:proofErr w:type="spellEnd"/>
-      <w:r>
-        <w:rPr>
-          <w:rFonts w:ascii="Times New Roman" w:hAnsi="Times New Roman" w:cs="Times New Roman"/>
-          <w:sz w:val="28"/>
-          <w:szCs w:val="28"/>
-          <w:highlight w:val="yellow"/>
-        </w:rPr>
-        <w:t xml:space="preserve"> обычно ссылается на </w:t>
-      </w:r>
-      <w:proofErr w:type="spellStart"/>
-      <w:r>
-        <w:rPr>
-          <w:rFonts w:ascii="Times New Roman" w:hAnsi="Times New Roman" w:cs="Times New Roman"/>
-          <w:sz w:val="28"/>
-          <w:szCs w:val="28"/>
-          <w:highlight w:val="yellow"/>
-        </w:rPr>
-        <w:t>соответсвующий</w:t>
-      </w:r>
-      <w:proofErr w:type="spellEnd"/>
-      <w:r>
-        <w:rPr>
-          <w:rFonts w:ascii="Times New Roman" w:hAnsi="Times New Roman" w:cs="Times New Roman"/>
-          <w:sz w:val="28"/>
-          <w:szCs w:val="28"/>
-          <w:highlight w:val="yellow"/>
-        </w:rPr>
-        <w:t xml:space="preserve"> элемент кластерного. Это позволяет не перестраивать структуру </w:t>
-      </w:r>
-      <w:proofErr w:type="spellStart"/>
-      <w:r>
-        <w:rPr>
-          <w:rFonts w:ascii="Times New Roman" w:hAnsi="Times New Roman" w:cs="Times New Roman"/>
-          <w:sz w:val="28"/>
-          <w:szCs w:val="28"/>
-          <w:highlight w:val="yellow"/>
-        </w:rPr>
-        <w:t>некластерного</w:t>
-      </w:r>
-      <w:proofErr w:type="spellEnd"/>
-      <w:r>
-        <w:rPr>
-          <w:rFonts w:ascii="Times New Roman" w:hAnsi="Times New Roman" w:cs="Times New Roman"/>
-          <w:sz w:val="28"/>
-          <w:szCs w:val="28"/>
-          <w:highlight w:val="yellow"/>
-        </w:rPr>
-        <w:t xml:space="preserve"> индекса всякий раз, когда кластерный индекс меняет физический порядок строк в таблице.</w:t>
-      </w:r>
-    </w:p>
-    <w:p>
-      <w:pPr>
-        <w:rPr>
-          <w:rFonts w:ascii="Times New Roman" w:hAnsi="Times New Roman" w:cs="Times New Roman"/>
-          <w:sz w:val="28"/>
-          <w:szCs w:val="28"/>
-        </w:rPr>
-      </w:pPr>
-      <w:r>
-        <w:rPr>
-          <w:rFonts w:ascii="Times New Roman" w:hAnsi="Times New Roman" w:cs="Times New Roman"/>
-          <w:sz w:val="28"/>
-          <w:szCs w:val="28"/>
-        </w:rPr>
-        <w:t xml:space="preserve">Если </w:t>
-      </w:r>
-      <w:proofErr w:type="spellStart"/>
-      <w:r>
-        <w:rPr>
-          <w:rFonts w:ascii="Times New Roman" w:hAnsi="Times New Roman" w:cs="Times New Roman"/>
-          <w:sz w:val="28"/>
-          <w:szCs w:val="28"/>
-        </w:rPr>
-        <w:t>кластеризованного</w:t>
-      </w:r>
-      <w:proofErr w:type="spellEnd"/>
-      <w:r>
-        <w:rPr>
-          <w:rFonts w:ascii="Times New Roman" w:hAnsi="Times New Roman" w:cs="Times New Roman"/>
-          <w:sz w:val="28"/>
-          <w:szCs w:val="28"/>
-        </w:rPr>
-        <w:t xml:space="preserve"> индекса нет, то </w:t>
-      </w:r>
-      <w:proofErr w:type="spellStart"/>
-      <w:r>
-        <w:rPr>
-          <w:rFonts w:ascii="Times New Roman" w:hAnsi="Times New Roman" w:cs="Times New Roman"/>
-          <w:sz w:val="28"/>
-          <w:szCs w:val="28"/>
-        </w:rPr>
-        <w:t>некластеризованный</w:t>
-      </w:r>
-      <w:proofErr w:type="spellEnd"/>
-      <w:r>
-        <w:rPr>
-          <w:rFonts w:ascii="Times New Roman" w:hAnsi="Times New Roman" w:cs="Times New Roman"/>
-          <w:sz w:val="28"/>
-          <w:szCs w:val="28"/>
-        </w:rPr>
-        <w:t xml:space="preserve"> ссылается непосредственно на строку с данными.</w:t>
-      </w:r>
-    </w:p>
-    <w:p>
-      <w:pPr>
-        <w:rPr>
-          <w:rFonts w:ascii="Times New Roman" w:hAnsi="Times New Roman" w:cs="Times New Roman"/>
-          <w:sz w:val="28"/>
-          <w:szCs w:val="28"/>
-        </w:rPr>
-      </w:pPr>
-    </w:p>
-    <w:p>
-      <w:pPr>
-        <w:rPr>
-          <w:rFonts w:ascii="Times New Roman" w:hAnsi="Times New Roman" w:cs="Times New Roman"/>
-          <w:sz w:val="28"/>
-          <w:szCs w:val="28"/>
-        </w:rPr>
-      </w:pPr>
-      <w:r>
-        <w:rPr>
-          <w:rFonts w:ascii="Times New Roman" w:hAnsi="Times New Roman" w:cs="Times New Roman"/>
-          <w:b/>
-          <w:sz w:val="28"/>
-          <w:szCs w:val="28"/>
-        </w:rPr>
-        <w:t xml:space="preserve">Составной индекс – </w:t>
-      </w:r>
-      <w:r>
-        <w:rPr>
-          <w:rFonts w:ascii="Times New Roman" w:hAnsi="Times New Roman" w:cs="Times New Roman"/>
-          <w:sz w:val="28"/>
-          <w:szCs w:val="28"/>
-        </w:rPr>
-        <w:t xml:space="preserve">может </w:t>
-      </w:r>
-      <w:r>
-        <w:rPr>
-          <w:rFonts w:ascii="Times New Roman" w:hAnsi="Times New Roman" w:cs="Times New Roman"/>
-          <w:sz w:val="28"/>
-          <w:szCs w:val="28"/>
-        </w:rPr>
-        <w:t xml:space="preserve">содержать более одного столбца. Могут быть как </w:t>
-      </w:r>
-      <w:proofErr w:type="spellStart"/>
-      <w:proofErr w:type="gramStart"/>
-      <w:r>
-        <w:rPr>
-          <w:rFonts w:ascii="Times New Roman" w:hAnsi="Times New Roman" w:cs="Times New Roman"/>
-          <w:sz w:val="28"/>
-          <w:szCs w:val="28"/>
-        </w:rPr>
-        <w:t>кластеризованными</w:t>
-      </w:r>
-      <w:proofErr w:type="spellEnd"/>
-      <w:proofErr w:type="gramEnd"/>
-      <w:r>
-        <w:rPr>
-          <w:rFonts w:ascii="Times New Roman" w:hAnsi="Times New Roman" w:cs="Times New Roman"/>
           <w:sz w:val="28"/>
           <w:szCs w:val="28"/>
         </w:rPr>
@@ -4512,7 +4529,6 @@
           <w:sz w:val="28"/>
           <w:szCs w:val="28"/>
         </w:rPr>
-        <w:lastRenderedPageBreak/>
         <w:t>В составном индексе имеет значение, какой столбец был указан первый. Такой индекс может быть использован как для поиска по обоим столбцам, так и только по первому. А вот по второму не может.</w:t>
       </w:r>
       <w:r>
@@ -4775,34 +4791,15 @@
           <w:sz w:val="28"/>
           <w:szCs w:val="28"/>
         </w:rPr>
-        <w:t xml:space="preserve">Покрывающий индекс </w:t>
-      </w:r>
-      <w:proofErr w:type="gramStart"/>
-      <w:r>
-        <w:rPr>
-          <w:rFonts w:ascii="Times New Roman" w:hAnsi="Times New Roman" w:cs="Times New Roman"/>
-          <w:b/>
-          <w:sz w:val="28"/>
-          <w:szCs w:val="28"/>
-        </w:rPr>
-        <w:t xml:space="preserve">- </w:t>
-      </w:r>
-      <w:r>
-        <w:rPr>
-          <w:rFonts w:ascii="Times New Roman" w:hAnsi="Times New Roman" w:cs="Times New Roman"/>
-          <w:sz w:val="28"/>
-          <w:szCs w:val="28"/>
-        </w:rPr>
-        <w:t xml:space="preserve"> позволяет</w:t>
-      </w:r>
-      <w:proofErr w:type="gramEnd"/>
-      <w:r>
-        <w:rPr>
-          <w:rFonts w:ascii="Times New Roman" w:hAnsi="Times New Roman" w:cs="Times New Roman"/>
-          <w:sz w:val="28"/>
-          <w:szCs w:val="28"/>
-        </w:rPr>
-        <w:t xml:space="preserve"> конкретному запросу получить все необходимые данные с листьев индекса без дополнительных обращений к записям самой таблицы.</w:t>
+        <w:t xml:space="preserve">Покрывающий индекс - </w:t>
+      </w:r>
+      <w:r>
+        <w:rPr>
+          <w:rFonts w:ascii="Times New Roman" w:hAnsi="Times New Roman" w:cs="Times New Roman"/>
+          <w:sz w:val="28"/>
+          <w:szCs w:val="28"/>
+        </w:rPr>
+        <w:t xml:space="preserve"> позволяет конкретному запросу получить все необходимые данные с листьев индекса без дополнительных обращений к записям самой таблицы.</w:t>
       </w:r>
       <w:r>
         <w:rPr>
@@ -4980,6 +4977,7 @@
           <w:sz w:val="28"/>
           <w:szCs w:val="28"/>
         </w:rPr>
+        <w:lastRenderedPageBreak/>
         <w:t xml:space="preserve">Например, для сравнений без учёта регистра символов часто используется функция </w:t>
       </w:r>
       <w:proofErr w:type="spellStart"/>
@@ -5103,7 +5101,6 @@
           <w:sz w:val="28"/>
           <w:szCs w:val="28"/>
         </w:rPr>
-        <w:lastRenderedPageBreak/>
         <w:drawing>
           <wp:inline distT="0" distB="0" distL="0" distR="0" wp14:anchorId="758596ED" wp14:editId="20FBEB86">
             <wp:extent cx="4810796" cy="371527"/>
@@ -5155,36 +5152,164 @@
           <w:sz w:val="28"/>
           <w:szCs w:val="28"/>
         </w:rPr>
-        <w:t xml:space="preserve">Если же мы объявим этот индекс уникальным, он не даст добавить в таблицу </w:t>
-      </w:r>
-      <w:proofErr w:type="gramStart"/>
-      <w:r>
-        <w:rPr>
-          <w:rFonts w:ascii="Times New Roman" w:hAnsi="Times New Roman" w:cs="Times New Roman"/>
-          <w:sz w:val="28"/>
-          <w:szCs w:val="28"/>
-        </w:rPr>
-        <w:t>строки</w:t>
-      </w:r>
-      <w:proofErr w:type="gramEnd"/>
-      <w:r>
-        <w:rPr>
-          <w:rFonts w:ascii="Times New Roman" w:hAnsi="Times New Roman" w:cs="Times New Roman"/>
-          <w:sz w:val="28"/>
-          <w:szCs w:val="28"/>
-        </w:rPr>
-        <w:t xml:space="preserve"> которые различаются только регистром. Т. о. индексы по выражениям можно использовать еще и для нетривиальных </w:t>
-      </w:r>
-      <w:proofErr w:type="gramStart"/>
-      <w:r>
-        <w:rPr>
-          <w:rFonts w:ascii="Times New Roman" w:hAnsi="Times New Roman" w:cs="Times New Roman"/>
-          <w:sz w:val="28"/>
-          <w:szCs w:val="28"/>
-        </w:rPr>
-        <w:t>ограничений  уникальности</w:t>
-      </w:r>
-      <w:proofErr w:type="gramEnd"/>
+        <w:t>Если же мы объявим этот индекс уникальным, он не даст добавить в таблицу строки которые различаются только регистром. Т. о. индексы по выражениям можно использовать еще и для нетривиальных ограничений  уникальности.</w:t>
+      </w:r>
+    </w:p>
+    <w:p>
+      <w:pPr>
+        <w:rPr>
+          <w:rFonts w:ascii="Times New Roman" w:hAnsi="Times New Roman" w:cs="Times New Roman"/>
+          <w:sz w:val="28"/>
+          <w:szCs w:val="28"/>
+        </w:rPr>
+      </w:pPr>
+      <w:r>
+        <w:rPr>
+          <w:rFonts w:ascii="Times New Roman" w:hAnsi="Times New Roman" w:cs="Times New Roman"/>
+          <w:b/>
+          <w:sz w:val="28"/>
+          <w:szCs w:val="28"/>
+        </w:rPr>
+        <w:t xml:space="preserve">Частичный индекс </w:t>
+      </w:r>
+      <w:r>
+        <w:rPr>
+          <w:rFonts w:ascii="Times New Roman" w:hAnsi="Times New Roman" w:cs="Times New Roman"/>
+          <w:sz w:val="28"/>
+          <w:szCs w:val="28"/>
+        </w:rPr>
+        <w:t xml:space="preserve"> - индекс, который строится по </w:t>
+      </w:r>
+      <w:r>
+        <w:rPr>
+          <w:rFonts w:ascii="Times New Roman" w:hAnsi="Times New Roman" w:cs="Times New Roman"/>
+          <w:sz w:val="28"/>
+          <w:szCs w:val="28"/>
+        </w:rPr>
+        <w:t xml:space="preserve">подмножеству строк таблицы, определяемому условным выражением. Такой индекс содержит записи только для некоторых строк. </w:t>
+      </w:r>
+      <w:r>
+        <w:rPr>
+          <w:rFonts w:ascii="Times New Roman" w:hAnsi="Times New Roman" w:cs="Times New Roman"/>
+          <w:sz w:val="28"/>
+          <w:szCs w:val="28"/>
+        </w:rPr>
+        <w:t>Лучше всего использовать, когда определенное значение поля встречается редко в таблице.</w:t>
+      </w:r>
+    </w:p>
+    <w:p>
+      <w:pPr>
+        <w:rPr>
+          <w:rFonts w:ascii="Times New Roman" w:hAnsi="Times New Roman" w:cs="Times New Roman"/>
+          <w:sz w:val="28"/>
+          <w:szCs w:val="28"/>
+        </w:rPr>
+      </w:pPr>
+      <w:r>
+        <w:rPr>
+          <w:rFonts w:ascii="Times New Roman" w:hAnsi="Times New Roman" w:cs="Times New Roman"/>
+          <w:b/>
+          <w:sz w:val="28"/>
+          <w:szCs w:val="28"/>
+        </w:rPr>
+        <w:t xml:space="preserve">Разряженный индекс – </w:t>
+      </w:r>
+      <w:r>
+        <w:rPr>
+          <w:rFonts w:ascii="Times New Roman" w:hAnsi="Times New Roman" w:cs="Times New Roman"/>
+          <w:sz w:val="28"/>
+          <w:szCs w:val="28"/>
+        </w:rPr>
+        <w:t>характеризуется тем, что каждый ключ ассоциируется с определенным указателем на блок в сортированном файле данны</w:t>
+      </w:r>
+      <w:r>
+        <w:rPr>
+          <w:rFonts w:ascii="Times New Roman" w:hAnsi="Times New Roman" w:cs="Times New Roman"/>
+          <w:sz w:val="28"/>
+          <w:szCs w:val="28"/>
+        </w:rPr>
+        <w:t>х. Обычно базы данных слишком большие, и делятся на блоки чтобы уместиться в памяти.</w:t>
+      </w:r>
+    </w:p>
+    <w:p>
+      <w:pPr>
+        <w:rPr>
+          <w:rFonts w:ascii="Times New Roman" w:hAnsi="Times New Roman" w:cs="Times New Roman"/>
+          <w:sz w:val="28"/>
+          <w:szCs w:val="28"/>
+        </w:rPr>
+      </w:pPr>
+      <w:r>
+        <w:rPr>
+          <w:rFonts w:ascii="Times New Roman" w:hAnsi="Times New Roman" w:cs="Times New Roman"/>
+          <w:b/>
+          <w:sz w:val="28"/>
+          <w:szCs w:val="28"/>
+        </w:rPr>
+        <w:t>Плотный индекс</w:t>
+      </w:r>
+      <w:r>
+        <w:rPr>
+          <w:rFonts w:ascii="Times New Roman" w:hAnsi="Times New Roman" w:cs="Times New Roman"/>
+          <w:sz w:val="28"/>
+          <w:szCs w:val="28"/>
+        </w:rPr>
+        <w:t xml:space="preserve"> в свою очередь отличается тем, что каждый ключ ассоциируется с определённым указателем на запись в сортированном файле данных.</w:t>
+      </w:r>
+    </w:p>
+    <w:p>
+      <w:pPr>
+        <w:rPr>
+          <w:rFonts w:ascii="Times New Roman" w:hAnsi="Times New Roman" w:cs="Times New Roman"/>
+          <w:sz w:val="28"/>
+          <w:szCs w:val="28"/>
+        </w:rPr>
+      </w:pPr>
+    </w:p>
+    <w:p>
+      <w:pPr>
+        <w:rPr>
+          <w:rFonts w:ascii="Times New Roman" w:hAnsi="Times New Roman" w:cs="Times New Roman"/>
+          <w:sz w:val="28"/>
+          <w:szCs w:val="28"/>
+        </w:rPr>
+      </w:pPr>
+      <w:r>
+        <w:rPr>
+          <w:rFonts w:ascii="Times New Roman" w:hAnsi="Times New Roman" w:cs="Times New Roman"/>
+          <w:sz w:val="28"/>
+          <w:szCs w:val="28"/>
+        </w:rPr>
+        <w:t xml:space="preserve">Список всех индексов находится в таблице </w:t>
+      </w:r>
+      <w:proofErr w:type="spellStart"/>
+      <w:r>
+        <w:rPr>
+          <w:rFonts w:ascii="Times New Roman" w:hAnsi="Times New Roman" w:cs="Times New Roman"/>
+          <w:sz w:val="28"/>
+          <w:szCs w:val="28"/>
+          <w:lang w:val="en-US"/>
+        </w:rPr>
+        <w:t>pg</w:t>
+      </w:r>
+      <w:proofErr w:type="spellEnd"/>
+      <w:r>
+        <w:rPr>
+          <w:rFonts w:ascii="Times New Roman" w:hAnsi="Times New Roman" w:cs="Times New Roman"/>
+          <w:sz w:val="28"/>
+          <w:szCs w:val="28"/>
+        </w:rPr>
+        <w:t>_</w:t>
+      </w:r>
+      <w:r>
+        <w:rPr>
+          <w:rFonts w:ascii="Times New Roman" w:hAnsi="Times New Roman" w:cs="Times New Roman"/>
+          <w:sz w:val="28"/>
+          <w:szCs w:val="28"/>
+          <w:lang w:val="en-US"/>
+        </w:rPr>
+        <w:t>index</w:t>
+      </w:r>
       <w:r>
         <w:rPr>
           <w:rFonts w:ascii="Times New Roman" w:hAnsi="Times New Roman" w:cs="Times New Roman"/>
@@ -5202,258 +5327,75 @@
           <w:szCs w:val="28"/>
         </w:rPr>
       </w:pPr>
-      <w:r>
-        <w:rPr>
-          <w:rFonts w:ascii="Times New Roman" w:hAnsi="Times New Roman" w:cs="Times New Roman"/>
-          <w:b/>
-          <w:sz w:val="28"/>
-          <w:szCs w:val="28"/>
-        </w:rPr>
-        <w:t xml:space="preserve">Частичный </w:t>
-      </w:r>
-      <w:proofErr w:type="gramStart"/>
-      <w:r>
-        <w:rPr>
-          <w:rFonts w:ascii="Times New Roman" w:hAnsi="Times New Roman" w:cs="Times New Roman"/>
-          <w:b/>
-          <w:sz w:val="28"/>
-          <w:szCs w:val="28"/>
-        </w:rPr>
-        <w:t xml:space="preserve">индекс </w:t>
-      </w:r>
-      <w:r>
-        <w:rPr>
-          <w:rFonts w:ascii="Times New Roman" w:hAnsi="Times New Roman" w:cs="Times New Roman"/>
-          <w:sz w:val="28"/>
-          <w:szCs w:val="28"/>
-        </w:rPr>
-        <w:t xml:space="preserve"> -</w:t>
-      </w:r>
-      <w:proofErr w:type="gramEnd"/>
-      <w:r>
-        <w:rPr>
-          <w:rFonts w:ascii="Times New Roman" w:hAnsi="Times New Roman" w:cs="Times New Roman"/>
-          <w:sz w:val="28"/>
-          <w:szCs w:val="28"/>
-        </w:rPr>
-        <w:t xml:space="preserve"> индекс, который строится по </w:t>
-      </w:r>
-      <w:r>
-        <w:rPr>
-          <w:rFonts w:ascii="Times New Roman" w:hAnsi="Times New Roman" w:cs="Times New Roman"/>
-          <w:sz w:val="28"/>
-          <w:szCs w:val="28"/>
-        </w:rPr>
-        <w:t xml:space="preserve">подмножеству строк таблицы, определяемому условным выражением. Такой индекс содержит записи только для некоторых строк. </w:t>
-      </w:r>
-      <w:r>
-        <w:rPr>
-          <w:rFonts w:ascii="Times New Roman" w:hAnsi="Times New Roman" w:cs="Times New Roman"/>
-          <w:sz w:val="28"/>
-          <w:szCs w:val="28"/>
-        </w:rPr>
-        <w:t>Лучше всего использовать, когда определенное значение поля встречается редко в таблице.</w:t>
-      </w:r>
-    </w:p>
-    <w:p>
-      <w:pPr>
-        <w:rPr>
-          <w:rFonts w:ascii="Times New Roman" w:hAnsi="Times New Roman" w:cs="Times New Roman"/>
-          <w:sz w:val="28"/>
-          <w:szCs w:val="28"/>
-        </w:rPr>
-      </w:pPr>
-      <w:r>
-        <w:rPr>
-          <w:rFonts w:ascii="Times New Roman" w:hAnsi="Times New Roman" w:cs="Times New Roman"/>
-          <w:b/>
-          <w:sz w:val="28"/>
-          <w:szCs w:val="28"/>
-        </w:rPr>
-        <w:t xml:space="preserve">Разряженный индекс – </w:t>
-      </w:r>
-      <w:r>
-        <w:rPr>
-          <w:rFonts w:ascii="Times New Roman" w:hAnsi="Times New Roman" w:cs="Times New Roman"/>
-          <w:sz w:val="28"/>
-          <w:szCs w:val="28"/>
-        </w:rPr>
-        <w:t>характеризуется тем, что каждый ключ ассоциируется с определенным указателем на блок в сортированном файле данны</w:t>
-      </w:r>
-      <w:r>
-        <w:rPr>
-          <w:rFonts w:ascii="Times New Roman" w:hAnsi="Times New Roman" w:cs="Times New Roman"/>
-          <w:sz w:val="28"/>
-          <w:szCs w:val="28"/>
-        </w:rPr>
-        <w:t>х. Обычно базы данных слишком большие, и делятся на блоки чтобы уместиться в памяти.</w:t>
-      </w:r>
-    </w:p>
-    <w:p>
-      <w:pPr>
-        <w:rPr>
-          <w:rFonts w:ascii="Times New Roman" w:hAnsi="Times New Roman" w:cs="Times New Roman"/>
-          <w:sz w:val="28"/>
-          <w:szCs w:val="28"/>
-        </w:rPr>
-      </w:pPr>
-      <w:r>
-        <w:rPr>
-          <w:rFonts w:ascii="Times New Roman" w:hAnsi="Times New Roman" w:cs="Times New Roman"/>
-          <w:b/>
-          <w:sz w:val="28"/>
-          <w:szCs w:val="28"/>
-        </w:rPr>
-        <w:t>Плотный индекс</w:t>
-      </w:r>
-      <w:r>
-        <w:rPr>
-          <w:rFonts w:ascii="Times New Roman" w:hAnsi="Times New Roman" w:cs="Times New Roman"/>
-          <w:sz w:val="28"/>
-          <w:szCs w:val="28"/>
-        </w:rPr>
-        <w:t xml:space="preserve"> в свою очередь отличается тем, что каждый ключ ассоциируется с определённым указателем на запись в сортированном файле данных.</w:t>
-      </w:r>
-    </w:p>
-    <w:p>
-      <w:pPr>
-        <w:rPr>
-          <w:rFonts w:ascii="Times New Roman" w:hAnsi="Times New Roman" w:cs="Times New Roman"/>
-          <w:sz w:val="28"/>
-          <w:szCs w:val="28"/>
-        </w:rPr>
-      </w:pPr>
-    </w:p>
-    <w:p>
-      <w:pPr>
-        <w:rPr>
-          <w:rFonts w:ascii="Times New Roman" w:hAnsi="Times New Roman" w:cs="Times New Roman"/>
-          <w:sz w:val="28"/>
-          <w:szCs w:val="28"/>
-        </w:rPr>
-      </w:pPr>
-      <w:r>
-        <w:rPr>
-          <w:rFonts w:ascii="Times New Roman" w:hAnsi="Times New Roman" w:cs="Times New Roman"/>
-          <w:sz w:val="28"/>
-          <w:szCs w:val="28"/>
-        </w:rPr>
-        <w:t xml:space="preserve">Список всех индексов находится в таблице </w:t>
+    </w:p>
+    <w:p>
+      <w:pPr>
+        <w:rPr>
+          <w:rFonts w:ascii="Times New Roman" w:hAnsi="Times New Roman" w:cs="Times New Roman"/>
+          <w:b/>
+          <w:sz w:val="28"/>
+          <w:szCs w:val="28"/>
+        </w:rPr>
+      </w:pPr>
+      <w:r>
+        <w:rPr>
+          <w:rFonts w:ascii="Times New Roman" w:hAnsi="Times New Roman" w:cs="Times New Roman"/>
+          <w:b/>
+          <w:sz w:val="28"/>
+          <w:szCs w:val="28"/>
+        </w:rPr>
+        <w:t>ТИПЫ ИНДЕКСОВ</w:t>
+      </w:r>
+    </w:p>
+    <w:p>
+      <w:pPr>
+        <w:rPr>
+          <w:rFonts w:ascii="Times New Roman" w:hAnsi="Times New Roman" w:cs="Times New Roman"/>
+          <w:sz w:val="28"/>
+          <w:szCs w:val="28"/>
+        </w:rPr>
+      </w:pPr>
+      <w:r>
+        <w:rPr>
+          <w:rFonts w:ascii="Times New Roman" w:hAnsi="Times New Roman" w:cs="Times New Roman"/>
+          <w:sz w:val="28"/>
+          <w:szCs w:val="28"/>
+        </w:rPr>
+        <w:t xml:space="preserve">Указать тип индекса можно с помощью директивы </w:t>
+      </w:r>
+      <w:r>
+        <w:rPr>
+          <w:rFonts w:ascii="Times New Roman" w:hAnsi="Times New Roman" w:cs="Times New Roman"/>
+          <w:b/>
+          <w:sz w:val="28"/>
+          <w:szCs w:val="28"/>
+          <w:lang w:val="en-US"/>
+        </w:rPr>
+        <w:t>USING</w:t>
+      </w:r>
+      <w:r>
+        <w:rPr>
+          <w:rFonts w:ascii="Times New Roman" w:hAnsi="Times New Roman" w:cs="Times New Roman"/>
+          <w:b/>
+          <w:sz w:val="28"/>
+          <w:szCs w:val="28"/>
+        </w:rPr>
+        <w:t xml:space="preserve"> &lt;</w:t>
       </w:r>
       <w:proofErr w:type="spellStart"/>
       <w:r>
         <w:rPr>
           <w:rFonts w:ascii="Times New Roman" w:hAnsi="Times New Roman" w:cs="Times New Roman"/>
-          <w:sz w:val="28"/>
-          <w:szCs w:val="28"/>
-          <w:lang w:val="en-US"/>
-        </w:rPr>
-        <w:t>pg</w:t>
+          <w:b/>
+          <w:sz w:val="28"/>
+          <w:szCs w:val="28"/>
+        </w:rPr>
+        <w:t>тип_индекса</w:t>
       </w:r>
       <w:proofErr w:type="spellEnd"/>
       <w:r>
         <w:rPr>
           <w:rFonts w:ascii="Times New Roman" w:hAnsi="Times New Roman" w:cs="Times New Roman"/>
-          <w:sz w:val="28"/>
-          <w:szCs w:val="28"/>
-        </w:rPr>
-        <w:t>_</w:t>
-      </w:r>
-      <w:r>
-        <w:rPr>
-          <w:rFonts w:ascii="Times New Roman" w:hAnsi="Times New Roman" w:cs="Times New Roman"/>
-          <w:sz w:val="28"/>
-          <w:szCs w:val="28"/>
-          <w:lang w:val="en-US"/>
-        </w:rPr>
-        <w:t>index</w:t>
-      </w:r>
-      <w:r>
-        <w:rPr>
-          <w:rFonts w:ascii="Times New Roman" w:hAnsi="Times New Roman" w:cs="Times New Roman"/>
-          <w:sz w:val="28"/>
-          <w:szCs w:val="28"/>
-        </w:rPr>
-        <w:t>.</w:t>
-      </w:r>
-    </w:p>
-    <w:p>
-      <w:pPr>
-        <w:rPr>
-          <w:rFonts w:ascii="Times New Roman" w:hAnsi="Times New Roman" w:cs="Times New Roman"/>
-          <w:sz w:val="28"/>
-          <w:szCs w:val="28"/>
-        </w:rPr>
-      </w:pPr>
-    </w:p>
-    <w:p>
-      <w:pPr>
-        <w:rPr>
-          <w:rFonts w:ascii="Times New Roman" w:hAnsi="Times New Roman" w:cs="Times New Roman"/>
-          <w:b/>
-          <w:sz w:val="28"/>
-          <w:szCs w:val="28"/>
-        </w:rPr>
-      </w:pPr>
-      <w:r>
-        <w:rPr>
-          <w:rFonts w:ascii="Times New Roman" w:hAnsi="Times New Roman" w:cs="Times New Roman"/>
-          <w:b/>
-          <w:sz w:val="28"/>
-          <w:szCs w:val="28"/>
-        </w:rPr>
-        <w:t>ТИПЫ ИНДЕКСОВ</w:t>
-      </w:r>
-    </w:p>
-    <w:p>
-      <w:pPr>
-        <w:rPr>
-          <w:rFonts w:ascii="Times New Roman" w:hAnsi="Times New Roman" w:cs="Times New Roman"/>
-          <w:sz w:val="28"/>
-          <w:szCs w:val="28"/>
-        </w:rPr>
-      </w:pPr>
-      <w:r>
-        <w:rPr>
-          <w:rFonts w:ascii="Times New Roman" w:hAnsi="Times New Roman" w:cs="Times New Roman"/>
-          <w:sz w:val="28"/>
-          <w:szCs w:val="28"/>
-        </w:rPr>
-        <w:t xml:space="preserve">Указать тип индекса можно с помощью директивы </w:t>
-      </w:r>
-      <w:r>
-        <w:rPr>
-          <w:rFonts w:ascii="Times New Roman" w:hAnsi="Times New Roman" w:cs="Times New Roman"/>
-          <w:b/>
-          <w:sz w:val="28"/>
-          <w:szCs w:val="28"/>
-          <w:lang w:val="en-US"/>
-        </w:rPr>
-        <w:t>USING</w:t>
-      </w:r>
-      <w:r>
-        <w:rPr>
-          <w:rFonts w:ascii="Times New Roman" w:hAnsi="Times New Roman" w:cs="Times New Roman"/>
-          <w:b/>
-          <w:sz w:val="28"/>
-          <w:szCs w:val="28"/>
-        </w:rPr>
-        <w:t xml:space="preserve"> &lt;</w:t>
-      </w:r>
-      <w:proofErr w:type="spellStart"/>
-      <w:r>
-        <w:rPr>
-          <w:rFonts w:ascii="Times New Roman" w:hAnsi="Times New Roman" w:cs="Times New Roman"/>
-          <w:b/>
-          <w:sz w:val="28"/>
-          <w:szCs w:val="28"/>
-        </w:rPr>
-        <w:t>тип_индекса</w:t>
-      </w:r>
-      <w:proofErr w:type="spellEnd"/>
-      <w:r>
-        <w:rPr>
-          <w:rFonts w:ascii="Times New Roman" w:hAnsi="Times New Roman" w:cs="Times New Roman"/>
           <w:b/>
           <w:sz w:val="28"/>
           <w:szCs w:val="28"/>
@@ -5572,25 +5514,7 @@
           <w:sz w:val="28"/>
           <w:szCs w:val="28"/>
         </w:rPr>
-        <w:t xml:space="preserve">Он пригоден </w:t>
-      </w:r>
-      <w:proofErr w:type="gramStart"/>
-      <w:r>
-        <w:rPr>
-          <w:rFonts w:ascii="Times New Roman" w:hAnsi="Times New Roman" w:cs="Times New Roman"/>
-          <w:sz w:val="28"/>
-          <w:szCs w:val="28"/>
-        </w:rPr>
-        <w:t>для данных</w:t>
-      </w:r>
-      <w:proofErr w:type="gramEnd"/>
-      <w:r>
-        <w:rPr>
-          <w:rFonts w:ascii="Times New Roman" w:hAnsi="Times New Roman" w:cs="Times New Roman"/>
-          <w:sz w:val="28"/>
-          <w:szCs w:val="28"/>
-        </w:rPr>
-        <w:t xml:space="preserve"> которые можно отсортировать.</w:t>
+        <w:t>Он пригоден для данных которые можно отсортировать.</w:t>
       </w:r>
     </w:p>
     <w:p>
@@ -5632,6 +5556,7 @@
           <w:sz w:val="28"/>
           <w:szCs w:val="28"/>
         </w:rPr>
+        <w:lastRenderedPageBreak/>
         <w:t>Индексные записи упакованы в страницы. Листья содержат индексируемые ключи и ссылки на строки таблицы. Во внутренних страницах (вершинах) каждая запись ссылается на дочернюю страницу индекса и содержит минимальное значение ключа в этой странице.</w:t>
       </w:r>
     </w:p>
@@ -5667,7 +5592,6 @@
           <w:szCs w:val="28"/>
           <w:lang w:val="en-US"/>
         </w:rPr>
-        <w:lastRenderedPageBreak/>
         <w:t>B</w:t>
       </w:r>
       <w:r>
@@ -6109,25 +6033,7 @@
           <w:sz w:val="28"/>
           <w:szCs w:val="28"/>
         </w:rPr>
-        <w:t xml:space="preserve">Данные в индексе упорядочены, а страницы одного уровня связаны между собой двунаправленным списком. Поэтому получить данные в промежутке мы </w:t>
-      </w:r>
-      <w:proofErr w:type="gramStart"/>
-      <w:r>
-        <w:rPr>
-          <w:rFonts w:ascii="Times New Roman" w:hAnsi="Times New Roman" w:cs="Times New Roman"/>
-          <w:sz w:val="28"/>
-          <w:szCs w:val="28"/>
-        </w:rPr>
-        <w:t>можем</w:t>
-      </w:r>
-      <w:proofErr w:type="gramEnd"/>
-      <w:r>
-        <w:rPr>
-          <w:rFonts w:ascii="Times New Roman" w:hAnsi="Times New Roman" w:cs="Times New Roman"/>
-          <w:sz w:val="28"/>
-          <w:szCs w:val="28"/>
-        </w:rPr>
-        <w:t xml:space="preserve"> проходя по списку в одну ил в другую сторону, не возвращаясь каждый раз к корню.</w:t>
+        <w:t>Данные в индексе упорядочены, а страницы одного уровня связаны между собой двунаправленным списком. Поэтому получить данные в промежутке мы можем проходя по списку в одну ил в другую сторону, не возвращаясь каждый раз к корню.</w:t>
       </w:r>
     </w:p>
     <w:p>
@@ -6219,6 +6125,7 @@
           <w:szCs w:val="28"/>
           <w:lang w:val="en-US"/>
         </w:rPr>
+        <w:lastRenderedPageBreak/>
         <w:t>Hash</w:t>
       </w:r>
       <w:r>
@@ -6313,7 +6220,219 @@
           <w:sz w:val="28"/>
           <w:szCs w:val="28"/>
         </w:rPr>
-        <w:t xml:space="preserve">, не обязательно имеющим линейный порядок. Такие индексы хранят только </w:t>
+        <w:t>, не обязательно имеющим линейный порядок. Такие индексы хранят только хеш-значение индексируемых данных.</w:t>
+      </w:r>
+    </w:p>
+    <w:p>
+      <w:pPr>
+        <w:rPr>
+          <w:rFonts w:ascii="Times New Roman" w:hAnsi="Times New Roman" w:cs="Times New Roman"/>
+          <w:sz w:val="28"/>
+          <w:szCs w:val="28"/>
+        </w:rPr>
+      </w:pPr>
+      <w:r>
+        <w:rPr>
+          <w:rFonts w:ascii="Times New Roman" w:hAnsi="Times New Roman" w:cs="Times New Roman"/>
+          <w:sz w:val="28"/>
+          <w:szCs w:val="28"/>
+        </w:rPr>
+        <w:t xml:space="preserve">Предназначены в первую очередь для нагрузки с большим количеством операций </w:t>
+      </w:r>
+      <w:r>
+        <w:rPr>
+          <w:rFonts w:ascii="Times New Roman" w:hAnsi="Times New Roman" w:cs="Times New Roman"/>
+          <w:sz w:val="28"/>
+          <w:szCs w:val="28"/>
+          <w:lang w:val="en-US"/>
+        </w:rPr>
+        <w:t>SELECT</w:t>
+      </w:r>
+      <w:r>
+        <w:rPr>
+          <w:rFonts w:ascii="Times New Roman" w:hAnsi="Times New Roman" w:cs="Times New Roman"/>
+          <w:sz w:val="28"/>
+          <w:szCs w:val="28"/>
+        </w:rPr>
+        <w:t xml:space="preserve"> </w:t>
+      </w:r>
+      <w:r>
+        <w:rPr>
+          <w:rFonts w:ascii="Times New Roman" w:hAnsi="Times New Roman" w:cs="Times New Roman"/>
+          <w:sz w:val="28"/>
+          <w:szCs w:val="28"/>
+        </w:rPr>
+        <w:t xml:space="preserve">и </w:t>
+      </w:r>
+      <w:r>
+        <w:rPr>
+          <w:rFonts w:ascii="Times New Roman" w:hAnsi="Times New Roman" w:cs="Times New Roman"/>
+          <w:sz w:val="28"/>
+          <w:szCs w:val="28"/>
+          <w:lang w:val="en-US"/>
+        </w:rPr>
+        <w:t>UPDATE</w:t>
+      </w:r>
+      <w:r>
+        <w:rPr>
+          <w:rFonts w:ascii="Times New Roman" w:hAnsi="Times New Roman" w:cs="Times New Roman"/>
+          <w:sz w:val="28"/>
+          <w:szCs w:val="28"/>
+        </w:rPr>
+        <w:t>, которые выполняют сканирование с проверкой равенства для больших таблиц.</w:t>
+      </w:r>
+    </w:p>
+    <w:p>
+      <w:pPr>
+        <w:rPr>
+          <w:rFonts w:ascii="Times New Roman" w:hAnsi="Times New Roman" w:cs="Times New Roman"/>
+          <w:b/>
+          <w:sz w:val="28"/>
+          <w:szCs w:val="28"/>
+        </w:rPr>
+      </w:pPr>
+      <w:r>
+        <w:rPr>
+          <w:rFonts w:ascii="Times New Roman" w:hAnsi="Times New Roman" w:cs="Times New Roman"/>
+          <w:sz w:val="28"/>
+          <w:szCs w:val="28"/>
+        </w:rPr>
+        <w:t xml:space="preserve">Они </w:t>
+      </w:r>
+      <w:r>
+        <w:rPr>
+          <w:rFonts w:ascii="Times New Roman" w:hAnsi="Times New Roman" w:cs="Times New Roman"/>
+          <w:b/>
+          <w:sz w:val="28"/>
+          <w:szCs w:val="28"/>
+        </w:rPr>
+        <w:t>могут строиться только по одному столбцу</w:t>
+      </w:r>
+      <w:r>
+        <w:rPr>
+          <w:rFonts w:ascii="Times New Roman" w:hAnsi="Times New Roman" w:cs="Times New Roman"/>
+          <w:sz w:val="28"/>
+          <w:szCs w:val="28"/>
+        </w:rPr>
+        <w:t xml:space="preserve"> и </w:t>
+      </w:r>
+      <w:r>
+        <w:rPr>
+          <w:rFonts w:ascii="Times New Roman" w:hAnsi="Times New Roman" w:cs="Times New Roman"/>
+          <w:b/>
+          <w:sz w:val="28"/>
+          <w:szCs w:val="28"/>
+        </w:rPr>
+        <w:t>не позволяют проверять уникальность.</w:t>
+      </w:r>
+    </w:p>
+    <w:p>
+      <w:pPr>
+        <w:rPr>
+          <w:rFonts w:ascii="Times New Roman" w:hAnsi="Times New Roman" w:cs="Times New Roman"/>
+          <w:sz w:val="28"/>
+          <w:szCs w:val="28"/>
+        </w:rPr>
+      </w:pPr>
+      <w:r>
+        <w:rPr>
+          <w:rFonts w:ascii="Times New Roman" w:hAnsi="Times New Roman" w:cs="Times New Roman"/>
+          <w:sz w:val="28"/>
+          <w:szCs w:val="28"/>
+        </w:rPr>
+        <w:t xml:space="preserve">Поддерживают </w:t>
+      </w:r>
+      <w:r>
+        <w:rPr>
+          <w:rFonts w:ascii="Times New Roman" w:hAnsi="Times New Roman" w:cs="Times New Roman"/>
+          <w:b/>
+          <w:sz w:val="28"/>
+          <w:szCs w:val="28"/>
+        </w:rPr>
+        <w:t>только оператор равно</w:t>
+      </w:r>
+      <w:r>
+        <w:rPr>
+          <w:rFonts w:ascii="Times New Roman" w:hAnsi="Times New Roman" w:cs="Times New Roman"/>
+          <w:sz w:val="28"/>
+          <w:szCs w:val="28"/>
+        </w:rPr>
+        <w:t>, поэтому для поиска интервалов будут бесполезны. Могут участвовать в сканировании индекса по битовой карте и обратном сканировании.</w:t>
+      </w:r>
+      <w:r>
+        <w:rPr>
+          <w:rFonts w:ascii="Times New Roman" w:hAnsi="Times New Roman" w:cs="Times New Roman"/>
+          <w:sz w:val="28"/>
+          <w:szCs w:val="28"/>
+        </w:rPr>
+        <w:br/>
+      </w:r>
+      <w:r>
+        <w:rPr>
+          <w:rFonts w:ascii="Times New Roman" w:hAnsi="Times New Roman" w:cs="Times New Roman"/>
+          <w:sz w:val="28"/>
+          <w:szCs w:val="28"/>
+        </w:rPr>
+        <w:t xml:space="preserve">Не позволяет сортировать и искать значения в промежутке. Не может использоваться в </w:t>
+      </w:r>
+      <w:r>
+        <w:rPr>
+          <w:rFonts w:ascii="Times New Roman" w:hAnsi="Times New Roman" w:cs="Times New Roman"/>
+          <w:sz w:val="28"/>
+          <w:szCs w:val="28"/>
+          <w:lang w:val="en-US"/>
+        </w:rPr>
+        <w:t>INDEX</w:t>
+      </w:r>
+      <w:r>
+        <w:rPr>
+          <w:rFonts w:ascii="Times New Roman" w:hAnsi="Times New Roman" w:cs="Times New Roman"/>
+          <w:sz w:val="28"/>
+          <w:szCs w:val="28"/>
+        </w:rPr>
+        <w:t xml:space="preserve"> </w:t>
+      </w:r>
+      <w:r>
+        <w:rPr>
+          <w:rFonts w:ascii="Times New Roman" w:hAnsi="Times New Roman" w:cs="Times New Roman"/>
+          <w:sz w:val="28"/>
+          <w:szCs w:val="28"/>
+        </w:rPr>
+        <w:t>_</w:t>
+      </w:r>
+      <w:r>
+        <w:rPr>
+          <w:rFonts w:ascii="Times New Roman" w:hAnsi="Times New Roman" w:cs="Times New Roman"/>
+          <w:sz w:val="28"/>
+          <w:szCs w:val="28"/>
+          <w:lang w:val="en-US"/>
+        </w:rPr>
+        <w:t>ONLY</w:t>
+      </w:r>
+      <w:r>
+        <w:rPr>
+          <w:rFonts w:ascii="Times New Roman" w:hAnsi="Times New Roman" w:cs="Times New Roman"/>
+          <w:sz w:val="28"/>
+          <w:szCs w:val="28"/>
+        </w:rPr>
+        <w:t>_</w:t>
+      </w:r>
+      <w:r>
+        <w:rPr>
+          <w:rFonts w:ascii="Times New Roman" w:hAnsi="Times New Roman" w:cs="Times New Roman"/>
+          <w:sz w:val="28"/>
+          <w:szCs w:val="28"/>
+          <w:lang w:val="en-US"/>
+        </w:rPr>
+        <w:t>SCAN</w:t>
+      </w:r>
+      <w:r>
+        <w:rPr>
+          <w:rFonts w:ascii="Times New Roman" w:hAnsi="Times New Roman" w:cs="Times New Roman"/>
+          <w:sz w:val="28"/>
+          <w:szCs w:val="28"/>
+        </w:rPr>
+        <w:t xml:space="preserve">, так как не хранит значения ключей, а только </w:t>
       </w:r>
       <w:proofErr w:type="spellStart"/>
       <w:r>
@@ -6331,17 +6450,308 @@
           <w:sz w:val="28"/>
           <w:szCs w:val="28"/>
         </w:rPr>
-        <w:t>-значение индексируемых данных.</w:t>
-      </w:r>
-    </w:p>
-    <w:p>
-      <w:pPr>
-        <w:rPr>
-          <w:rFonts w:ascii="Times New Roman" w:hAnsi="Times New Roman" w:cs="Times New Roman"/>
-          <w:sz w:val="28"/>
-          <w:szCs w:val="28"/>
-        </w:rPr>
-      </w:pPr>
+        <w:t>.</w:t>
+      </w:r>
+    </w:p>
+    <w:p>
+      <w:pPr>
+        <w:rPr>
+          <w:rFonts w:ascii="Times New Roman" w:hAnsi="Times New Roman" w:cs="Times New Roman"/>
+          <w:sz w:val="28"/>
+          <w:szCs w:val="28"/>
+        </w:rPr>
+      </w:pPr>
+    </w:p>
+    <w:p>
+      <w:pPr>
+        <w:rPr>
+          <w:rFonts w:ascii="Times New Roman" w:hAnsi="Times New Roman" w:cs="Times New Roman"/>
+          <w:b/>
+          <w:bCs/>
+          <w:sz w:val="28"/>
+          <w:szCs w:val="28"/>
+          <w:lang w:val="en-US"/>
+        </w:rPr>
+      </w:pPr>
+      <w:r>
+        <w:rPr>
+          <w:rFonts w:ascii="Times New Roman" w:hAnsi="Times New Roman" w:cs="Times New Roman"/>
+          <w:b/>
+          <w:bCs/>
+          <w:sz w:val="28"/>
+          <w:szCs w:val="28"/>
+          <w:lang w:val="en-US"/>
+        </w:rPr>
+        <w:t>Bitmap</w:t>
+      </w:r>
+    </w:p>
+    <w:p>
+      <w:pPr>
+        <w:rPr>
+          <w:rFonts w:ascii="Times New Roman" w:hAnsi="Times New Roman" w:cs="Times New Roman"/>
+          <w:sz w:val="28"/>
+          <w:szCs w:val="28"/>
+        </w:rPr>
+      </w:pPr>
+      <w:r>
+        <w:rPr>
+          <w:rFonts w:ascii="Times New Roman" w:hAnsi="Times New Roman" w:cs="Times New Roman"/>
+          <w:sz w:val="28"/>
+          <w:szCs w:val="28"/>
+        </w:rPr>
+        <w:t xml:space="preserve">Наиболее эффективны для </w:t>
+      </w:r>
+      <w:proofErr w:type="spellStart"/>
+      <w:r>
+        <w:rPr>
+          <w:rFonts w:ascii="Times New Roman" w:hAnsi="Times New Roman" w:cs="Times New Roman"/>
+          <w:sz w:val="28"/>
+          <w:szCs w:val="28"/>
+        </w:rPr>
+        <w:t>частоповторяющихся</w:t>
+      </w:r>
+      <w:proofErr w:type="spellEnd"/>
+      <w:r>
+        <w:rPr>
+          <w:rFonts w:ascii="Times New Roman" w:hAnsi="Times New Roman" w:cs="Times New Roman"/>
+          <w:sz w:val="28"/>
+          <w:szCs w:val="28"/>
+        </w:rPr>
+        <w:t xml:space="preserve"> данных.</w:t>
+      </w:r>
+    </w:p>
+    <w:p>
+      <w:pPr>
+        <w:rPr>
+          <w:rFonts w:ascii="Times New Roman" w:hAnsi="Times New Roman" w:cs="Times New Roman"/>
+          <w:sz w:val="28"/>
+          <w:szCs w:val="28"/>
+        </w:rPr>
+      </w:pPr>
+      <w:r>
+        <w:rPr>
+          <w:rFonts w:ascii="Times New Roman" w:hAnsi="Times New Roman" w:cs="Times New Roman"/>
+          <w:sz w:val="28"/>
+          <w:szCs w:val="28"/>
+        </w:rPr>
+        <w:t>Создается битовая маска и накладывается на таблицу.</w:t>
+      </w:r>
+    </w:p>
+    <w:p>
+      <w:pPr>
+        <w:rPr>
+          <w:rFonts w:ascii="Times New Roman" w:hAnsi="Times New Roman" w:cs="Times New Roman"/>
+          <w:sz w:val="28"/>
+          <w:szCs w:val="28"/>
+        </w:rPr>
+      </w:pPr>
+      <w:r>
+        <w:rPr>
+          <w:rFonts w:ascii="Times New Roman" w:hAnsi="Times New Roman" w:cs="Times New Roman"/>
+          <w:sz w:val="28"/>
+          <w:szCs w:val="28"/>
+        </w:rPr>
+        <w:t>заключается в создании отдельных битовых карт (последовательность 0 и 1) для каждого возможного значения столбца, где каждому биту соответствует строка с индексируемым значением, а его значение равное 1 означает, что запись, соответствующая позиции бита содержит индексируемое значение для данного столбца или свойства.</w:t>
+      </w:r>
+    </w:p>
+    <w:p>
+      <w:pPr>
+        <w:rPr>
+          <w:rFonts w:ascii="Times New Roman" w:hAnsi="Times New Roman" w:cs="Times New Roman"/>
+          <w:sz w:val="28"/>
+          <w:szCs w:val="28"/>
+        </w:rPr>
+      </w:pPr>
+    </w:p>
+    <w:p>
+      <w:pPr>
+        <w:rPr>
+          <w:rFonts w:ascii="Times New Roman" w:hAnsi="Times New Roman" w:cs="Times New Roman"/>
+          <w:b/>
+          <w:bCs/>
+          <w:sz w:val="28"/>
+          <w:szCs w:val="28"/>
+        </w:rPr>
+      </w:pPr>
+      <w:r>
+        <w:rPr>
+          <w:rFonts w:ascii="Times New Roman" w:hAnsi="Times New Roman" w:cs="Times New Roman"/>
+          <w:b/>
+          <w:bCs/>
+          <w:sz w:val="28"/>
+          <w:szCs w:val="28"/>
+        </w:rPr>
+        <w:t>Реверсивный индекс</w:t>
+      </w:r>
+    </w:p>
+    <w:p>
+      <w:pPr>
+        <w:rPr>
+          <w:rFonts w:ascii="Times New Roman" w:hAnsi="Times New Roman" w:cs="Times New Roman"/>
+          <w:sz w:val="28"/>
+          <w:szCs w:val="28"/>
+          <w:lang w:val="en-US"/>
+        </w:rPr>
+      </w:pPr>
+      <w:r>
+        <w:rPr>
+          <w:rFonts w:ascii="Times New Roman" w:hAnsi="Times New Roman" w:cs="Times New Roman"/>
+          <w:sz w:val="28"/>
+          <w:szCs w:val="28"/>
+        </w:rPr>
+        <w:t xml:space="preserve">Аналог </w:t>
+      </w:r>
+      <w:r>
+        <w:rPr>
+          <w:rFonts w:ascii="Times New Roman" w:hAnsi="Times New Roman" w:cs="Times New Roman"/>
+          <w:sz w:val="28"/>
+          <w:szCs w:val="28"/>
+          <w:lang w:val="en-US"/>
+        </w:rPr>
+        <w:t>B</w:t>
+      </w:r>
+      <w:r>
+        <w:rPr>
+          <w:rFonts w:ascii="Times New Roman" w:hAnsi="Times New Roman" w:cs="Times New Roman"/>
+          <w:sz w:val="28"/>
+          <w:szCs w:val="28"/>
+        </w:rPr>
+        <w:t>-</w:t>
+      </w:r>
+      <w:r>
+        <w:rPr>
+          <w:rFonts w:ascii="Times New Roman" w:hAnsi="Times New Roman" w:cs="Times New Roman"/>
+          <w:sz w:val="28"/>
+          <w:szCs w:val="28"/>
+          <w:lang w:val="en-US"/>
+        </w:rPr>
+        <w:t>tree</w:t>
+      </w:r>
+      <w:r>
+        <w:rPr>
+          <w:rFonts w:ascii="Times New Roman" w:hAnsi="Times New Roman" w:cs="Times New Roman"/>
+          <w:sz w:val="28"/>
+          <w:szCs w:val="28"/>
+        </w:rPr>
+        <w:t xml:space="preserve"> </w:t>
+      </w:r>
+      <w:r>
+        <w:rPr>
+          <w:rFonts w:ascii="Times New Roman" w:hAnsi="Times New Roman" w:cs="Times New Roman"/>
+          <w:sz w:val="28"/>
+          <w:szCs w:val="28"/>
+        </w:rPr>
+        <w:t>индекса</w:t>
+      </w:r>
+      <w:r>
+        <w:rPr>
+          <w:rFonts w:ascii="Times New Roman" w:hAnsi="Times New Roman" w:cs="Times New Roman"/>
+          <w:sz w:val="28"/>
+          <w:szCs w:val="28"/>
+        </w:rPr>
+        <w:t>, используемый в основном для монотонно возрастающих значений. Биты реверсируются, за счет чего достигается большой разброс данных и хорошая балансировка дерева. Такие индексы не могут быть использованы для поиска по диапазону.</w:t>
+      </w:r>
+    </w:p>
+    <w:p>
+      <w:pPr>
+        <w:rPr>
+          <w:rFonts w:ascii="Times New Roman" w:hAnsi="Times New Roman" w:cs="Times New Roman"/>
+          <w:b/>
+          <w:bCs/>
+          <w:sz w:val="28"/>
+          <w:szCs w:val="28"/>
+        </w:rPr>
+      </w:pPr>
+    </w:p>
+    <w:p>
+      <w:pPr>
+        <w:rPr>
+          <w:rFonts w:ascii="Times New Roman" w:hAnsi="Times New Roman" w:cs="Times New Roman"/>
+          <w:b/>
+          <w:sz w:val="28"/>
+          <w:szCs w:val="28"/>
+        </w:rPr>
+      </w:pPr>
+      <w:proofErr w:type="spellStart"/>
+      <w:r>
+        <w:rPr>
+          <w:rFonts w:ascii="Times New Roman" w:hAnsi="Times New Roman" w:cs="Times New Roman"/>
+          <w:b/>
+          <w:sz w:val="28"/>
+          <w:szCs w:val="28"/>
+          <w:lang w:val="en-US"/>
+        </w:rPr>
+        <w:t>GiST</w:t>
+      </w:r>
+      <w:proofErr w:type="spellEnd"/>
+      <w:r>
+        <w:rPr>
+          <w:rFonts w:ascii="Times New Roman" w:hAnsi="Times New Roman" w:cs="Times New Roman"/>
+          <w:b/>
+          <w:sz w:val="28"/>
+          <w:szCs w:val="28"/>
+        </w:rPr>
+        <w:t xml:space="preserve"> </w:t>
+      </w:r>
+      <w:r>
+        <w:rPr>
+          <w:rFonts w:ascii="Times New Roman" w:hAnsi="Times New Roman" w:cs="Times New Roman"/>
+          <w:b/>
+          <w:sz w:val="28"/>
+          <w:szCs w:val="28"/>
+        </w:rPr>
+        <w:t>и</w:t>
+      </w:r>
+      <w:r>
+        <w:rPr>
+          <w:rFonts w:ascii="Times New Roman" w:hAnsi="Times New Roman" w:cs="Times New Roman"/>
+          <w:b/>
+          <w:sz w:val="28"/>
+          <w:szCs w:val="28"/>
+        </w:rPr>
+        <w:t xml:space="preserve"> </w:t>
+      </w:r>
+      <w:r>
+        <w:rPr>
+          <w:rFonts w:ascii="Times New Roman" w:hAnsi="Times New Roman" w:cs="Times New Roman"/>
+          <w:b/>
+          <w:sz w:val="28"/>
+          <w:szCs w:val="28"/>
+          <w:lang w:val="en-US"/>
+        </w:rPr>
+        <w:t>SP</w:t>
+      </w:r>
+      <w:r>
+        <w:rPr>
+          <w:rFonts w:ascii="Times New Roman" w:hAnsi="Times New Roman" w:cs="Times New Roman"/>
+          <w:b/>
+          <w:sz w:val="28"/>
+          <w:szCs w:val="28"/>
+        </w:rPr>
+        <w:t>-</w:t>
+      </w:r>
+      <w:proofErr w:type="spellStart"/>
+      <w:r>
+        <w:rPr>
+          <w:rFonts w:ascii="Times New Roman" w:hAnsi="Times New Roman" w:cs="Times New Roman"/>
+          <w:b/>
+          <w:sz w:val="28"/>
+          <w:szCs w:val="28"/>
+          <w:lang w:val="en-US"/>
+        </w:rPr>
+        <w:t>GiST</w:t>
+      </w:r>
+      <w:proofErr w:type="spellEnd"/>
+    </w:p>
+    <w:p>
+      <w:pPr>
+        <w:rPr>
+          <w:rFonts w:ascii="Times New Roman" w:hAnsi="Times New Roman" w:cs="Times New Roman"/>
+          <w:sz w:val="28"/>
+          <w:szCs w:val="28"/>
+        </w:rPr>
+      </w:pPr>
+      <w:proofErr w:type="spellStart"/>
       <w:r>
         <w:rPr>
           <w:rFonts w:ascii="Times New Roman" w:hAnsi="Times New Roman" w:cs="Times New Roman"/>
@@ -6349,202 +6759,16 @@
           <w:szCs w:val="28"/>
         </w:rPr>
         <w:lastRenderedPageBreak/>
-        <w:t xml:space="preserve">Предназначены в первую очередь для нагрузки с большим количеством операций </w:t>
-      </w:r>
-      <w:r>
-        <w:rPr>
-          <w:rFonts w:ascii="Times New Roman" w:hAnsi="Times New Roman" w:cs="Times New Roman"/>
-          <w:sz w:val="28"/>
-          <w:szCs w:val="28"/>
-          <w:lang w:val="en-US"/>
-        </w:rPr>
-        <w:t>SELECT</w:t>
-      </w:r>
-      <w:r>
-        <w:rPr>
-          <w:rFonts w:ascii="Times New Roman" w:hAnsi="Times New Roman" w:cs="Times New Roman"/>
-          <w:sz w:val="28"/>
-          <w:szCs w:val="28"/>
-        </w:rPr>
-        <w:t xml:space="preserve"> </w:t>
-      </w:r>
-      <w:r>
-        <w:rPr>
-          <w:rFonts w:ascii="Times New Roman" w:hAnsi="Times New Roman" w:cs="Times New Roman"/>
-          <w:sz w:val="28"/>
-          <w:szCs w:val="28"/>
-        </w:rPr>
-        <w:t xml:space="preserve">и </w:t>
-      </w:r>
-      <w:r>
-        <w:rPr>
-          <w:rFonts w:ascii="Times New Roman" w:hAnsi="Times New Roman" w:cs="Times New Roman"/>
-          <w:sz w:val="28"/>
-          <w:szCs w:val="28"/>
-          <w:lang w:val="en-US"/>
-        </w:rPr>
-        <w:t>UPDATE</w:t>
-      </w:r>
-      <w:r>
-        <w:rPr>
-          <w:rFonts w:ascii="Times New Roman" w:hAnsi="Times New Roman" w:cs="Times New Roman"/>
-          <w:sz w:val="28"/>
-          <w:szCs w:val="28"/>
-        </w:rPr>
-        <w:t>, которые выполняют сканирование с проверкой равенства для больших таблиц.</w:t>
-      </w:r>
-    </w:p>
-    <w:p>
-      <w:pPr>
-        <w:rPr>
-          <w:rFonts w:ascii="Times New Roman" w:hAnsi="Times New Roman" w:cs="Times New Roman"/>
-          <w:b/>
-          <w:sz w:val="28"/>
-          <w:szCs w:val="28"/>
-        </w:rPr>
-      </w:pPr>
-      <w:r>
-        <w:rPr>
-          <w:rFonts w:ascii="Times New Roman" w:hAnsi="Times New Roman" w:cs="Times New Roman"/>
-          <w:sz w:val="28"/>
-          <w:szCs w:val="28"/>
-        </w:rPr>
-        <w:t xml:space="preserve">Они </w:t>
-      </w:r>
-      <w:r>
-        <w:rPr>
-          <w:rFonts w:ascii="Times New Roman" w:hAnsi="Times New Roman" w:cs="Times New Roman"/>
-          <w:b/>
-          <w:sz w:val="28"/>
-          <w:szCs w:val="28"/>
-        </w:rPr>
-        <w:t>могут строиться только по одному столбцу</w:t>
-      </w:r>
-      <w:r>
-        <w:rPr>
-          <w:rFonts w:ascii="Times New Roman" w:hAnsi="Times New Roman" w:cs="Times New Roman"/>
-          <w:sz w:val="28"/>
-          <w:szCs w:val="28"/>
-        </w:rPr>
-        <w:t xml:space="preserve"> и </w:t>
-      </w:r>
-      <w:r>
-        <w:rPr>
-          <w:rFonts w:ascii="Times New Roman" w:hAnsi="Times New Roman" w:cs="Times New Roman"/>
-          <w:b/>
-          <w:sz w:val="28"/>
-          <w:szCs w:val="28"/>
-        </w:rPr>
-        <w:t>не позволяют проверять уникальность.</w:t>
-      </w:r>
-    </w:p>
-    <w:p>
-      <w:pPr>
-        <w:rPr>
-          <w:rFonts w:ascii="Times New Roman" w:hAnsi="Times New Roman" w:cs="Times New Roman"/>
-          <w:sz w:val="28"/>
-          <w:szCs w:val="28"/>
-        </w:rPr>
-      </w:pPr>
-      <w:r>
-        <w:rPr>
-          <w:rFonts w:ascii="Times New Roman" w:hAnsi="Times New Roman" w:cs="Times New Roman"/>
-          <w:sz w:val="28"/>
-          <w:szCs w:val="28"/>
-        </w:rPr>
-        <w:t xml:space="preserve">Поддерживают </w:t>
-      </w:r>
-      <w:r>
-        <w:rPr>
-          <w:rFonts w:ascii="Times New Roman" w:hAnsi="Times New Roman" w:cs="Times New Roman"/>
-          <w:b/>
-          <w:sz w:val="28"/>
-          <w:szCs w:val="28"/>
-        </w:rPr>
-        <w:t>только оператор равно</w:t>
-      </w:r>
-      <w:r>
-        <w:rPr>
-          <w:rFonts w:ascii="Times New Roman" w:hAnsi="Times New Roman" w:cs="Times New Roman"/>
-          <w:sz w:val="28"/>
-          <w:szCs w:val="28"/>
-        </w:rPr>
-        <w:t>, поэтому для поиска интервалов будут бесполезны. Могут участвовать в сканировании индекса по битовой карте и обратном сканировании.</w:t>
-      </w:r>
-      <w:r>
-        <w:rPr>
-          <w:rFonts w:ascii="Times New Roman" w:hAnsi="Times New Roman" w:cs="Times New Roman"/>
-          <w:sz w:val="28"/>
-          <w:szCs w:val="28"/>
-        </w:rPr>
-        <w:br/>
-      </w:r>
-      <w:r>
-        <w:rPr>
-          <w:rFonts w:ascii="Times New Roman" w:hAnsi="Times New Roman" w:cs="Times New Roman"/>
-          <w:sz w:val="28"/>
-          <w:szCs w:val="28"/>
-        </w:rPr>
-        <w:t xml:space="preserve">Не позволяет сортировать и искать значения в промежутке. Не может использоваться в </w:t>
-      </w:r>
-      <w:r>
-        <w:rPr>
-          <w:rFonts w:ascii="Times New Roman" w:hAnsi="Times New Roman" w:cs="Times New Roman"/>
-          <w:sz w:val="28"/>
-          <w:szCs w:val="28"/>
-          <w:lang w:val="en-US"/>
-        </w:rPr>
-        <w:t>INDEX</w:t>
-      </w:r>
-      <w:r>
-        <w:rPr>
-          <w:rFonts w:ascii="Times New Roman" w:hAnsi="Times New Roman" w:cs="Times New Roman"/>
-          <w:sz w:val="28"/>
-          <w:szCs w:val="28"/>
-        </w:rPr>
-        <w:t xml:space="preserve"> </w:t>
-      </w:r>
-      <w:r>
-        <w:rPr>
-          <w:rFonts w:ascii="Times New Roman" w:hAnsi="Times New Roman" w:cs="Times New Roman"/>
-          <w:sz w:val="28"/>
-          <w:szCs w:val="28"/>
-        </w:rPr>
-        <w:t>_</w:t>
-      </w:r>
-      <w:r>
-        <w:rPr>
-          <w:rFonts w:ascii="Times New Roman" w:hAnsi="Times New Roman" w:cs="Times New Roman"/>
-          <w:sz w:val="28"/>
-          <w:szCs w:val="28"/>
-          <w:lang w:val="en-US"/>
-        </w:rPr>
-        <w:t>ONLY</w:t>
-      </w:r>
-      <w:r>
-        <w:rPr>
-          <w:rFonts w:ascii="Times New Roman" w:hAnsi="Times New Roman" w:cs="Times New Roman"/>
-          <w:sz w:val="28"/>
-          <w:szCs w:val="28"/>
-        </w:rPr>
-        <w:t>_</w:t>
-      </w:r>
-      <w:r>
-        <w:rPr>
-          <w:rFonts w:ascii="Times New Roman" w:hAnsi="Times New Roman" w:cs="Times New Roman"/>
-          <w:sz w:val="28"/>
-          <w:szCs w:val="28"/>
-          <w:lang w:val="en-US"/>
-        </w:rPr>
-        <w:t>SCAN</w:t>
-      </w:r>
-      <w:r>
-        <w:rPr>
-          <w:rFonts w:ascii="Times New Roman" w:hAnsi="Times New Roman" w:cs="Times New Roman"/>
-          <w:sz w:val="28"/>
-          <w:szCs w:val="28"/>
-        </w:rPr>
-        <w:t xml:space="preserve">, так как не хранит значения ключей, а только </w:t>
+        <w:t>GiST</w:t>
+      </w:r>
+      <w:proofErr w:type="spellEnd"/>
+      <w:r>
+        <w:rPr>
+          <w:rFonts w:ascii="Times New Roman" w:hAnsi="Times New Roman" w:cs="Times New Roman"/>
+          <w:sz w:val="28"/>
+          <w:szCs w:val="28"/>
+        </w:rPr>
+        <w:t xml:space="preserve"> расшифровывается как «</w:t>
       </w:r>
       <w:proofErr w:type="spellStart"/>
       <w:r>
@@ -6553,7 +6777,7 @@
           <w:sz w:val="28"/>
           <w:szCs w:val="28"/>
         </w:rPr>
-        <w:t>хеш</w:t>
+        <w:t>Generalized</w:t>
       </w:r>
       <w:proofErr w:type="spellEnd"/>
       <w:r>
@@ -6562,6 +6786,378 @@
           <w:sz w:val="28"/>
           <w:szCs w:val="28"/>
         </w:rPr>
+        <w:t xml:space="preserve"> Search </w:t>
+      </w:r>
+      <w:proofErr w:type="spellStart"/>
+      <w:r>
+        <w:rPr>
+          <w:rFonts w:ascii="Times New Roman" w:hAnsi="Times New Roman" w:cs="Times New Roman"/>
+          <w:sz w:val="28"/>
+          <w:szCs w:val="28"/>
+        </w:rPr>
+        <w:t>Tree</w:t>
+      </w:r>
+      <w:proofErr w:type="spellEnd"/>
+      <w:r>
+        <w:rPr>
+          <w:rFonts w:ascii="Times New Roman" w:hAnsi="Times New Roman" w:cs="Times New Roman"/>
+          <w:sz w:val="28"/>
+          <w:szCs w:val="28"/>
+        </w:rPr>
+        <w:t>» (Обобщённое поисковое дерево).</w:t>
+      </w:r>
+    </w:p>
+    <w:p>
+      <w:pPr>
+        <w:rPr>
+          <w:rFonts w:ascii="Times New Roman" w:hAnsi="Times New Roman" w:cs="Times New Roman"/>
+          <w:sz w:val="28"/>
+          <w:szCs w:val="28"/>
+        </w:rPr>
+      </w:pPr>
+      <w:r>
+        <w:rPr>
+          <w:rFonts w:ascii="Times New Roman" w:hAnsi="Times New Roman" w:cs="Times New Roman"/>
+          <w:sz w:val="28"/>
+          <w:szCs w:val="28"/>
+        </w:rPr>
+        <w:t>Это сбалансированный иерархический метод доступа, который представляет собой базовый шаблон, на основе которого могут реализовываться произвольные схемы индексации.</w:t>
+      </w:r>
+    </w:p>
+    <w:p>
+      <w:pPr>
+        <w:rPr>
+          <w:rFonts w:ascii="Times New Roman" w:hAnsi="Times New Roman" w:cs="Times New Roman"/>
+          <w:sz w:val="28"/>
+          <w:szCs w:val="28"/>
+        </w:rPr>
+      </w:pPr>
+      <w:r>
+        <w:rPr>
+          <w:rFonts w:ascii="Times New Roman" w:hAnsi="Times New Roman" w:cs="Times New Roman"/>
+          <w:sz w:val="28"/>
+          <w:szCs w:val="28"/>
+        </w:rPr>
+        <w:t>Он позволяет распределить данные любого типа (</w:t>
+      </w:r>
+      <w:r>
+        <w:rPr>
+          <w:rFonts w:ascii="Times New Roman" w:hAnsi="Times New Roman" w:cs="Times New Roman"/>
+          <w:sz w:val="28"/>
+          <w:szCs w:val="28"/>
+        </w:rPr>
+        <w:t>Например те, для которых операция сравнения не имеет смысла</w:t>
+      </w:r>
+      <w:r>
+        <w:rPr>
+          <w:rFonts w:ascii="Times New Roman" w:hAnsi="Times New Roman" w:cs="Times New Roman"/>
+          <w:sz w:val="28"/>
+          <w:szCs w:val="28"/>
+        </w:rPr>
+        <w:t>) по сбалансированному дереву и использовать это дерево для поиска по самым разным условиям.</w:t>
+      </w:r>
+      <w:r>
+        <w:rPr>
+          <w:rFonts w:ascii="Times New Roman" w:hAnsi="Times New Roman" w:cs="Times New Roman"/>
+          <w:sz w:val="28"/>
+          <w:szCs w:val="28"/>
+        </w:rPr>
+        <w:t xml:space="preserve"> </w:t>
+      </w:r>
+    </w:p>
+    <w:p>
+      <w:pPr>
+        <w:rPr>
+          <w:rFonts w:ascii="Times New Roman" w:hAnsi="Times New Roman" w:cs="Times New Roman"/>
+          <w:sz w:val="28"/>
+          <w:szCs w:val="28"/>
+        </w:rPr>
+      </w:pPr>
+      <w:r>
+        <w:rPr>
+          <w:rFonts w:ascii="Times New Roman" w:hAnsi="Times New Roman" w:cs="Times New Roman"/>
+          <w:sz w:val="28"/>
+          <w:szCs w:val="28"/>
+        </w:rPr>
+        <w:t>П</w:t>
+      </w:r>
+      <w:r>
+        <w:rPr>
+          <w:rFonts w:ascii="Times New Roman" w:hAnsi="Times New Roman" w:cs="Times New Roman"/>
+          <w:sz w:val="28"/>
+          <w:szCs w:val="28"/>
+        </w:rPr>
+        <w:t xml:space="preserve">ри построении B-дерева мы сортируем все множество объектов и делим его на части по принципу больше-меньше, при построении </w:t>
+      </w:r>
+      <w:proofErr w:type="spellStart"/>
+      <w:r>
+        <w:rPr>
+          <w:rFonts w:ascii="Times New Roman" w:hAnsi="Times New Roman" w:cs="Times New Roman"/>
+          <w:sz w:val="28"/>
+          <w:szCs w:val="28"/>
+        </w:rPr>
+        <w:t>GiST</w:t>
+      </w:r>
+      <w:proofErr w:type="spellEnd"/>
+      <w:r>
+        <w:rPr>
+          <w:rFonts w:ascii="Times New Roman" w:hAnsi="Times New Roman" w:cs="Times New Roman"/>
+          <w:sz w:val="28"/>
+          <w:szCs w:val="28"/>
+        </w:rPr>
+        <w:t xml:space="preserve"> индексов можно реализовать любой принцип разбиения любого множества объектов.</w:t>
+      </w:r>
+    </w:p>
+    <w:p>
+      <w:pPr>
+        <w:rPr>
+          <w:rFonts w:ascii="Times New Roman" w:hAnsi="Times New Roman" w:cs="Times New Roman"/>
+          <w:sz w:val="28"/>
+          <w:szCs w:val="28"/>
+        </w:rPr>
+      </w:pPr>
+      <w:r>
+        <w:rPr>
+          <w:rFonts w:ascii="Times New Roman" w:hAnsi="Times New Roman" w:cs="Times New Roman"/>
+          <w:sz w:val="28"/>
+          <w:szCs w:val="28"/>
+        </w:rPr>
+        <w:t>Индекс b-</w:t>
+      </w:r>
+      <w:proofErr w:type="spellStart"/>
+      <w:r>
+        <w:rPr>
+          <w:rFonts w:ascii="Times New Roman" w:hAnsi="Times New Roman" w:cs="Times New Roman"/>
+          <w:sz w:val="28"/>
+          <w:szCs w:val="28"/>
+        </w:rPr>
+        <w:t>tree</w:t>
+      </w:r>
+      <w:proofErr w:type="spellEnd"/>
+      <w:r>
+        <w:rPr>
+          <w:rFonts w:ascii="Times New Roman" w:hAnsi="Times New Roman" w:cs="Times New Roman"/>
+          <w:sz w:val="28"/>
+          <w:szCs w:val="28"/>
+        </w:rPr>
+        <w:t xml:space="preserve"> жестко привязан к семантике сравнения: поддержка операторов «больше», «меньше», «равно» — это все, на что он способен (зато способен очень хорошо!). Но в современных базах хранятся и такие типы данных, для которых эти операторы просто не имеют смысла: </w:t>
+      </w:r>
+      <w:proofErr w:type="spellStart"/>
+      <w:r>
+        <w:rPr>
+          <w:rFonts w:ascii="Times New Roman" w:hAnsi="Times New Roman" w:cs="Times New Roman"/>
+          <w:sz w:val="28"/>
+          <w:szCs w:val="28"/>
+        </w:rPr>
+        <w:t>геоданные</w:t>
+      </w:r>
+      <w:proofErr w:type="spellEnd"/>
+      <w:r>
+        <w:rPr>
+          <w:rFonts w:ascii="Times New Roman" w:hAnsi="Times New Roman" w:cs="Times New Roman"/>
+          <w:sz w:val="28"/>
+          <w:szCs w:val="28"/>
+        </w:rPr>
+        <w:t>, текстовые документы, картинки…</w:t>
+      </w:r>
+    </w:p>
+    <w:p>
+      <w:pPr>
+        <w:rPr>
+          <w:rFonts w:ascii="Times New Roman" w:hAnsi="Times New Roman" w:cs="Times New Roman"/>
+          <w:sz w:val="28"/>
+          <w:szCs w:val="28"/>
+        </w:rPr>
+      </w:pPr>
+      <w:r>
+        <w:rPr>
+          <w:rFonts w:ascii="Times New Roman" w:hAnsi="Times New Roman" w:cs="Times New Roman"/>
+          <w:sz w:val="28"/>
+          <w:szCs w:val="28"/>
+        </w:rPr>
+        <w:t>Позволяе</w:t>
+      </w:r>
+      <w:r>
+        <w:rPr>
+          <w:rFonts w:ascii="Times New Roman" w:hAnsi="Times New Roman" w:cs="Times New Roman"/>
+          <w:sz w:val="28"/>
+          <w:szCs w:val="28"/>
+        </w:rPr>
+        <w:t>т описывать</w:t>
+      </w:r>
+      <w:r>
+        <w:rPr>
+          <w:rFonts w:ascii="Times New Roman" w:hAnsi="Times New Roman" w:cs="Times New Roman"/>
+          <w:sz w:val="28"/>
+          <w:szCs w:val="28"/>
+        </w:rPr>
+        <w:t xml:space="preserve"> собственные методы индексирования</w:t>
+      </w:r>
+      <w:r>
+        <w:rPr>
+          <w:rFonts w:ascii="Times New Roman" w:hAnsi="Times New Roman" w:cs="Times New Roman"/>
+          <w:sz w:val="28"/>
+          <w:szCs w:val="28"/>
+        </w:rPr>
+        <w:t>, беря на себя низкоуровневые проблемы (блокировки, страничные структуры и т.д.) и предоставляет свой собственный интерфейс: несколько функций, относящихся не к технической сфере, а к прикладной области.</w:t>
+      </w:r>
+    </w:p>
+    <w:p>
+      <w:pPr>
+        <w:rPr>
+          <w:rFonts w:ascii="Times New Roman" w:hAnsi="Times New Roman" w:cs="Times New Roman"/>
+          <w:sz w:val="28"/>
+          <w:szCs w:val="28"/>
+        </w:rPr>
+      </w:pPr>
+    </w:p>
+    <w:p>
+      <w:pPr>
+        <w:rPr>
+          <w:rFonts w:ascii="Times New Roman" w:hAnsi="Times New Roman" w:cs="Times New Roman"/>
+          <w:b/>
+          <w:sz w:val="28"/>
+          <w:szCs w:val="28"/>
+        </w:rPr>
+      </w:pPr>
+      <w:r>
+        <w:rPr>
+          <w:rFonts w:ascii="Times New Roman" w:hAnsi="Times New Roman" w:cs="Times New Roman"/>
+          <w:b/>
+          <w:sz w:val="28"/>
+          <w:szCs w:val="28"/>
+          <w:lang w:val="en-US"/>
+        </w:rPr>
+        <w:t>GIN</w:t>
+      </w:r>
+    </w:p>
+    <w:p>
+      <w:pPr>
+        <w:rPr>
+          <w:rFonts w:ascii="Times New Roman" w:hAnsi="Times New Roman" w:cs="Times New Roman"/>
+          <w:sz w:val="28"/>
+          <w:szCs w:val="28"/>
+        </w:rPr>
+      </w:pPr>
+      <w:proofErr w:type="spellStart"/>
+      <w:r>
+        <w:rPr>
+          <w:rFonts w:ascii="Times New Roman" w:hAnsi="Times New Roman" w:cs="Times New Roman"/>
+          <w:sz w:val="28"/>
+          <w:szCs w:val="28"/>
+        </w:rPr>
+        <w:t>Generalized</w:t>
+      </w:r>
+      <w:proofErr w:type="spellEnd"/>
+      <w:r>
+        <w:rPr>
+          <w:rFonts w:ascii="Times New Roman" w:hAnsi="Times New Roman" w:cs="Times New Roman"/>
+          <w:sz w:val="28"/>
+          <w:szCs w:val="28"/>
+        </w:rPr>
+        <w:t xml:space="preserve"> </w:t>
+      </w:r>
+      <w:proofErr w:type="spellStart"/>
+      <w:r>
+        <w:rPr>
+          <w:rFonts w:ascii="Times New Roman" w:hAnsi="Times New Roman" w:cs="Times New Roman"/>
+          <w:sz w:val="28"/>
+          <w:szCs w:val="28"/>
+        </w:rPr>
+        <w:t>Inverted</w:t>
+      </w:r>
+      <w:proofErr w:type="spellEnd"/>
+      <w:r>
+        <w:rPr>
+          <w:rFonts w:ascii="Times New Roman" w:hAnsi="Times New Roman" w:cs="Times New Roman"/>
+          <w:sz w:val="28"/>
+          <w:szCs w:val="28"/>
+        </w:rPr>
+        <w:t xml:space="preserve"> Index — это так называемый </w:t>
+      </w:r>
+      <w:r>
+        <w:rPr>
+          <w:rFonts w:ascii="Times New Roman" w:hAnsi="Times New Roman" w:cs="Times New Roman"/>
+          <w:b/>
+          <w:sz w:val="28"/>
+          <w:szCs w:val="28"/>
+        </w:rPr>
+        <w:t>обратный</w:t>
+      </w:r>
+      <w:r>
+        <w:rPr>
+          <w:rFonts w:ascii="Times New Roman" w:hAnsi="Times New Roman" w:cs="Times New Roman"/>
+          <w:sz w:val="28"/>
+          <w:szCs w:val="28"/>
+        </w:rPr>
+        <w:t xml:space="preserve"> </w:t>
+      </w:r>
+      <w:r>
+        <w:rPr>
+          <w:rFonts w:ascii="Times New Roman" w:hAnsi="Times New Roman" w:cs="Times New Roman"/>
+          <w:b/>
+          <w:sz w:val="28"/>
+          <w:szCs w:val="28"/>
+        </w:rPr>
+        <w:t xml:space="preserve">индекс. </w:t>
+      </w:r>
+    </w:p>
+    <w:p>
+      <w:pPr>
+        <w:rPr>
+          <w:rFonts w:ascii="Times New Roman" w:hAnsi="Times New Roman" w:cs="Times New Roman"/>
+          <w:sz w:val="28"/>
+          <w:szCs w:val="28"/>
+        </w:rPr>
+      </w:pPr>
+      <w:r>
+        <w:rPr>
+          <w:rFonts w:ascii="Times New Roman" w:hAnsi="Times New Roman" w:cs="Times New Roman"/>
+          <w:sz w:val="28"/>
+          <w:szCs w:val="28"/>
+        </w:rPr>
+        <w:t>Он работает с типами данных, значения которых не являются атомарными, а состоят из элементов. При этом индексируются не сами значения, а их составные элементы; каждый элемент ссылается на те значения, в которых он встречается.</w:t>
+      </w:r>
+    </w:p>
+    <w:p>
+      <w:pPr>
+        <w:rPr>
+          <w:rFonts w:ascii="Times New Roman" w:hAnsi="Times New Roman" w:cs="Times New Roman"/>
+          <w:sz w:val="28"/>
+          <w:szCs w:val="28"/>
+        </w:rPr>
+      </w:pPr>
+      <w:r>
+        <w:rPr>
+          <w:rFonts w:ascii="Times New Roman" w:hAnsi="Times New Roman" w:cs="Times New Roman"/>
+          <w:b/>
+          <w:sz w:val="28"/>
+          <w:szCs w:val="28"/>
+        </w:rPr>
+        <w:t>Аналогия</w:t>
+      </w:r>
+      <w:r>
+        <w:rPr>
+          <w:rFonts w:ascii="Times New Roman" w:hAnsi="Times New Roman" w:cs="Times New Roman"/>
+          <w:sz w:val="28"/>
+          <w:szCs w:val="28"/>
+        </w:rPr>
+        <w:t xml:space="preserve">: </w:t>
+      </w:r>
+      <w:r>
+        <w:rPr>
+          <w:rFonts w:ascii="Times New Roman" w:hAnsi="Times New Roman" w:cs="Times New Roman"/>
+          <w:sz w:val="28"/>
+          <w:szCs w:val="28"/>
+        </w:rPr>
+        <w:t>алфавитный указатель в конце книги, где для каждого термина приведен список страниц, где этот термин упоминается</w:t>
+      </w:r>
+      <w:r>
+        <w:rPr>
+          <w:rFonts w:ascii="Times New Roman" w:hAnsi="Times New Roman" w:cs="Times New Roman"/>
+          <w:sz w:val="28"/>
+          <w:szCs w:val="28"/>
+        </w:rPr>
         <w:t>.</w:t>
       </w:r>
     </w:p>
@@ -6569,637 +7165,72 @@
       <w:pPr>
         <w:rPr>
           <w:rFonts w:ascii="Times New Roman" w:hAnsi="Times New Roman" w:cs="Times New Roman"/>
-          <w:b/>
-          <w:sz w:val="28"/>
-          <w:szCs w:val="28"/>
-        </w:rPr>
-      </w:pPr>
+          <w:sz w:val="28"/>
+          <w:szCs w:val="28"/>
+        </w:rPr>
+      </w:pPr>
+      <w:r>
+        <w:rPr>
+          <w:rFonts w:ascii="Times New Roman" w:hAnsi="Times New Roman" w:cs="Times New Roman"/>
+          <w:sz w:val="28"/>
+          <w:szCs w:val="28"/>
+        </w:rPr>
+        <w:t>Обновление такого индекса как правило дорого обходится.</w:t>
+      </w:r>
+    </w:p>
+    <w:p>
+      <w:pPr>
+        <w:rPr>
+          <w:rFonts w:ascii="Times New Roman" w:hAnsi="Times New Roman" w:cs="Times New Roman"/>
+          <w:sz w:val="28"/>
+          <w:szCs w:val="28"/>
+        </w:rPr>
+      </w:pPr>
+      <w:r>
+        <w:rPr>
+          <w:rFonts w:ascii="Times New Roman" w:hAnsi="Times New Roman" w:cs="Times New Roman"/>
+          <w:sz w:val="28"/>
+          <w:szCs w:val="28"/>
+        </w:rPr>
+        <w:t xml:space="preserve">В данном случае строки текста содержат ссылки на строки в </w:t>
+      </w:r>
       <w:proofErr w:type="spellStart"/>
       <w:r>
         <w:rPr>
           <w:rFonts w:ascii="Times New Roman" w:hAnsi="Times New Roman" w:cs="Times New Roman"/>
-          <w:b/>
-          <w:sz w:val="28"/>
-          <w:szCs w:val="28"/>
-          <w:lang w:val="en-US"/>
-        </w:rPr>
-        <w:t>GiST</w:t>
+          <w:sz w:val="28"/>
+          <w:szCs w:val="28"/>
+        </w:rPr>
+        <w:t>бд</w:t>
       </w:r>
       <w:proofErr w:type="spellEnd"/>
       <w:r>
         <w:rPr>
           <w:rFonts w:ascii="Times New Roman" w:hAnsi="Times New Roman" w:cs="Times New Roman"/>
-          <w:b/>
-          <w:sz w:val="28"/>
-          <w:szCs w:val="28"/>
-        </w:rPr>
-        <w:t xml:space="preserve"> </w:t>
-      </w:r>
-      <w:r>
-        <w:rPr>
-          <w:rFonts w:ascii="Times New Roman" w:hAnsi="Times New Roman" w:cs="Times New Roman"/>
-          <w:b/>
-          <w:sz w:val="28"/>
-          <w:szCs w:val="28"/>
-        </w:rPr>
-        <w:t>и</w:t>
-      </w:r>
-      <w:r>
-        <w:rPr>
-          <w:rFonts w:ascii="Times New Roman" w:hAnsi="Times New Roman" w:cs="Times New Roman"/>
-          <w:b/>
-          <w:sz w:val="28"/>
-          <w:szCs w:val="28"/>
-        </w:rPr>
-        <w:t xml:space="preserve"> </w:t>
-      </w:r>
-      <w:r>
-        <w:rPr>
-          <w:rFonts w:ascii="Times New Roman" w:hAnsi="Times New Roman" w:cs="Times New Roman"/>
-          <w:b/>
-          <w:sz w:val="28"/>
-          <w:szCs w:val="28"/>
-          <w:lang w:val="en-US"/>
-        </w:rPr>
-        <w:t>SP</w:t>
-      </w:r>
-      <w:r>
-        <w:rPr>
-          <w:rFonts w:ascii="Times New Roman" w:hAnsi="Times New Roman" w:cs="Times New Roman"/>
-          <w:b/>
-          <w:sz w:val="28"/>
-          <w:szCs w:val="28"/>
-        </w:rPr>
-        <w:t>-</w:t>
-      </w:r>
-      <w:proofErr w:type="spellStart"/>
-      <w:r>
-        <w:rPr>
-          <w:rFonts w:ascii="Times New Roman" w:hAnsi="Times New Roman" w:cs="Times New Roman"/>
-          <w:b/>
-          <w:sz w:val="28"/>
-          <w:szCs w:val="28"/>
-          <w:lang w:val="en-US"/>
-        </w:rPr>
-        <w:t>GiST</w:t>
-      </w:r>
-      <w:proofErr w:type="spellEnd"/>
-    </w:p>
-    <w:p>
-      <w:pPr>
-        <w:rPr>
-          <w:rFonts w:ascii="Times New Roman" w:hAnsi="Times New Roman" w:cs="Times New Roman"/>
-          <w:sz w:val="28"/>
-          <w:szCs w:val="28"/>
-        </w:rPr>
-      </w:pPr>
-      <w:proofErr w:type="spellStart"/>
-      <w:r>
-        <w:rPr>
-          <w:rFonts w:ascii="Times New Roman" w:hAnsi="Times New Roman" w:cs="Times New Roman"/>
-          <w:sz w:val="28"/>
-          <w:szCs w:val="28"/>
-        </w:rPr>
-        <w:t>GiST</w:t>
-      </w:r>
-      <w:proofErr w:type="spellEnd"/>
-      <w:r>
-        <w:rPr>
-          <w:rFonts w:ascii="Times New Roman" w:hAnsi="Times New Roman" w:cs="Times New Roman"/>
-          <w:sz w:val="28"/>
-          <w:szCs w:val="28"/>
-        </w:rPr>
-        <w:t xml:space="preserve"> расшифровывается как «</w:t>
-      </w:r>
-      <w:proofErr w:type="spellStart"/>
-      <w:r>
-        <w:rPr>
-          <w:rFonts w:ascii="Times New Roman" w:hAnsi="Times New Roman" w:cs="Times New Roman"/>
-          <w:sz w:val="28"/>
-          <w:szCs w:val="28"/>
-        </w:rPr>
-        <w:t>Generalized</w:t>
-      </w:r>
-      <w:proofErr w:type="spellEnd"/>
-      <w:r>
-        <w:rPr>
-          <w:rFonts w:ascii="Times New Roman" w:hAnsi="Times New Roman" w:cs="Times New Roman"/>
-          <w:sz w:val="28"/>
-          <w:szCs w:val="28"/>
-        </w:rPr>
-        <w:t xml:space="preserve"> </w:t>
-      </w:r>
-      <w:proofErr w:type="spellStart"/>
-      <w:r>
-        <w:rPr>
-          <w:rFonts w:ascii="Times New Roman" w:hAnsi="Times New Roman" w:cs="Times New Roman"/>
-          <w:sz w:val="28"/>
-          <w:szCs w:val="28"/>
-        </w:rPr>
-        <w:t>Search</w:t>
-      </w:r>
-      <w:proofErr w:type="spellEnd"/>
-      <w:r>
-        <w:rPr>
-          <w:rFonts w:ascii="Times New Roman" w:hAnsi="Times New Roman" w:cs="Times New Roman"/>
-          <w:sz w:val="28"/>
-          <w:szCs w:val="28"/>
-        </w:rPr>
-        <w:t xml:space="preserve"> </w:t>
-      </w:r>
-      <w:proofErr w:type="spellStart"/>
-      <w:r>
-        <w:rPr>
-          <w:rFonts w:ascii="Times New Roman" w:hAnsi="Times New Roman" w:cs="Times New Roman"/>
-          <w:sz w:val="28"/>
-          <w:szCs w:val="28"/>
-        </w:rPr>
-        <w:t>Tree</w:t>
-      </w:r>
-      <w:proofErr w:type="spellEnd"/>
-      <w:r>
-        <w:rPr>
-          <w:rFonts w:ascii="Times New Roman" w:hAnsi="Times New Roman" w:cs="Times New Roman"/>
-          <w:sz w:val="28"/>
-          <w:szCs w:val="28"/>
-        </w:rPr>
-        <w:t>» (Обобщённое поисковое дерево).</w:t>
-      </w:r>
-    </w:p>
-    <w:p>
-      <w:pPr>
-        <w:rPr>
-          <w:rFonts w:ascii="Times New Roman" w:hAnsi="Times New Roman" w:cs="Times New Roman"/>
-          <w:sz w:val="28"/>
-          <w:szCs w:val="28"/>
-        </w:rPr>
-      </w:pPr>
-      <w:r>
-        <w:rPr>
-          <w:rFonts w:ascii="Times New Roman" w:hAnsi="Times New Roman" w:cs="Times New Roman"/>
-          <w:sz w:val="28"/>
-          <w:szCs w:val="28"/>
-        </w:rPr>
-        <w:t>Это сбалансированный иерархический метод доступа, который представляет собой базовый шаблон, на основе которого могут реализовываться произвольные схемы индексации.</w:t>
-      </w:r>
-    </w:p>
-    <w:p>
-      <w:pPr>
-        <w:rPr>
-          <w:rFonts w:ascii="Times New Roman" w:hAnsi="Times New Roman" w:cs="Times New Roman"/>
-          <w:sz w:val="28"/>
-          <w:szCs w:val="28"/>
-        </w:rPr>
-      </w:pPr>
-      <w:r>
-        <w:rPr>
-          <w:rFonts w:ascii="Times New Roman" w:hAnsi="Times New Roman" w:cs="Times New Roman"/>
-          <w:sz w:val="28"/>
-          <w:szCs w:val="28"/>
-        </w:rPr>
-        <w:t>Он позволяет распределить данные любого типа (</w:t>
-      </w:r>
-      <w:proofErr w:type="gramStart"/>
-      <w:r>
-        <w:rPr>
-          <w:rFonts w:ascii="Times New Roman" w:hAnsi="Times New Roman" w:cs="Times New Roman"/>
-          <w:sz w:val="28"/>
-          <w:szCs w:val="28"/>
-        </w:rPr>
-        <w:t>Например</w:t>
-      </w:r>
-      <w:proofErr w:type="gramEnd"/>
-      <w:r>
-        <w:rPr>
-          <w:rFonts w:ascii="Times New Roman" w:hAnsi="Times New Roman" w:cs="Times New Roman"/>
-          <w:sz w:val="28"/>
-          <w:szCs w:val="28"/>
-        </w:rPr>
-        <w:t xml:space="preserve"> те, для которых операция сравнения не имеет смысла</w:t>
-      </w:r>
-      <w:r>
-        <w:rPr>
-          <w:rFonts w:ascii="Times New Roman" w:hAnsi="Times New Roman" w:cs="Times New Roman"/>
-          <w:sz w:val="28"/>
-          <w:szCs w:val="28"/>
-        </w:rPr>
-        <w:t>) по сбалансированному дереву и использовать это дерево для поиска по самым разным условиям.</w:t>
-      </w:r>
-      <w:r>
-        <w:rPr>
-          <w:rFonts w:ascii="Times New Roman" w:hAnsi="Times New Roman" w:cs="Times New Roman"/>
-          <w:sz w:val="28"/>
-          <w:szCs w:val="28"/>
-        </w:rPr>
-        <w:t xml:space="preserve"> </w:t>
-      </w:r>
-    </w:p>
-    <w:p>
-      <w:pPr>
-        <w:rPr>
-          <w:rFonts w:ascii="Times New Roman" w:hAnsi="Times New Roman" w:cs="Times New Roman"/>
-          <w:sz w:val="28"/>
-          <w:szCs w:val="28"/>
-        </w:rPr>
-      </w:pPr>
-      <w:r>
-        <w:rPr>
-          <w:rFonts w:ascii="Times New Roman" w:hAnsi="Times New Roman" w:cs="Times New Roman"/>
-          <w:sz w:val="28"/>
-          <w:szCs w:val="28"/>
-        </w:rPr>
-        <w:t>П</w:t>
-      </w:r>
-      <w:r>
-        <w:rPr>
-          <w:rFonts w:ascii="Times New Roman" w:hAnsi="Times New Roman" w:cs="Times New Roman"/>
-          <w:sz w:val="28"/>
-          <w:szCs w:val="28"/>
-        </w:rPr>
-        <w:t xml:space="preserve">ри построении B-дерева мы сортируем все множество объектов и делим его на части по принципу больше-меньше, при построении </w:t>
-      </w:r>
-      <w:proofErr w:type="spellStart"/>
-      <w:r>
-        <w:rPr>
-          <w:rFonts w:ascii="Times New Roman" w:hAnsi="Times New Roman" w:cs="Times New Roman"/>
-          <w:sz w:val="28"/>
-          <w:szCs w:val="28"/>
-        </w:rPr>
-        <w:t>GiST</w:t>
-      </w:r>
-      <w:proofErr w:type="spellEnd"/>
-      <w:r>
-        <w:rPr>
-          <w:rFonts w:ascii="Times New Roman" w:hAnsi="Times New Roman" w:cs="Times New Roman"/>
-          <w:sz w:val="28"/>
-          <w:szCs w:val="28"/>
-        </w:rPr>
-        <w:t xml:space="preserve"> индексов можно реализовать любой принцип разбиения любого множества объектов.</w:t>
-      </w:r>
-    </w:p>
-    <w:p>
-      <w:pPr>
-        <w:rPr>
-          <w:rFonts w:ascii="Times New Roman" w:hAnsi="Times New Roman" w:cs="Times New Roman"/>
-          <w:sz w:val="28"/>
-          <w:szCs w:val="28"/>
-        </w:rPr>
-      </w:pPr>
-      <w:r>
-        <w:rPr>
-          <w:rFonts w:ascii="Times New Roman" w:hAnsi="Times New Roman" w:cs="Times New Roman"/>
-          <w:sz w:val="28"/>
-          <w:szCs w:val="28"/>
-        </w:rPr>
-        <w:t>Индекс b-</w:t>
-      </w:r>
-      <w:proofErr w:type="spellStart"/>
-      <w:r>
-        <w:rPr>
-          <w:rFonts w:ascii="Times New Roman" w:hAnsi="Times New Roman" w:cs="Times New Roman"/>
-          <w:sz w:val="28"/>
-          <w:szCs w:val="28"/>
-        </w:rPr>
-        <w:t>tree</w:t>
-      </w:r>
-      <w:proofErr w:type="spellEnd"/>
-      <w:r>
-        <w:rPr>
-          <w:rFonts w:ascii="Times New Roman" w:hAnsi="Times New Roman" w:cs="Times New Roman"/>
-          <w:sz w:val="28"/>
-          <w:szCs w:val="28"/>
-        </w:rPr>
-        <w:t xml:space="preserve"> жестко привязан к семантике сравнения: поддержка операторов «больше», «меньше», «равно» — это все, на что он способен (зато способен очень хорошо!). Но в современных базах хранятся и такие типы данных, для которых эти операторы просто не имеют смысла: </w:t>
-      </w:r>
-      <w:proofErr w:type="spellStart"/>
-      <w:r>
-        <w:rPr>
-          <w:rFonts w:ascii="Times New Roman" w:hAnsi="Times New Roman" w:cs="Times New Roman"/>
-          <w:sz w:val="28"/>
-          <w:szCs w:val="28"/>
-        </w:rPr>
-        <w:t>геоданные</w:t>
-      </w:r>
-      <w:proofErr w:type="spellEnd"/>
-      <w:r>
-        <w:rPr>
-          <w:rFonts w:ascii="Times New Roman" w:hAnsi="Times New Roman" w:cs="Times New Roman"/>
-          <w:sz w:val="28"/>
-          <w:szCs w:val="28"/>
-        </w:rPr>
-        <w:t>, текстовые документы, картинки…</w:t>
-      </w:r>
-    </w:p>
-    <w:p>
-      <w:pPr>
-        <w:rPr>
-          <w:rFonts w:ascii="Times New Roman" w:hAnsi="Times New Roman" w:cs="Times New Roman"/>
-          <w:sz w:val="28"/>
-          <w:szCs w:val="28"/>
-        </w:rPr>
-      </w:pPr>
-      <w:r>
-        <w:rPr>
-          <w:rFonts w:ascii="Times New Roman" w:hAnsi="Times New Roman" w:cs="Times New Roman"/>
-          <w:sz w:val="28"/>
-          <w:szCs w:val="28"/>
-        </w:rPr>
-        <w:t>Позволяе</w:t>
-      </w:r>
-      <w:r>
-        <w:rPr>
-          <w:rFonts w:ascii="Times New Roman" w:hAnsi="Times New Roman" w:cs="Times New Roman"/>
-          <w:sz w:val="28"/>
-          <w:szCs w:val="28"/>
-        </w:rPr>
-        <w:t>т описывать</w:t>
-      </w:r>
-      <w:r>
-        <w:rPr>
-          <w:rFonts w:ascii="Times New Roman" w:hAnsi="Times New Roman" w:cs="Times New Roman"/>
-          <w:sz w:val="28"/>
-          <w:szCs w:val="28"/>
-        </w:rPr>
-        <w:t xml:space="preserve"> собственные методы индексирования</w:t>
-      </w:r>
-      <w:r>
-        <w:rPr>
-          <w:rFonts w:ascii="Times New Roman" w:hAnsi="Times New Roman" w:cs="Times New Roman"/>
-          <w:sz w:val="28"/>
-          <w:szCs w:val="28"/>
-        </w:rPr>
-        <w:t>, беря на себя низкоуровневые проблемы (блокировки, страничные структуры и т.д.) и предоставляет свой собственный интерфейс: несколько функций, относящихся не к технической сфере, а к прикладной области.</w:t>
-      </w:r>
-    </w:p>
-    <w:p>
-      <w:pPr>
-        <w:rPr>
-          <w:rFonts w:ascii="Times New Roman" w:hAnsi="Times New Roman" w:cs="Times New Roman"/>
-          <w:sz w:val="28"/>
-          <w:szCs w:val="28"/>
-        </w:rPr>
-      </w:pPr>
-    </w:p>
-    <w:p>
-      <w:pPr>
-        <w:rPr>
-          <w:rFonts w:ascii="Times New Roman" w:hAnsi="Times New Roman" w:cs="Times New Roman"/>
-          <w:b/>
-          <w:sz w:val="28"/>
-          <w:szCs w:val="28"/>
-          <w:lang w:val="en-US"/>
-        </w:rPr>
-      </w:pPr>
-      <w:r>
-        <w:rPr>
-          <w:rFonts w:ascii="Times New Roman" w:hAnsi="Times New Roman" w:cs="Times New Roman"/>
-          <w:b/>
-          <w:sz w:val="28"/>
-          <w:szCs w:val="28"/>
-          <w:lang w:val="en-US"/>
-        </w:rPr>
-        <w:t>GIN</w:t>
-      </w:r>
-    </w:p>
-    <w:p>
-      <w:pPr>
-        <w:rPr>
-          <w:rFonts w:ascii="Times New Roman" w:hAnsi="Times New Roman" w:cs="Times New Roman"/>
-          <w:sz w:val="28"/>
-          <w:szCs w:val="28"/>
-          <w:lang w:val="en-US"/>
-        </w:rPr>
-      </w:pPr>
-      <w:proofErr w:type="spellStart"/>
-      <w:r>
-        <w:rPr>
-          <w:rFonts w:ascii="Times New Roman" w:hAnsi="Times New Roman" w:cs="Times New Roman"/>
-          <w:sz w:val="28"/>
-          <w:szCs w:val="28"/>
-        </w:rPr>
-        <w:t>Generalized</w:t>
-      </w:r>
-      <w:proofErr w:type="spellEnd"/>
-      <w:r>
-        <w:rPr>
-          <w:rFonts w:ascii="Times New Roman" w:hAnsi="Times New Roman" w:cs="Times New Roman"/>
-          <w:sz w:val="28"/>
-          <w:szCs w:val="28"/>
-        </w:rPr>
-        <w:t xml:space="preserve"> </w:t>
-      </w:r>
-      <w:proofErr w:type="spellStart"/>
-      <w:r>
-        <w:rPr>
-          <w:rFonts w:ascii="Times New Roman" w:hAnsi="Times New Roman" w:cs="Times New Roman"/>
-          <w:sz w:val="28"/>
-          <w:szCs w:val="28"/>
-        </w:rPr>
-        <w:t>Inverted</w:t>
-      </w:r>
-      <w:proofErr w:type="spellEnd"/>
-      <w:r>
-        <w:rPr>
-          <w:rFonts w:ascii="Times New Roman" w:hAnsi="Times New Roman" w:cs="Times New Roman"/>
-          <w:sz w:val="28"/>
-          <w:szCs w:val="28"/>
-        </w:rPr>
-        <w:t xml:space="preserve"> </w:t>
-      </w:r>
-      <w:proofErr w:type="spellStart"/>
-      <w:r>
-        <w:rPr>
-          <w:rFonts w:ascii="Times New Roman" w:hAnsi="Times New Roman" w:cs="Times New Roman"/>
-          <w:sz w:val="28"/>
-          <w:szCs w:val="28"/>
-        </w:rPr>
-        <w:t>Index</w:t>
-      </w:r>
-      <w:proofErr w:type="spellEnd"/>
-      <w:r>
-        <w:rPr>
-          <w:rFonts w:ascii="Times New Roman" w:hAnsi="Times New Roman" w:cs="Times New Roman"/>
-          <w:sz w:val="28"/>
-          <w:szCs w:val="28"/>
-        </w:rPr>
-        <w:t xml:space="preserve"> — это так называемый </w:t>
-      </w:r>
-      <w:r>
-        <w:rPr>
-          <w:rFonts w:ascii="Times New Roman" w:hAnsi="Times New Roman" w:cs="Times New Roman"/>
-          <w:b/>
-          <w:sz w:val="28"/>
-          <w:szCs w:val="28"/>
-        </w:rPr>
-        <w:t>обратный</w:t>
-      </w:r>
-      <w:r>
-        <w:rPr>
-          <w:rFonts w:ascii="Times New Roman" w:hAnsi="Times New Roman" w:cs="Times New Roman"/>
-          <w:sz w:val="28"/>
-          <w:szCs w:val="28"/>
-        </w:rPr>
-        <w:t xml:space="preserve"> </w:t>
-      </w:r>
-      <w:r>
-        <w:rPr>
-          <w:rFonts w:ascii="Times New Roman" w:hAnsi="Times New Roman" w:cs="Times New Roman"/>
-          <w:b/>
-          <w:sz w:val="28"/>
-          <w:szCs w:val="28"/>
-        </w:rPr>
-        <w:t xml:space="preserve">индекс. </w:t>
-      </w:r>
-    </w:p>
-    <w:p>
-      <w:pPr>
-        <w:rPr>
-          <w:rFonts w:ascii="Times New Roman" w:hAnsi="Times New Roman" w:cs="Times New Roman"/>
-          <w:sz w:val="28"/>
-          <w:szCs w:val="28"/>
-        </w:rPr>
-      </w:pPr>
-      <w:r>
-        <w:rPr>
-          <w:rFonts w:ascii="Times New Roman" w:hAnsi="Times New Roman" w:cs="Times New Roman"/>
-          <w:sz w:val="28"/>
-          <w:szCs w:val="28"/>
+          <w:sz w:val="28"/>
+          <w:szCs w:val="28"/>
+        </w:rPr>
+        <w:t>, в которых они встречаются.</w:t>
+      </w:r>
+    </w:p>
+    <w:p>
+      <w:pPr>
+        <w:rPr>
+          <w:rFonts w:ascii="Times New Roman" w:hAnsi="Times New Roman" w:cs="Times New Roman"/>
+          <w:sz w:val="28"/>
+          <w:szCs w:val="28"/>
+        </w:rPr>
+      </w:pPr>
+      <w:r>
+        <w:rPr>
+          <w:noProof/>
         </w:rPr>
         <w:lastRenderedPageBreak/>
-        <w:t>Он работает с типами данных, значения которых не являются атомарными, а состоят из элементов. При этом индексируются не сами значения, а их составные элементы; каждый элемент ссылается на те значения, в которых он встречается.</w:t>
-      </w:r>
-    </w:p>
-    <w:p>
-      <w:pPr>
-        <w:rPr>
-          <w:rFonts w:ascii="Times New Roman" w:hAnsi="Times New Roman" w:cs="Times New Roman"/>
-          <w:sz w:val="28"/>
-          <w:szCs w:val="28"/>
-        </w:rPr>
-      </w:pPr>
-      <w:bookmarkStart w:id="1" w:name="_GoBack"/>
-      <w:r>
-        <w:rPr>
-          <w:rFonts w:ascii="Times New Roman" w:hAnsi="Times New Roman" w:cs="Times New Roman"/>
-          <w:b/>
-          <w:sz w:val="28"/>
-          <w:szCs w:val="28"/>
-        </w:rPr>
-        <w:t>Аналогия</w:t>
-      </w:r>
-      <w:bookmarkEnd w:id="1"/>
-      <w:r>
-        <w:rPr>
-          <w:rFonts w:ascii="Times New Roman" w:hAnsi="Times New Roman" w:cs="Times New Roman"/>
-          <w:sz w:val="28"/>
-          <w:szCs w:val="28"/>
-        </w:rPr>
-        <w:t xml:space="preserve">: </w:t>
-      </w:r>
-      <w:r>
-        <w:rPr>
-          <w:rFonts w:ascii="Times New Roman" w:hAnsi="Times New Roman" w:cs="Times New Roman"/>
-          <w:sz w:val="28"/>
-          <w:szCs w:val="28"/>
-        </w:rPr>
-        <w:t>алфавитный указатель в конце книги, где для каждого термина приведен список страниц, где этот термин упоминается</w:t>
-      </w:r>
-    </w:p>
-    <w:p>
-      <w:pPr>
-        <w:rPr>
-          <w:rFonts w:ascii="Times New Roman" w:hAnsi="Times New Roman" w:cs="Times New Roman"/>
-          <w:sz w:val="28"/>
-          <w:szCs w:val="28"/>
-        </w:rPr>
-      </w:pPr>
-    </w:p>
-    <w:p>
-      <w:pPr>
-        <w:rPr>
-          <w:rFonts w:ascii="Times New Roman" w:hAnsi="Times New Roman" w:cs="Times New Roman"/>
-          <w:b/>
-          <w:sz w:val="28"/>
-          <w:szCs w:val="28"/>
-        </w:rPr>
-      </w:pPr>
-      <w:r>
-        <w:rPr>
-          <w:rFonts w:ascii="Times New Roman" w:hAnsi="Times New Roman" w:cs="Times New Roman"/>
-          <w:b/>
-          <w:sz w:val="28"/>
-          <w:szCs w:val="28"/>
-        </w:rPr>
-        <w:t>СОЗДАНИЕ ИНДЕКСОВ</w:t>
-      </w:r>
-    </w:p>
-    <w:p>
-      <w:pPr>
-        <w:pStyle w:val="a3"/>
-        <w:numPr>
-          <w:ilvl w:val="0"/>
-          <w:numId w:val="3"/>
-        </w:numPr>
-        <w:rPr>
-          <w:rFonts w:ascii="Times New Roman" w:hAnsi="Times New Roman" w:cs="Times New Roman"/>
-          <w:sz w:val="28"/>
-          <w:szCs w:val="28"/>
-        </w:rPr>
-      </w:pPr>
-      <w:r>
-        <w:rPr>
-          <w:rFonts w:ascii="Times New Roman" w:hAnsi="Times New Roman" w:cs="Times New Roman"/>
-          <w:sz w:val="28"/>
-          <w:szCs w:val="28"/>
-        </w:rPr>
-        <w:t xml:space="preserve">Когда колонки </w:t>
-      </w:r>
-      <w:proofErr w:type="spellStart"/>
-      <w:r>
-        <w:rPr>
-          <w:rFonts w:ascii="Times New Roman" w:hAnsi="Times New Roman" w:cs="Times New Roman"/>
-          <w:sz w:val="28"/>
-          <w:szCs w:val="28"/>
-        </w:rPr>
-        <w:t>учавствуют</w:t>
-      </w:r>
-      <w:proofErr w:type="spellEnd"/>
-      <w:r>
-        <w:rPr>
-          <w:rFonts w:ascii="Times New Roman" w:hAnsi="Times New Roman" w:cs="Times New Roman"/>
-          <w:sz w:val="28"/>
-          <w:szCs w:val="28"/>
-        </w:rPr>
-        <w:t xml:space="preserve"> в условии </w:t>
-      </w:r>
-      <w:r>
-        <w:rPr>
-          <w:rFonts w:ascii="Times New Roman" w:hAnsi="Times New Roman" w:cs="Times New Roman"/>
-          <w:sz w:val="28"/>
-          <w:szCs w:val="28"/>
-          <w:lang w:val="en-US"/>
-        </w:rPr>
-        <w:t>where</w:t>
-      </w:r>
-    </w:p>
-    <w:p>
-      <w:pPr>
-        <w:rPr>
-          <w:rFonts w:ascii="Times New Roman" w:hAnsi="Times New Roman" w:cs="Times New Roman"/>
-          <w:sz w:val="28"/>
-          <w:szCs w:val="28"/>
-        </w:rPr>
-      </w:pPr>
-      <w:r>
-        <w:rPr>
-          <w:noProof/>
-          <w:lang w:eastAsia="ru-RU"/>
-        </w:rPr>
         <w:drawing>
-          <wp:inline distT="0" distB="0" distL="0" distR="0" wp14:anchorId="6FA202A6" wp14:editId="354C9257">
-            <wp:extent cx="4829849" cy="638264"/>
-            <wp:effectExtent l="0" t="0" r="8890" b="9525"/>
-            <wp:docPr id="12" name="Рисунок 12"/>
+          <wp:inline distT="0" distB="0" distL="0" distR="0" wp14:anchorId="05584D54" wp14:editId="3167F743">
+            <wp:extent cx="5940425" cy="4260850"/>
+            <wp:effectExtent l="0" t="0" r="3175" b="6350"/>
+            <wp:docPr id="13" name="Рисунок 13"/>
             <wp:cNvGraphicFramePr>
               <a:graphicFrameLocks xmlns:a="http://schemas.openxmlformats.org/drawingml/2006/main" noChangeAspect="1"/>
             </wp:cNvGraphicFramePr>
@@ -7219,7 +7250,7 @@
                   <pic:spPr>
                     <a:xfrm>
                       <a:off x="0" y="0"/>
-                      <a:ext cx="4829849" cy="638264"/>
+                      <a:ext cx="5940425" cy="4260850"/>
                     </a:xfrm>
                     <a:prstGeom prst="rect">
                       <a:avLst/>
@@ -7234,6 +7265,87 @@
     </w:p>
     <w:p>
       <w:pPr>
+        <w:rPr>
+          <w:rFonts w:ascii="Times New Roman" w:hAnsi="Times New Roman" w:cs="Times New Roman"/>
+          <w:sz w:val="28"/>
+          <w:szCs w:val="28"/>
+        </w:rPr>
+      </w:pPr>
+      <w:r>
+        <w:rPr>
+          <w:rFonts w:ascii="Times New Roman" w:hAnsi="Times New Roman" w:cs="Times New Roman"/>
+          <w:sz w:val="28"/>
+          <w:szCs w:val="28"/>
+        </w:rPr>
+        <w:t xml:space="preserve">Другой пример использования метода </w:t>
+      </w:r>
+      <w:proofErr w:type="spellStart"/>
+      <w:r>
+        <w:rPr>
+          <w:rFonts w:ascii="Times New Roman" w:hAnsi="Times New Roman" w:cs="Times New Roman"/>
+          <w:sz w:val="28"/>
+          <w:szCs w:val="28"/>
+        </w:rPr>
+        <w:t>gin</w:t>
+      </w:r>
+      <w:proofErr w:type="spellEnd"/>
+      <w:r>
+        <w:rPr>
+          <w:rFonts w:ascii="Times New Roman" w:hAnsi="Times New Roman" w:cs="Times New Roman"/>
+          <w:sz w:val="28"/>
+          <w:szCs w:val="28"/>
+        </w:rPr>
+        <w:t xml:space="preserve"> — </w:t>
+      </w:r>
+      <w:r>
+        <w:rPr>
+          <w:rFonts w:ascii="Times New Roman" w:hAnsi="Times New Roman" w:cs="Times New Roman"/>
+          <w:b/>
+          <w:bCs/>
+          <w:sz w:val="28"/>
+          <w:szCs w:val="28"/>
+        </w:rPr>
+        <w:t>индексирование массивов</w:t>
+      </w:r>
+      <w:r>
+        <w:rPr>
+          <w:rFonts w:ascii="Times New Roman" w:hAnsi="Times New Roman" w:cs="Times New Roman"/>
+          <w:sz w:val="28"/>
+          <w:szCs w:val="28"/>
+        </w:rPr>
+        <w:t>. В этом случае в индекс попадают элементы массивов, что позволяет ускорять ряд операций над ними:</w:t>
+      </w:r>
+    </w:p>
+    <w:p>
+      <w:pPr>
+        <w:rPr>
+          <w:rFonts w:ascii="Times New Roman" w:hAnsi="Times New Roman" w:cs="Times New Roman"/>
+          <w:sz w:val="28"/>
+          <w:szCs w:val="28"/>
+        </w:rPr>
+      </w:pPr>
+    </w:p>
+    <w:p>
+      <w:pPr>
+        <w:rPr>
+          <w:rFonts w:ascii="Times New Roman" w:hAnsi="Times New Roman" w:cs="Times New Roman"/>
+          <w:b/>
+          <w:sz w:val="28"/>
+          <w:szCs w:val="28"/>
+        </w:rPr>
+      </w:pPr>
+      <w:r>
+        <w:rPr>
+          <w:rFonts w:ascii="Times New Roman" w:hAnsi="Times New Roman" w:cs="Times New Roman"/>
+          <w:b/>
+          <w:sz w:val="28"/>
+          <w:szCs w:val="28"/>
+        </w:rPr>
+        <w:t>СОЗДАНИЕ ИНДЕКСОВ</w:t>
+      </w:r>
+    </w:p>
+    <w:p>
+      <w:pPr>
         <w:pStyle w:val="a3"/>
         <w:numPr>
           <w:ilvl w:val="0"/>
@@ -7251,26 +7363,54 @@
           <w:sz w:val="28"/>
           <w:szCs w:val="28"/>
         </w:rPr>
-        <w:t>Когда столбец должен иметь уникальные значения.</w:t>
-      </w:r>
-      <w:r>
-        <w:rPr>
-          <w:rFonts w:ascii="Times New Roman" w:hAnsi="Times New Roman" w:cs="Times New Roman"/>
-          <w:sz w:val="28"/>
-          <w:szCs w:val="28"/>
-        </w:rPr>
-        <w:br/>
-      </w:r>
+        <w:t xml:space="preserve">Когда колонки </w:t>
+      </w:r>
+      <w:proofErr w:type="spellStart"/>
+      <w:r>
+        <w:rPr>
+          <w:rFonts w:ascii="Times New Roman" w:hAnsi="Times New Roman" w:cs="Times New Roman"/>
+          <w:sz w:val="28"/>
+          <w:szCs w:val="28"/>
+        </w:rPr>
+        <w:t>учавствуют</w:t>
+      </w:r>
+      <w:proofErr w:type="spellEnd"/>
+      <w:r>
+        <w:rPr>
+          <w:rFonts w:ascii="Times New Roman" w:hAnsi="Times New Roman" w:cs="Times New Roman"/>
+          <w:sz w:val="28"/>
+          <w:szCs w:val="28"/>
+        </w:rPr>
+        <w:t xml:space="preserve"> в условии </w:t>
+      </w:r>
+      <w:r>
+        <w:rPr>
+          <w:rFonts w:ascii="Times New Roman" w:hAnsi="Times New Roman" w:cs="Times New Roman"/>
+          <w:sz w:val="28"/>
+          <w:szCs w:val="28"/>
+          <w:lang w:val="en-US"/>
+        </w:rPr>
+        <w:t>where</w:t>
+      </w:r>
+    </w:p>
+    <w:p>
+      <w:pPr>
+        <w:rPr>
+          <w:rFonts w:ascii="Times New Roman" w:hAnsi="Times New Roman" w:cs="Times New Roman"/>
+          <w:sz w:val="28"/>
+          <w:szCs w:val="28"/>
+        </w:rPr>
+      </w:pPr>
       <w:r>
         <w:rPr>
           <w:noProof/>
           <w:lang w:eastAsia="ru-RU"/>
         </w:rPr>
         <w:drawing>
-          <wp:inline distT="0" distB="0" distL="0" distR="0" wp14:anchorId="2780B846" wp14:editId="102A303F">
-            <wp:extent cx="4725059" cy="628738"/>
-            <wp:effectExtent l="0" t="0" r="0" b="0"/>
-            <wp:docPr id="14" name="Рисунок 14"/>
+          <wp:inline distT="0" distB="0" distL="0" distR="0" wp14:anchorId="6FA202A6" wp14:editId="354C9257">
+            <wp:extent cx="4829849" cy="638264"/>
+            <wp:effectExtent l="0" t="0" r="8890" b="9525"/>
+            <wp:docPr id="12" name="Рисунок 12"/>
             <wp:cNvGraphicFramePr>
               <a:graphicFrameLocks xmlns:a="http://schemas.openxmlformats.org/drawingml/2006/main" noChangeAspect="1"/>
             </wp:cNvGraphicFramePr>
@@ -7290,7 +7430,7 @@
                   <pic:spPr>
                     <a:xfrm>
                       <a:off x="0" y="0"/>
-                      <a:ext cx="4725059" cy="628738"/>
+                      <a:ext cx="4829849" cy="638264"/>
                     </a:xfrm>
                     <a:prstGeom prst="rect">
                       <a:avLst/>
@@ -7322,32 +7462,7 @@
           <w:sz w:val="28"/>
           <w:szCs w:val="28"/>
         </w:rPr>
-        <w:t xml:space="preserve">Когда в условии </w:t>
-      </w:r>
-      <w:r>
-        <w:rPr>
-          <w:rFonts w:ascii="Times New Roman" w:hAnsi="Times New Roman" w:cs="Times New Roman"/>
-          <w:sz w:val="28"/>
-          <w:szCs w:val="28"/>
-          <w:lang w:val="en-US"/>
-        </w:rPr>
-        <w:t>where</w:t>
-      </w:r>
-      <w:r>
-        <w:rPr>
-          <w:rFonts w:ascii="Times New Roman" w:hAnsi="Times New Roman" w:cs="Times New Roman"/>
-          <w:sz w:val="28"/>
-          <w:szCs w:val="28"/>
-        </w:rPr>
-        <w:t xml:space="preserve"> </w:t>
-      </w:r>
-      <w:r>
-        <w:rPr>
-          <w:rFonts w:ascii="Times New Roman" w:hAnsi="Times New Roman" w:cs="Times New Roman"/>
-          <w:sz w:val="28"/>
-          <w:szCs w:val="28"/>
-        </w:rPr>
-        <w:t>используется поиск по функции или скалярному выражению с одной или несколькими колонками таблицы.</w:t>
+        <w:t>Когда столбец должен иметь уникальные значения.</w:t>
       </w:r>
       <w:r>
         <w:rPr>
@@ -7363,10 +7478,10 @@
           <w:lang w:eastAsia="ru-RU"/>
         </w:rPr>
         <w:drawing>
-          <wp:inline distT="0" distB="0" distL="0" distR="0" wp14:anchorId="6A8B953C" wp14:editId="07E91A3F">
-            <wp:extent cx="5934903" cy="400106"/>
+          <wp:inline distT="0" distB="0" distL="0" distR="0" wp14:anchorId="2780B846" wp14:editId="102A303F">
+            <wp:extent cx="4725059" cy="628738"/>
             <wp:effectExtent l="0" t="0" r="0" b="0"/>
-            <wp:docPr id="15" name="Рисунок 15"/>
+            <wp:docPr id="14" name="Рисунок 14"/>
             <wp:cNvGraphicFramePr>
               <a:graphicFrameLocks xmlns:a="http://schemas.openxmlformats.org/drawingml/2006/main" noChangeAspect="1"/>
             </wp:cNvGraphicFramePr>
@@ -7386,6 +7501,102 @@
                   <pic:spPr>
                     <a:xfrm>
                       <a:off x="0" y="0"/>
+                      <a:ext cx="4725059" cy="628738"/>
+                    </a:xfrm>
+                    <a:prstGeom prst="rect">
+                      <a:avLst/>
+                    </a:prstGeom>
+                  </pic:spPr>
+                </pic:pic>
+              </a:graphicData>
+            </a:graphic>
+          </wp:inline>
+        </w:drawing>
+      </w:r>
+    </w:p>
+    <w:p>
+      <w:pPr>
+        <w:pStyle w:val="a3"/>
+        <w:numPr>
+          <w:ilvl w:val="0"/>
+          <w:numId w:val="3"/>
+        </w:numPr>
+        <w:rPr>
+          <w:rFonts w:ascii="Times New Roman" w:hAnsi="Times New Roman" w:cs="Times New Roman"/>
+          <w:sz w:val="28"/>
+          <w:szCs w:val="28"/>
+        </w:rPr>
+      </w:pPr>
+      <w:r>
+        <w:rPr>
+          <w:rFonts w:ascii="Times New Roman" w:hAnsi="Times New Roman" w:cs="Times New Roman"/>
+          <w:sz w:val="28"/>
+          <w:szCs w:val="28"/>
+        </w:rPr>
+        <w:t xml:space="preserve">Когда в условии </w:t>
+      </w:r>
+      <w:r>
+        <w:rPr>
+          <w:rFonts w:ascii="Times New Roman" w:hAnsi="Times New Roman" w:cs="Times New Roman"/>
+          <w:sz w:val="28"/>
+          <w:szCs w:val="28"/>
+          <w:lang w:val="en-US"/>
+        </w:rPr>
+        <w:t>where</w:t>
+      </w:r>
+      <w:r>
+        <w:rPr>
+          <w:rFonts w:ascii="Times New Roman" w:hAnsi="Times New Roman" w:cs="Times New Roman"/>
+          <w:sz w:val="28"/>
+          <w:szCs w:val="28"/>
+        </w:rPr>
+        <w:t xml:space="preserve"> </w:t>
+      </w:r>
+      <w:r>
+        <w:rPr>
+          <w:rFonts w:ascii="Times New Roman" w:hAnsi="Times New Roman" w:cs="Times New Roman"/>
+          <w:sz w:val="28"/>
+          <w:szCs w:val="28"/>
+        </w:rPr>
+        <w:t>используется поиск по функции или скалярному выражению с одной или несколькими колонками таблицы.</w:t>
+      </w:r>
+      <w:r>
+        <w:rPr>
+          <w:rFonts w:ascii="Times New Roman" w:hAnsi="Times New Roman" w:cs="Times New Roman"/>
+          <w:sz w:val="28"/>
+          <w:szCs w:val="28"/>
+        </w:rPr>
+        <w:br/>
+      </w:r>
+      <w:r>
+        <w:rPr>
+          <w:noProof/>
+          <w:lang w:eastAsia="ru-RU"/>
+        </w:rPr>
+        <w:drawing>
+          <wp:inline distT="0" distB="0" distL="0" distR="0" wp14:anchorId="6A8B953C" wp14:editId="07E91A3F">
+            <wp:extent cx="5934903" cy="400106"/>
+            <wp:effectExtent l="0" t="0" r="0" b="0"/>
+            <wp:docPr id="15" name="Рисунок 15"/>
+            <wp:cNvGraphicFramePr>
+              <a:graphicFrameLocks xmlns:a="http://schemas.openxmlformats.org/drawingml/2006/main" noChangeAspect="1"/>
+            </wp:cNvGraphicFramePr>
+            <a:graphic xmlns:a="http://schemas.openxmlformats.org/drawingml/2006/main">
+              <a:graphicData uri="http://schemas.openxmlformats.org/drawingml/2006/picture">
+                <pic:pic xmlns:pic="http://schemas.openxmlformats.org/drawingml/2006/picture">
+                  <pic:nvPicPr>
+                    <pic:cNvPr id="1" name=""/>
+                    <pic:cNvPicPr/>
+                  </pic:nvPicPr>
+                  <pic:blipFill>
+                    <a:blip r:embed="rId27"/>
+                    <a:stretch>
+                      <a:fillRect/>
+                    </a:stretch>
+                  </pic:blipFill>
+                  <pic:spPr>
+                    <a:xfrm>
+                      <a:off x="0" y="0"/>
                       <a:ext cx="5934903" cy="400106"/>
                     </a:xfrm>
                     <a:prstGeom prst="rect">
@@ -7424,7 +7635,7 @@
 </file>
 
 <file path=word/numbering.xml><?xml version="1.0" encoding="utf-8"?>
-<w:numbering xmlns:wpc="http://schemas.microsoft.com/office/word/2010/wordprocessingCanvas" xmlns:cx="http://schemas.microsoft.com/office/drawing/2014/chartex" xmlns:cx1="http://schemas.microsoft.com/office/drawing/2015/9/8/chartex" xmlns:cx2="http://schemas.microsoft.com/office/drawing/2015/10/21/chartex" xmlns:cx3="http://schemas.microsoft.com/office/drawing/2016/5/9/chartex" xmlns:cx4="http://schemas.microsoft.com/office/drawing/2016/5/10/chartex" xmlns:cx5="http://schemas.microsoft.com/office/drawing/2016/5/11/chartex" xmlns:cx6="http://schemas.microsoft.com/office/drawing/2016/5/12/chartex" xmlns:cx7="http://schemas.microsoft.com/office/drawing/2016/5/13/chartex" xmlns:cx8="http://schemas.microsoft.com/office/drawing/2016/5/14/chartex" xmlns:mc="http://schemas.openxmlformats.org/markup-compatibility/2006" xmlns:aink="http://schemas.microsoft.com/office/drawing/2016/ink" xmlns:am3d="http://schemas.microsoft.com/office/drawing/2017/model3d" xmlns:o="urn:schemas-microsoft-com:office:office" xmlns:r="http://schemas.openxmlformats.org/officeDocument/2006/relationships" xmlns:m="http://schemas.openxmlformats.org/officeDocument/2006/math" xmlns:v="urn:schemas-microsoft-com:vml" xmlns:wp14="http://schemas.microsoft.com/office/word/2010/wordprocessingDrawing" xmlns:wp="http://schemas.openxmlformats.org/drawingml/2006/wordprocessingDrawing" xmlns:w10="urn:schemas-microsoft-com:office:word" xmlns:w="http://schemas.openxmlformats.org/wordprocessingml/2006/main" xmlns:w14="http://schemas.microsoft.com/office/word/2010/wordml" xmlns:w15="http://schemas.microsoft.com/office/word/2012/wordml" xmlns:w16cid="http://schemas.microsoft.com/office/word/2016/wordml/cid" xmlns:w16se="http://schemas.microsoft.com/office/word/2015/wordml/symex" xmlns:wpg="http://schemas.microsoft.com/office/word/2010/wordprocessingGroup" xmlns:wpi="http://schemas.microsoft.com/office/word/2010/wordprocessingInk" xmlns:wne="http://schemas.microsoft.com/office/word/2006/wordml" xmlns:wps="http://schemas.microsoft.com/office/word/2010/wordprocessingShape" mc:Ignorable="w14 w15 w16se w16cid wp14">
+<w:numbering xmlns:wpc="http://schemas.microsoft.com/office/word/2010/wordprocessingCanvas" xmlns:cx="http://schemas.microsoft.com/office/drawing/2014/chartex" xmlns:cx1="http://schemas.microsoft.com/office/drawing/2015/9/8/chartex" xmlns:cx2="http://schemas.microsoft.com/office/drawing/2015/10/21/chartex" xmlns:cx3="http://schemas.microsoft.com/office/drawing/2016/5/9/chartex" xmlns:cx4="http://schemas.microsoft.com/office/drawing/2016/5/10/chartex" xmlns:cx5="http://schemas.microsoft.com/office/drawing/2016/5/11/chartex" xmlns:cx6="http://schemas.microsoft.com/office/drawing/2016/5/12/chartex" xmlns:cx7="http://schemas.microsoft.com/office/drawing/2016/5/13/chartex" xmlns:cx8="http://schemas.microsoft.com/office/drawing/2016/5/14/chartex" xmlns:mc="http://schemas.openxmlformats.org/markup-compatibility/2006" xmlns:aink="http://schemas.microsoft.com/office/drawing/2016/ink" xmlns:am3d="http://schemas.microsoft.com/office/drawing/2017/model3d" xmlns:o="urn:schemas-microsoft-com:office:office" xmlns:oel="http://schemas.microsoft.com/office/2019/extlst" xmlns:r="http://schemas.openxmlformats.org/officeDocument/2006/relationships" xmlns:m="http://schemas.openxmlformats.org/officeDocument/2006/math" xmlns:v="urn:schemas-microsoft-com:vml" xmlns:wp14="http://schemas.microsoft.com/office/word/2010/wordprocessingDrawing" xmlns:wp="http://schemas.openxmlformats.org/drawingml/2006/wordprocessingDrawing" xmlns:w10="urn:schemas-microsoft-com:office:word" xmlns:w="http://schemas.openxmlformats.org/wordprocessingml/2006/main" xmlns:w14="http://schemas.microsoft.com/office/word/2010/wordml" xmlns:w15="http://schemas.microsoft.com/office/word/2012/wordml" xmlns:w16cex="http://schemas.microsoft.com/office/word/2018/wordml/cex" xmlns:w16cid="http://schemas.microsoft.com/office/word/2016/wordml/cid" xmlns:w16="http://schemas.microsoft.com/office/word/2018/wordml" xmlns:w16sdtdh="http://schemas.microsoft.com/office/word/2020/wordml/sdtdatahash" xmlns:w16se="http://schemas.microsoft.com/office/word/2015/wordml/symex" xmlns:wpg="http://schemas.microsoft.com/office/word/2010/wordprocessingGroup" xmlns:wpi="http://schemas.microsoft.com/office/word/2010/wordprocessingInk" xmlns:wne="http://schemas.microsoft.com/office/word/2006/wordml" xmlns:wps="http://schemas.microsoft.com/office/word/2010/wordprocessingShape" mc:Ignorable="w14 w15 w16se w16cid w16 w16cex w16sdtdh wp14">
   <w:abstractNum w:abstractNumId="0" w15:restartNumberingAfterBreak="0">
     <w:nsid w:val="07322BE6"/>
     <w:multiLevelType w:val="hybridMultilevel"/>
@@ -7963,26 +8174,26 @@
       </w:rPr>
     </w:lvl>
   </w:abstractNum>
-  <w:num w:numId="1">
+  <w:num w:numId="1" w16cid:durableId="1648432834">
     <w:abstractNumId w:val="3"/>
   </w:num>
-  <w:num w:numId="2">
+  <w:num w:numId="2" w16cid:durableId="733236790">
     <w:abstractNumId w:val="4"/>
   </w:num>
-  <w:num w:numId="3">
+  <w:num w:numId="3" w16cid:durableId="2020231477">
     <w:abstractNumId w:val="2"/>
   </w:num>
-  <w:num w:numId="4">
+  <w:num w:numId="4" w16cid:durableId="666249035">
     <w:abstractNumId w:val="0"/>
   </w:num>
-  <w:num w:numId="5">
+  <w:num w:numId="5" w16cid:durableId="1331324992">
     <w:abstractNumId w:val="1"/>
   </w:num>
 </w:numbering>
 </file>
 
 <file path=word/styles.xml><?xml version="1.0" encoding="utf-8"?>
-<w:styles xmlns:mc="http://schemas.openxmlformats.org/markup-compatibility/2006" xmlns:r="http://schemas.openxmlformats.org/officeDocument/2006/relationships" xmlns:w="http://schemas.openxmlformats.org/wordprocessingml/2006/main" xmlns:w14="http://schemas.microsoft.com/office/word/2010/wordml" xmlns:w15="http://schemas.microsoft.com/office/word/2012/wordml" xmlns:w16cid="http://schemas.microsoft.com/office/word/2016/wordml/cid" xmlns:w16se="http://schemas.microsoft.com/office/word/2015/wordml/symex" mc:Ignorable="w14 w15 w16se w16cid">
+<w:styles xmlns:mc="http://schemas.openxmlformats.org/markup-compatibility/2006" xmlns:r="http://schemas.openxmlformats.org/officeDocument/2006/relationships" xmlns:w="http://schemas.openxmlformats.org/wordprocessingml/2006/main" xmlns:w14="http://schemas.microsoft.com/office/word/2010/wordml" xmlns:w15="http://schemas.microsoft.com/office/word/2012/wordml" xmlns:w16cex="http://schemas.microsoft.com/office/word/2018/wordml/cex" xmlns:w16cid="http://schemas.microsoft.com/office/word/2016/wordml/cid" xmlns:w16="http://schemas.microsoft.com/office/word/2018/wordml" xmlns:w16sdtdh="http://schemas.microsoft.com/office/word/2020/wordml/sdtdatahash" xmlns:w16se="http://schemas.microsoft.com/office/word/2015/wordml/symex" mc:Ignorable="w14 w15 w16se w16cid w16 w16cex w16sdtdh">
   <w:docDefaults>
     <w:rPrDefault>
       <w:rPr>
@@ -7998,7 +8209,7 @@
       </w:pPr>
     </w:pPrDefault>
   </w:docDefaults>
-  <w:latentStyles w:defLockedState="0" w:defUIPriority="99" w:defSemiHidden="0" w:defUnhideWhenUsed="0" w:defQFormat="0" w:count="375">
+  <w:latentStyles w:defLockedState="0" w:defUIPriority="99" w:defSemiHidden="0" w:defUnhideWhenUsed="0" w:defQFormat="0" w:count="376">
     <w:lsdException w:name="Normal" w:uiPriority="0" w:qFormat="1"/>
     <w:lsdException w:name="heading 1" w:uiPriority="9" w:qFormat="1"/>
     <w:lsdException w:name="heading 2" w:semiHidden="1" w:uiPriority="9" w:unhideWhenUsed="1" w:qFormat="1"/>
@@ -8104,7 +8315,6 @@
     <w:lsdException w:name="HTML Sample" w:semiHidden="1" w:unhideWhenUsed="1"/>
     <w:lsdException w:name="HTML Typewriter" w:semiHidden="1" w:unhideWhenUsed="1"/>
     <w:lsdException w:name="HTML Variable" w:semiHidden="1" w:unhideWhenUsed="1"/>
-    <w:lsdException w:name="Normal Table" w:semiHidden="1" w:unhideWhenUsed="1"/>
     <w:lsdException w:name="annotation subject" w:semiHidden="1" w:unhideWhenUsed="1"/>
     <w:lsdException w:name="No List" w:semiHidden="1" w:unhideWhenUsed="1"/>
     <w:lsdException w:name="Outline List 1" w:semiHidden="1" w:unhideWhenUsed="1"/>
@@ -8151,10 +8361,8 @@
     <w:lsdException w:name="Table Subtle 2" w:semiHidden="1" w:unhideWhenUsed="1"/>
     <w:lsdException w:name="Table Web 1" w:semiHidden="1" w:unhideWhenUsed="1"/>
     <w:lsdException w:name="Table Web 2" w:semiHidden="1" w:unhideWhenUsed="1"/>
-    <w:lsdException w:name="Table Web 3" w:semiHidden="1" w:unhideWhenUsed="1"/>
     <w:lsdException w:name="Balloon Text" w:semiHidden="1" w:unhideWhenUsed="1"/>
     <w:lsdException w:name="Table Grid" w:uiPriority="39"/>
-    <w:lsdException w:name="Table Theme" w:semiHidden="1" w:unhideWhenUsed="1"/>
     <w:lsdException w:name="Placeholder Text" w:semiHidden="1"/>
     <w:lsdException w:name="No Spacing" w:uiPriority="1" w:qFormat="1"/>
     <w:lsdException w:name="Light Shading" w:uiPriority="60"/>
@@ -8374,6 +8582,7 @@
     <w:lsdException w:name="Smart Hyperlink" w:semiHidden="1" w:unhideWhenUsed="1"/>
     <w:lsdException w:name="Hashtag" w:semiHidden="1" w:unhideWhenUsed="1"/>
     <w:lsdException w:name="Unresolved Mention" w:semiHidden="1" w:unhideWhenUsed="1"/>
+    <w:lsdException w:name="Smart Link" w:semiHidden="1" w:unhideWhenUsed="1"/>
   </w:latentStyles>
   <w:style w:type="paragraph" w:default="1" w:styleId="a">
     <w:name w:val="Normal"/>

</xml_diff>